<commit_message>
Update lembar_permintaan.docx template format
Match the standard government format with:
- Title: FORMULIR PERMINTAAN REALISASI KEGIATAN
- Header info: Hari/Tanggal, Unit Kerja, Sumber Dana, Nama Kegiatan
- Table columns: No, Nama Barang, Spesifikasi, Volume, Satuan, Harga Satuan, Total, Keterangan
- Rincian row placeholders for dynamic item generation
- TOTAL row at bottom
- Four signature blocks: Yang mengajukan, Jabatan Pengaju, Mengetahui dan Menyetujui, Mengetahui

https://claude.ai/code/session_01L1u8cybJBFHNdrMvCb5b4p
</commit_message>
<xml_diff>
--- a/templates/word/lembar_permintaan.docx
+++ b/templates/word/lembar_permintaan.docx
@@ -8,10 +8,11 @@
       </w:pPr>
       <w:r>
         <w:rPr>
+          <w:rFonts w:ascii="Arial" w:hAnsi="Arial"/>
           <w:b/>
           <w:sz w:val="24"/>
         </w:rPr>
-        <w:t>KEMENTERIAN/LEMBAGA</w:t>
+        <w:t>FORMULIR PERMINTAAN REALISASI KEGIATAN</w:t>
       </w:r>
     </w:p>
     <w:p>
@@ -20,98 +21,198 @@
       </w:pPr>
       <w:r>
         <w:rPr>
+          <w:rFonts w:ascii="Arial" w:hAnsi="Arial"/>
           <w:b/>
-          <w:sz w:val="28"/>
+          <w:sz w:val="22"/>
+          <w:u w:val="single"/>
         </w:rPr>
         <w:t>{{satker_nama}}</w:t>
       </w:r>
     </w:p>
-    <w:p>
-      <w:pPr>
-        <w:jc w:val="center"/>
-      </w:pPr>
-      <w:r>
-        <w:rPr>
-          <w:sz w:val="20"/>
-        </w:rPr>
-        <w:t>{{satker_alamat}}</w:t>
-      </w:r>
-    </w:p>
-    <w:p>
-      <w:pPr>
-        <w:jc w:val="center"/>
-      </w:pPr>
-      <w:r>
-        <w:t>──────────────────────────────────────────────────────────────────────</w:t>
-      </w:r>
-    </w:p>
-    <w:p>
-      <w:pPr>
-        <w:jc w:val="center"/>
-      </w:pPr>
-      <w:r>
-        <w:rPr>
-          <w:b/>
-          <w:sz w:val="28"/>
-        </w:rPr>
-        <w:t>LEMBAR PERMINTAAN PENCAIRAN DANA</w:t>
-      </w:r>
-    </w:p>
-    <w:p>
-      <w:pPr>
-        <w:jc w:val="center"/>
-      </w:pPr>
-      <w:r>
-        <w:rPr>
-          <w:sz w:val="22"/>
-        </w:rPr>
-        <w:t>Mekanisme: {{mekanisme}}</w:t>
-      </w:r>
-    </w:p>
     <w:p/>
-    <w:p>
-      <w:r>
-        <w:t>Nomor</w:t>
-        <w:tab/>
-        <w:tab/>
-        <w:t>: {{nomor_lembar_permintaan}}</w:t>
-        <w:br/>
-      </w:r>
-      <w:r>
-        <w:t>Tanggal</w:t>
-        <w:tab/>
-        <w:tab/>
-        <w:t>: {{tanggal_lembar_permintaan:tanggal_long}}</w:t>
-      </w:r>
-    </w:p>
-    <w:p/>
-    <w:p>
-      <w:r>
-        <w:rPr>
-          <w:b/>
-        </w:rPr>
-        <w:t>Kepada Yth.</w:t>
-        <w:br/>
-      </w:r>
-      <w:r>
-        <w:t>{{ppspm_jabatan}}</w:t>
-        <w:br/>
-      </w:r>
-      <w:r>
-        <w:t>di Tempat</w:t>
-      </w:r>
-    </w:p>
-    <w:p/>
-    <w:p>
-      <w:r>
-        <w:t>Dengan hormat,</w:t>
-        <w:br/>
-        <w:br/>
-      </w:r>
-      <w:r>
-        <w:t>Bersama ini kami mengajukan permintaan pencairan dana untuk keperluan sebagai berikut:</w:t>
-      </w:r>
-    </w:p>
+    <w:tbl>
+      <w:tblPr>
+        <w:tblW w:type="auto" w:w="0"/>
+        <w:tblLayout w:type="autofit"/>
+        <w:tblLook w:firstColumn="1" w:firstRow="1" w:lastColumn="0" w:lastRow="0" w:noHBand="0" w:noVBand="1" w:val="04A0"/>
+      </w:tblPr>
+      <w:tblGrid>
+        <w:gridCol w:w="1701"/>
+        <w:gridCol w:w="2835"/>
+        <w:gridCol w:w="1984"/>
+        <w:gridCol w:w="3118"/>
+      </w:tblGrid>
+      <w:tr>
+        <w:tc>
+          <w:tcPr>
+            <w:tcW w:type="dxa" w:w="2409"/>
+          </w:tcPr>
+          <w:p>
+            <w:r>
+              <w:rPr>
+                <w:rFonts w:ascii="Arial" w:hAnsi="Arial"/>
+                <w:sz w:val="20"/>
+              </w:rPr>
+              <w:t>Hari/Tanggal</w:t>
+            </w:r>
+          </w:p>
+        </w:tc>
+        <w:tc>
+          <w:tcPr>
+            <w:tcW w:type="dxa" w:w="2409"/>
+          </w:tcPr>
+          <w:p>
+            <w:r>
+              <w:rPr>
+                <w:rFonts w:ascii="Arial" w:hAnsi="Arial"/>
+                <w:sz w:val="20"/>
+              </w:rPr>
+              <w:t>: {{tanggal_dokumen}}</w:t>
+            </w:r>
+          </w:p>
+        </w:tc>
+        <w:tc>
+          <w:tcPr>
+            <w:tcW w:type="dxa" w:w="2409"/>
+          </w:tcPr>
+          <w:p>
+            <w:r>
+              <w:rPr>
+                <w:rFonts w:ascii="Arial" w:hAnsi="Arial"/>
+                <w:sz w:val="20"/>
+              </w:rPr>
+              <w:t>Nama Kegiatan :</w:t>
+            </w:r>
+          </w:p>
+        </w:tc>
+        <w:tc>
+          <w:tcPr>
+            <w:tcW w:type="dxa" w:w="2409"/>
+          </w:tcPr>
+          <w:p>
+            <w:r>
+              <w:rPr>
+                <w:rFonts w:ascii="Arial" w:hAnsi="Arial"/>
+                <w:sz w:val="20"/>
+              </w:rPr>
+              <w:t>{{nama_kegiatan}}</w:t>
+            </w:r>
+          </w:p>
+        </w:tc>
+      </w:tr>
+      <w:tr>
+        <w:tc>
+          <w:tcPr>
+            <w:tcW w:type="dxa" w:w="2409"/>
+          </w:tcPr>
+          <w:p>
+            <w:r>
+              <w:rPr>
+                <w:rFonts w:ascii="Arial" w:hAnsi="Arial"/>
+                <w:sz w:val="20"/>
+              </w:rPr>
+              <w:t>Unit Kerja</w:t>
+            </w:r>
+          </w:p>
+        </w:tc>
+        <w:tc>
+          <w:tcPr>
+            <w:tcW w:type="dxa" w:w="2409"/>
+          </w:tcPr>
+          <w:p>
+            <w:r>
+              <w:rPr>
+                <w:rFonts w:ascii="Arial" w:hAnsi="Arial"/>
+                <w:sz w:val="20"/>
+              </w:rPr>
+              <w:t>: {{unit_kerja}}</w:t>
+            </w:r>
+          </w:p>
+        </w:tc>
+        <w:tc>
+          <w:tcPr>
+            <w:tcW w:type="dxa" w:w="2409"/>
+          </w:tcPr>
+          <w:p>
+            <w:r>
+              <w:rPr>
+                <w:rFonts w:ascii="Arial" w:hAnsi="Arial"/>
+                <w:sz w:val="20"/>
+              </w:rPr>
+            </w:r>
+          </w:p>
+        </w:tc>
+        <w:tc>
+          <w:tcPr>
+            <w:tcW w:type="dxa" w:w="2409"/>
+          </w:tcPr>
+          <w:p>
+            <w:r>
+              <w:rPr>
+                <w:rFonts w:ascii="Arial" w:hAnsi="Arial"/>
+                <w:sz w:val="20"/>
+              </w:rPr>
+            </w:r>
+          </w:p>
+        </w:tc>
+      </w:tr>
+      <w:tr>
+        <w:tc>
+          <w:tcPr>
+            <w:tcW w:type="dxa" w:w="2409"/>
+          </w:tcPr>
+          <w:p>
+            <w:r>
+              <w:rPr>
+                <w:rFonts w:ascii="Arial" w:hAnsi="Arial"/>
+                <w:sz w:val="20"/>
+              </w:rPr>
+              <w:t>Sumber Dana</w:t>
+            </w:r>
+          </w:p>
+        </w:tc>
+        <w:tc>
+          <w:tcPr>
+            <w:tcW w:type="dxa" w:w="2409"/>
+          </w:tcPr>
+          <w:p>
+            <w:r>
+              <w:rPr>
+                <w:rFonts w:ascii="Arial" w:hAnsi="Arial"/>
+                <w:sz w:val="20"/>
+              </w:rPr>
+              <w:t>: {{sumber_dana}}</w:t>
+            </w:r>
+          </w:p>
+        </w:tc>
+        <w:tc>
+          <w:tcPr>
+            <w:tcW w:type="dxa" w:w="2409"/>
+          </w:tcPr>
+          <w:p>
+            <w:r>
+              <w:rPr>
+                <w:rFonts w:ascii="Arial" w:hAnsi="Arial"/>
+                <w:sz w:val="20"/>
+              </w:rPr>
+            </w:r>
+          </w:p>
+        </w:tc>
+        <w:tc>
+          <w:tcPr>
+            <w:tcW w:type="dxa" w:w="2409"/>
+          </w:tcPr>
+          <w:p>
+            <w:r>
+              <w:rPr>
+                <w:rFonts w:ascii="Arial" w:hAnsi="Arial"/>
+                <w:sz w:val="20"/>
+              </w:rPr>
+            </w:r>
+          </w:p>
+        </w:tc>
+      </w:tr>
+    </w:tbl>
     <w:p/>
     <w:tbl>
       <w:tblPr>
@@ -120,38 +221,157 @@
         <w:tblLook w:firstColumn="1" w:firstRow="1" w:lastColumn="0" w:lastRow="0" w:noHBand="0" w:noVBand="1" w:val="04A0"/>
       </w:tblPr>
       <w:tblGrid>
-        <w:gridCol w:w="3230"/>
-        <w:gridCol w:w="3230"/>
-        <w:gridCol w:w="3230"/>
+        <w:gridCol w:w="1205"/>
+        <w:gridCol w:w="1205"/>
+        <w:gridCol w:w="1205"/>
+        <w:gridCol w:w="1205"/>
+        <w:gridCol w:w="1205"/>
+        <w:gridCol w:w="1205"/>
+        <w:gridCol w:w="1205"/>
+        <w:gridCol w:w="1205"/>
       </w:tblGrid>
       <w:tr>
         <w:tc>
           <w:tcPr>
-            <w:tcW w:type="dxa" w:w="3230"/>
+            <w:tcW w:type="dxa" w:w="454"/>
           </w:tcPr>
           <w:p>
+            <w:pPr>
+              <w:jc w:val="center"/>
+            </w:pPr>
             <w:r>
-              <w:t>1.</w:t>
+              <w:rPr>
+                <w:rFonts w:ascii="Arial" w:hAnsi="Arial"/>
+                <w:b/>
+                <w:sz w:val="18"/>
+              </w:rPr>
+              <w:t>No</w:t>
             </w:r>
           </w:p>
         </w:tc>
         <w:tc>
           <w:tcPr>
-            <w:tcW w:type="dxa" w:w="3230"/>
+            <w:tcW w:type="dxa" w:w="1701"/>
           </w:tcPr>
           <w:p>
+            <w:pPr>
+              <w:jc w:val="center"/>
+            </w:pPr>
             <w:r>
-              <w:t>Nama Kegiatan</w:t>
+              <w:rPr>
+                <w:rFonts w:ascii="Arial" w:hAnsi="Arial"/>
+                <w:b/>
+                <w:sz w:val="18"/>
+              </w:rPr>
+              <w:t>Nama Barang</w:t>
             </w:r>
           </w:p>
         </w:tc>
         <w:tc>
           <w:tcPr>
-            <w:tcW w:type="dxa" w:w="3230"/>
+            <w:tcW w:type="dxa" w:w="2268"/>
           </w:tcPr>
           <w:p>
+            <w:pPr>
+              <w:jc w:val="center"/>
+            </w:pPr>
             <w:r>
-              <w:t>{{nama_kegiatan}}</w:t>
+              <w:rPr>
+                <w:rFonts w:ascii="Arial" w:hAnsi="Arial"/>
+                <w:b/>
+                <w:sz w:val="18"/>
+              </w:rPr>
+              <w:t>Spesifikasi</w:t>
+            </w:r>
+          </w:p>
+        </w:tc>
+        <w:tc>
+          <w:tcPr>
+            <w:tcW w:type="dxa" w:w="850"/>
+          </w:tcPr>
+          <w:p>
+            <w:pPr>
+              <w:jc w:val="center"/>
+            </w:pPr>
+            <w:r>
+              <w:rPr>
+                <w:rFonts w:ascii="Arial" w:hAnsi="Arial"/>
+                <w:b/>
+                <w:sz w:val="18"/>
+              </w:rPr>
+              <w:t>Volume</w:t>
+            </w:r>
+          </w:p>
+        </w:tc>
+        <w:tc>
+          <w:tcPr>
+            <w:tcW w:type="dxa" w:w="850"/>
+          </w:tcPr>
+          <w:p>
+            <w:pPr>
+              <w:jc w:val="center"/>
+            </w:pPr>
+            <w:r>
+              <w:rPr>
+                <w:rFonts w:ascii="Arial" w:hAnsi="Arial"/>
+                <w:b/>
+                <w:sz w:val="18"/>
+              </w:rPr>
+              <w:t>Satuan</w:t>
+            </w:r>
+          </w:p>
+        </w:tc>
+        <w:tc>
+          <w:tcPr>
+            <w:tcW w:type="dxa" w:w="1247"/>
+          </w:tcPr>
+          <w:p>
+            <w:pPr>
+              <w:jc w:val="center"/>
+            </w:pPr>
+            <w:r>
+              <w:rPr>
+                <w:rFonts w:ascii="Arial" w:hAnsi="Arial"/>
+                <w:b/>
+                <w:sz w:val="18"/>
+              </w:rPr>
+              <w:t>Harga Satuan</w:t>
+            </w:r>
+          </w:p>
+        </w:tc>
+        <w:tc>
+          <w:tcPr>
+            <w:tcW w:type="dxa" w:w="1417"/>
+          </w:tcPr>
+          <w:p>
+            <w:pPr>
+              <w:jc w:val="center"/>
+            </w:pPr>
+            <w:r>
+              <w:rPr>
+                <w:rFonts w:ascii="Arial" w:hAnsi="Arial"/>
+                <w:b/>
+                <w:sz w:val="18"/>
+              </w:rPr>
+              <w:t>Total</w:t>
+            </w:r>
+          </w:p>
+        </w:tc>
+        <w:tc>
+          <w:tcPr>
+            <w:tcW w:type="dxa" w:w="1134"/>
+          </w:tcPr>
+          <w:p>
+            <w:pPr>
+              <w:jc w:val="center"/>
+            </w:pPr>
+            <w:r>
+              <w:rPr>
+                <w:rFonts w:ascii="Arial" w:hAnsi="Arial"/>
+                <w:b/>
+                <w:sz w:val="18"/>
+              </w:rPr>
+              <w:t>Keterangan</w:t>
             </w:r>
           </w:p>
         </w:tc>
@@ -159,31 +379,113 @@
       <w:tr>
         <w:tc>
           <w:tcPr>
-            <w:tcW w:type="dxa" w:w="3230"/>
+            <w:tcW w:type="dxa" w:w="454"/>
           </w:tcPr>
           <w:p>
             <w:r>
-              <w:t>2.</w:t>
+              <w:rPr>
+                <w:rFonts w:ascii="Arial" w:hAnsi="Arial"/>
+                <w:sz w:val="18"/>
+              </w:rPr>
+              <w:t>{{rincian_no}}</w:t>
             </w:r>
           </w:p>
         </w:tc>
         <w:tc>
           <w:tcPr>
-            <w:tcW w:type="dxa" w:w="3230"/>
+            <w:tcW w:type="dxa" w:w="1701"/>
           </w:tcPr>
           <w:p>
             <w:r>
-              <w:t>Jenis Belanja</w:t>
+              <w:rPr>
+                <w:rFonts w:ascii="Arial" w:hAnsi="Arial"/>
+                <w:sz w:val="18"/>
+              </w:rPr>
+              <w:t>{{rincian_nama_barang}}</w:t>
             </w:r>
           </w:p>
         </w:tc>
         <w:tc>
           <w:tcPr>
-            <w:tcW w:type="dxa" w:w="3230"/>
+            <w:tcW w:type="dxa" w:w="2268"/>
           </w:tcPr>
           <w:p>
             <w:r>
-              <w:t>{{jenis_belanja}}</w:t>
+              <w:rPr>
+                <w:rFonts w:ascii="Arial" w:hAnsi="Arial"/>
+                <w:sz w:val="18"/>
+              </w:rPr>
+              <w:t>{{rincian_spesifikasi}}</w:t>
+            </w:r>
+          </w:p>
+        </w:tc>
+        <w:tc>
+          <w:tcPr>
+            <w:tcW w:type="dxa" w:w="850"/>
+          </w:tcPr>
+          <w:p>
+            <w:r>
+              <w:rPr>
+                <w:rFonts w:ascii="Arial" w:hAnsi="Arial"/>
+                <w:sz w:val="18"/>
+              </w:rPr>
+              <w:t>{{rincian_volume}}</w:t>
+            </w:r>
+          </w:p>
+        </w:tc>
+        <w:tc>
+          <w:tcPr>
+            <w:tcW w:type="dxa" w:w="850"/>
+          </w:tcPr>
+          <w:p>
+            <w:r>
+              <w:rPr>
+                <w:rFonts w:ascii="Arial" w:hAnsi="Arial"/>
+                <w:sz w:val="18"/>
+              </w:rPr>
+              <w:t>{{rincian_satuan}}</w:t>
+            </w:r>
+          </w:p>
+        </w:tc>
+        <w:tc>
+          <w:tcPr>
+            <w:tcW w:type="dxa" w:w="1247"/>
+          </w:tcPr>
+          <w:p>
+            <w:r>
+              <w:rPr>
+                <w:rFonts w:ascii="Arial" w:hAnsi="Arial"/>
+                <w:sz w:val="18"/>
+              </w:rPr>
+              <w:t>{{rincian_harga:rupiah_angka}}</w:t>
+            </w:r>
+          </w:p>
+        </w:tc>
+        <w:tc>
+          <w:tcPr>
+            <w:tcW w:type="dxa" w:w="1417"/>
+          </w:tcPr>
+          <w:p>
+            <w:r>
+              <w:rPr>
+                <w:rFonts w:ascii="Arial" w:hAnsi="Arial"/>
+                <w:sz w:val="18"/>
+              </w:rPr>
+              <w:t>{{rincian_jumlah:rupiah_angka}}</w:t>
+            </w:r>
+          </w:p>
+        </w:tc>
+        <w:tc>
+          <w:tcPr>
+            <w:tcW w:type="dxa" w:w="1134"/>
+          </w:tcPr>
+          <w:p>
+            <w:r>
+              <w:rPr>
+                <w:rFonts w:ascii="Arial" w:hAnsi="Arial"/>
+                <w:sz w:val="18"/>
+              </w:rPr>
+              <w:t>{{rincian_keterangan}}</w:t>
             </w:r>
           </w:p>
         </w:tc>
@@ -191,31 +493,101 @@
       <w:tr>
         <w:tc>
           <w:tcPr>
-            <w:tcW w:type="dxa" w:w="3230"/>
+            <w:tcW w:type="dxa" w:w="1247"/>
+            <w:gridSpan w:val="6"/>
           </w:tcPr>
           <w:p>
+            <w:pPr>
+              <w:jc w:val="right"/>
+            </w:pPr>
             <w:r>
-              <w:t>3.</w:t>
+              <w:rPr>
+                <w:rFonts w:ascii="Arial" w:hAnsi="Arial"/>
+                <w:b/>
+                <w:i/>
+                <w:sz w:val="18"/>
+              </w:rPr>
+              <w:t>TOTAL</w:t>
             </w:r>
           </w:p>
         </w:tc>
         <w:tc>
           <w:tcPr>
-            <w:tcW w:type="dxa" w:w="3230"/>
+            <w:tcW w:type="dxa" w:w="1417"/>
           </w:tcPr>
           <w:p>
+            <w:pPr>
+              <w:jc w:val="right"/>
+            </w:pPr>
             <w:r>
-              <w:t>Kode Akun</w:t>
+              <w:rPr>
+                <w:rFonts w:ascii="Arial" w:hAnsi="Arial"/>
+                <w:b/>
+                <w:sz w:val="18"/>
+              </w:rPr>
+              <w:t>{{total:rupiah_angka}}</w:t>
             </w:r>
           </w:p>
         </w:tc>
         <w:tc>
           <w:tcPr>
-            <w:tcW w:type="dxa" w:w="3230"/>
+            <w:tcW w:type="dxa" w:w="1134"/>
+          </w:tcPr>
+          <w:p>
+            <w:r/>
+          </w:p>
+        </w:tc>
+      </w:tr>
+    </w:tbl>
+    <w:p/>
+    <w:p>
+      <w:pPr>
+        <w:jc w:val="right"/>
+      </w:pPr>
+      <w:r>
+        <w:rPr>
+          <w:rFonts w:ascii="Arial" w:hAnsi="Arial"/>
+          <w:sz w:val="20"/>
+        </w:rPr>
+        <w:t>{{satker_kota}}, {{tanggal_dokumen}}</w:t>
+      </w:r>
+    </w:p>
+    <w:tbl>
+      <w:tblPr>
+        <w:tblW w:type="auto" w:w="0"/>
+        <w:jc w:val="center"/>
+        <w:tblLook w:firstColumn="1" w:firstRow="1" w:lastColumn="0" w:lastRow="0" w:noHBand="0" w:noVBand="1" w:val="04A0"/>
+      </w:tblPr>
+      <w:tblGrid>
+        <w:gridCol w:w="4535"/>
+        <w:gridCol w:w="4535"/>
+      </w:tblGrid>
+      <w:tr>
+        <w:tc>
+          <w:tcPr>
+            <w:tcW w:type="dxa" w:w="4819"/>
           </w:tcPr>
           <w:p>
             <w:r>
-              <w:t>{{kode_akun}}</w:t>
+              <w:rPr>
+                <w:rFonts w:ascii="Arial" w:hAnsi="Arial"/>
+                <w:sz w:val="20"/>
+              </w:rPr>
+              <w:t>Yang mengajukan</w:t>
+            </w:r>
+          </w:p>
+        </w:tc>
+        <w:tc>
+          <w:tcPr>
+            <w:tcW w:type="dxa" w:w="4819"/>
+          </w:tcPr>
+          <w:p>
+            <w:r>
+              <w:rPr>
+                <w:rFonts w:ascii="Arial" w:hAnsi="Arial"/>
+                <w:sz w:val="20"/>
+              </w:rPr>
+              <w:t>{{jabatan_pengaju}}</w:t>
             </w:r>
           </w:p>
         </w:tc>
@@ -223,31 +595,27 @@
       <w:tr>
         <w:tc>
           <w:tcPr>
-            <w:tcW w:type="dxa" w:w="3230"/>
+            <w:tcW w:type="dxa" w:w="4819"/>
           </w:tcPr>
           <w:p>
             <w:r>
-              <w:t>4.</w:t>
+              <w:rPr>
+                <w:rFonts w:ascii="Arial" w:hAnsi="Arial"/>
+                <w:sz w:val="20"/>
+              </w:rPr>
             </w:r>
           </w:p>
         </w:tc>
         <w:tc>
           <w:tcPr>
-            <w:tcW w:type="dxa" w:w="3230"/>
+            <w:tcW w:type="dxa" w:w="4819"/>
           </w:tcPr>
           <w:p>
             <w:r>
-              <w:t>Dasar Hukum/SK</w:t>
-            </w:r>
-          </w:p>
-        </w:tc>
-        <w:tc>
-          <w:tcPr>
-            <w:tcW w:type="dxa" w:w="3230"/>
-          </w:tcPr>
-          <w:p>
-            <w:r>
-              <w:t>{{jenis_dasar}} Nomor {{nomor_dasar}} Tanggal {{tanggal_dasar:tanggal_long}}</w:t>
+              <w:rPr>
+                <w:rFonts w:ascii="Arial" w:hAnsi="Arial"/>
+                <w:sz w:val="20"/>
+              </w:rPr>
             </w:r>
           </w:p>
         </w:tc>
@@ -255,31 +623,27 @@
       <w:tr>
         <w:tc>
           <w:tcPr>
-            <w:tcW w:type="dxa" w:w="3230"/>
+            <w:tcW w:type="dxa" w:w="4819"/>
           </w:tcPr>
           <w:p>
             <w:r>
-              <w:t>5.</w:t>
+              <w:rPr>
+                <w:rFonts w:ascii="Arial" w:hAnsi="Arial"/>
+                <w:sz w:val="20"/>
+              </w:rPr>
             </w:r>
           </w:p>
         </w:tc>
         <w:tc>
           <w:tcPr>
-            <w:tcW w:type="dxa" w:w="3230"/>
+            <w:tcW w:type="dxa" w:w="4819"/>
           </w:tcPr>
           <w:p>
             <w:r>
-              <w:t>Estimasi Biaya</w:t>
-            </w:r>
-          </w:p>
-        </w:tc>
-        <w:tc>
-          <w:tcPr>
-            <w:tcW w:type="dxa" w:w="3230"/>
-          </w:tcPr>
-          <w:p>
-            <w:r>
-              <w:t>{{estimasi_biaya:rupiah}}</w:t>
+              <w:rPr>
+                <w:rFonts w:ascii="Arial" w:hAnsi="Arial"/>
+                <w:sz w:val="20"/>
+              </w:rPr>
             </w:r>
           </w:p>
         </w:tc>
@@ -287,31 +651,27 @@
       <w:tr>
         <w:tc>
           <w:tcPr>
-            <w:tcW w:type="dxa" w:w="3230"/>
+            <w:tcW w:type="dxa" w:w="4819"/>
           </w:tcPr>
           <w:p>
             <w:r>
-              <w:t>6.</w:t>
+              <w:rPr>
+                <w:rFonts w:ascii="Arial" w:hAnsi="Arial"/>
+                <w:sz w:val="20"/>
+              </w:rPr>
             </w:r>
           </w:p>
         </w:tc>
         <w:tc>
           <w:tcPr>
-            <w:tcW w:type="dxa" w:w="3230"/>
+            <w:tcW w:type="dxa" w:w="4819"/>
           </w:tcPr>
           <w:p>
             <w:r>
-              <w:t>Terbilang</w:t>
-            </w:r>
-          </w:p>
-        </w:tc>
-        <w:tc>
-          <w:tcPr>
-            <w:tcW w:type="dxa" w:w="3230"/>
-          </w:tcPr>
-          <w:p>
-            <w:r>
-              <w:t>{{estimasi_biaya:terbilang}}</w:t>
+              <w:rPr>
+                <w:rFonts w:ascii="Arial" w:hAnsi="Arial"/>
+                <w:sz w:val="20"/>
+              </w:rPr>
             </w:r>
           </w:p>
         </w:tc>
@@ -319,31 +679,29 @@
       <w:tr>
         <w:tc>
           <w:tcPr>
-            <w:tcW w:type="dxa" w:w="3230"/>
+            <w:tcW w:type="dxa" w:w="4819"/>
           </w:tcPr>
           <w:p>
             <w:r>
-              <w:t>7.</w:t>
+              <w:rPr>
+                <w:rFonts w:ascii="Arial" w:hAnsi="Arial"/>
+                <w:sz w:val="20"/>
+              </w:rPr>
+              <w:t>{{penerima_nama}}</w:t>
             </w:r>
           </w:p>
         </w:tc>
         <w:tc>
           <w:tcPr>
-            <w:tcW w:type="dxa" w:w="3230"/>
+            <w:tcW w:type="dxa" w:w="4819"/>
           </w:tcPr>
           <w:p>
             <w:r>
-              <w:t>Penerima/Pelaksana</w:t>
-            </w:r>
-          </w:p>
-        </w:tc>
-        <w:tc>
-          <w:tcPr>
-            <w:tcW w:type="dxa" w:w="3230"/>
-          </w:tcPr>
-          <w:p>
-            <w:r>
-              <w:t>{{penerima_nama}}</w:t>
+              <w:rPr>
+                <w:rFonts w:ascii="Arial" w:hAnsi="Arial"/>
+                <w:sz w:val="20"/>
+              </w:rPr>
+              <w:t>{{atasan_pengaju_nama}}</w:t>
             </w:r>
           </w:p>
         </w:tc>
@@ -351,31 +709,56 @@
       <w:tr>
         <w:tc>
           <w:tcPr>
-            <w:tcW w:type="dxa" w:w="3230"/>
+            <w:tcW w:type="dxa" w:w="4819"/>
+          </w:tcPr>
+          <w:p/>
+        </w:tc>
+        <w:tc>
+          <w:tcPr>
+            <w:tcW w:type="dxa" w:w="4819"/>
+          </w:tcPr>
+          <w:p/>
+        </w:tc>
+      </w:tr>
+    </w:tbl>
+    <w:p/>
+    <w:p/>
+    <w:tbl>
+      <w:tblPr>
+        <w:tblW w:type="auto" w:w="0"/>
+        <w:jc w:val="center"/>
+        <w:tblLook w:firstColumn="1" w:firstRow="1" w:lastColumn="0" w:lastRow="0" w:noHBand="0" w:noVBand="1" w:val="04A0"/>
+      </w:tblPr>
+      <w:tblGrid>
+        <w:gridCol w:w="4535"/>
+        <w:gridCol w:w="4535"/>
+      </w:tblGrid>
+      <w:tr>
+        <w:tc>
+          <w:tcPr>
+            <w:tcW w:type="dxa" w:w="4819"/>
           </w:tcPr>
           <w:p>
             <w:r>
-              <w:t>8.</w:t>
+              <w:rPr>
+                <w:rFonts w:ascii="Arial" w:hAnsi="Arial"/>
+                <w:sz w:val="20"/>
+              </w:rPr>
+              <w:t>Mengetahui dan Menyetujui</w:t>
             </w:r>
           </w:p>
         </w:tc>
         <w:tc>
           <w:tcPr>
-            <w:tcW w:type="dxa" w:w="3230"/>
+            <w:tcW w:type="dxa" w:w="4819"/>
           </w:tcPr>
           <w:p>
             <w:r>
-              <w:t>NIP</w:t>
-            </w:r>
-          </w:p>
-        </w:tc>
-        <w:tc>
-          <w:tcPr>
-            <w:tcW w:type="dxa" w:w="3230"/>
-          </w:tcPr>
-          <w:p>
-            <w:r>
-              <w:t>{{penerima_nip:nip}}</w:t>
+              <w:rPr>
+                <w:rFonts w:ascii="Arial" w:hAnsi="Arial"/>
+                <w:sz w:val="20"/>
+              </w:rPr>
+              <w:t>Mengetahui</w:t>
             </w:r>
           </w:p>
         </w:tc>
@@ -383,31 +766,29 @@
       <w:tr>
         <w:tc>
           <w:tcPr>
-            <w:tcW w:type="dxa" w:w="3230"/>
+            <w:tcW w:type="dxa" w:w="4819"/>
           </w:tcPr>
           <w:p>
             <w:r>
-              <w:t>9.</w:t>
+              <w:rPr>
+                <w:rFonts w:ascii="Arial" w:hAnsi="Arial"/>
+                <w:sz w:val="20"/>
+              </w:rPr>
+              <w:t>{{ppk_jabatan}}</w:t>
             </w:r>
           </w:p>
         </w:tc>
         <w:tc>
           <w:tcPr>
-            <w:tcW w:type="dxa" w:w="3230"/>
+            <w:tcW w:type="dxa" w:w="4819"/>
           </w:tcPr>
           <w:p>
             <w:r>
-              <w:t>Jabatan</w:t>
-            </w:r>
-          </w:p>
-        </w:tc>
-        <w:tc>
-          <w:tcPr>
-            <w:tcW w:type="dxa" w:w="3230"/>
-          </w:tcPr>
-          <w:p>
-            <w:r>
-              <w:t>{{penerima_jabatan}}</w:t>
+              <w:rPr>
+                <w:rFonts w:ascii="Arial" w:hAnsi="Arial"/>
+                <w:sz w:val="20"/>
+              </w:rPr>
+              <w:t>{{atasan_penyetuju_jabatan}}</w:t>
             </w:r>
           </w:p>
         </w:tc>
@@ -415,76 +796,121 @@
       <w:tr>
         <w:tc>
           <w:tcPr>
-            <w:tcW w:type="dxa" w:w="3230"/>
+            <w:tcW w:type="dxa" w:w="4819"/>
           </w:tcPr>
           <w:p>
             <w:r>
-              <w:t>10.</w:t>
+              <w:rPr>
+                <w:rFonts w:ascii="Arial" w:hAnsi="Arial"/>
+                <w:sz w:val="20"/>
+              </w:rPr>
             </w:r>
           </w:p>
         </w:tc>
         <w:tc>
           <w:tcPr>
-            <w:tcW w:type="dxa" w:w="3230"/>
+            <w:tcW w:type="dxa" w:w="4819"/>
           </w:tcPr>
           <w:p>
             <w:r>
-              <w:t>Perihal</w:t>
+              <w:rPr>
+                <w:rFonts w:ascii="Arial" w:hAnsi="Arial"/>
+                <w:sz w:val="20"/>
+              </w:rPr>
+            </w:r>
+          </w:p>
+        </w:tc>
+      </w:tr>
+      <w:tr>
+        <w:tc>
+          <w:tcPr>
+            <w:tcW w:type="dxa" w:w="4819"/>
+          </w:tcPr>
+          <w:p>
+            <w:r>
+              <w:rPr>
+                <w:rFonts w:ascii="Arial" w:hAnsi="Arial"/>
+                <w:sz w:val="20"/>
+              </w:rPr>
             </w:r>
           </w:p>
         </w:tc>
         <w:tc>
           <w:tcPr>
-            <w:tcW w:type="dxa" w:w="3230"/>
+            <w:tcW w:type="dxa" w:w="4819"/>
           </w:tcPr>
           <w:p>
             <w:r>
-              <w:t>{{perihal_dasar}}</w:t>
+              <w:rPr>
+                <w:rFonts w:ascii="Arial" w:hAnsi="Arial"/>
+                <w:sz w:val="20"/>
+              </w:rPr>
+            </w:r>
+          </w:p>
+        </w:tc>
+      </w:tr>
+      <w:tr>
+        <w:tc>
+          <w:tcPr>
+            <w:tcW w:type="dxa" w:w="4819"/>
+          </w:tcPr>
+          <w:p>
+            <w:r>
+              <w:rPr>
+                <w:rFonts w:ascii="Arial" w:hAnsi="Arial"/>
+                <w:sz w:val="20"/>
+              </w:rPr>
+            </w:r>
+          </w:p>
+        </w:tc>
+        <w:tc>
+          <w:tcPr>
+            <w:tcW w:type="dxa" w:w="4819"/>
+          </w:tcPr>
+          <w:p>
+            <w:r>
+              <w:rPr>
+                <w:rFonts w:ascii="Arial" w:hAnsi="Arial"/>
+                <w:sz w:val="20"/>
+              </w:rPr>
+            </w:r>
+          </w:p>
+        </w:tc>
+      </w:tr>
+      <w:tr>
+        <w:tc>
+          <w:tcPr>
+            <w:tcW w:type="dxa" w:w="4819"/>
+          </w:tcPr>
+          <w:p>
+            <w:r>
+              <w:rPr>
+                <w:rFonts w:ascii="Arial" w:hAnsi="Arial"/>
+                <w:sz w:val="20"/>
+              </w:rPr>
+              <w:t>{{ppk_nama}}</w:t>
+            </w:r>
+          </w:p>
+        </w:tc>
+        <w:tc>
+          <w:tcPr>
+            <w:tcW w:type="dxa" w:w="4819"/>
+          </w:tcPr>
+          <w:p>
+            <w:r>
+              <w:rPr>
+                <w:rFonts w:ascii="Arial" w:hAnsi="Arial"/>
+                <w:sz w:val="20"/>
+              </w:rPr>
+              <w:t>{{atasan_penyetuju_nama}}</w:t>
             </w:r>
           </w:p>
         </w:tc>
       </w:tr>
     </w:tbl>
-    <w:p/>
-    <w:p>
-      <w:r>
-        <w:t>Demikian permintaan ini kami sampaikan untuk dapat diproses sesuai ketentuan yang berlaku.</w:t>
-      </w:r>
-    </w:p>
-    <w:p/>
-    <w:p/>
-    <w:p>
-      <w:pPr>
-        <w:jc w:val="right"/>
-      </w:pPr>
-      <w:r>
-        <w:t>{{satker_kota}}, {{tanggal_lembar_permintaan:tanggal_long}}</w:t>
-        <w:br/>
-        <w:br/>
-      </w:r>
-      <w:r>
-        <w:t>Pejabat Pembuat Komitmen,</w:t>
-        <w:br/>
-        <w:br/>
-        <w:br/>
-        <w:br/>
-        <w:br/>
-      </w:r>
-      <w:r>
-        <w:rPr>
-          <w:b/>
-          <w:u w:val="single"/>
-        </w:rPr>
-        <w:t>{{ppk_nama}}</w:t>
-        <w:br/>
-      </w:r>
-      <w:r>
-        <w:t>NIP. {{ppk_nip:nip}}</w:t>
-      </w:r>
-    </w:p>
     <w:sectPr>
-      <w:pgSz w:w="12240" w:h="15840"/>
-      <w:pgMar w:top="1134" w:right="1134" w:bottom="1134" w:left="1417" w:header="720" w:footer="720" w:gutter="0"/>
+      <w:pgSz w:w="11906" w:h="16838"/>
+      <w:pgMar w:top="1134" w:right="1134" w:bottom="850" w:left="1134" w:header="720" w:footer="720" w:gutter="0"/>
       <w:cols w:space="720"/>
       <w:docGrid w:linePitch="360"/>
     </w:sectPr>

</xml_diff>

<commit_message>
Fix panel styling and add document list to Informasi tab
- Fix Kalkulasi widget styling with explicit object names to prevent
  style inheritance issues that made labels unreadable
- Fix Informasi tab styling with proper background colors for labels
- Add document list section showing generated (Word) and uploaded
  (PDF/JPEG) files in Informasi tab with "Buka" button for each
- Recreate lembar_permintaan.docx template with:
  - Rincian barang/jasa table
  - Validator and Atasan Langsung signature columns
  - PPK approval section
  - Single spacing and auto-fit column widths

https://claude.ai/code/session_01L1u8cybJBFHNdrMvCb5b4p
</commit_message>
<xml_diff>
--- a/templates/word/lembar_permintaan.docx
+++ b/templates/word/lembar_permintaan.docx
@@ -4,96 +4,266 @@
   <w:body>
     <w:p>
       <w:pPr>
+        <w:spacing w:before="0" w:after="0" w:line="240" w:lineRule="auto"/>
         <w:jc w:val="center"/>
       </w:pPr>
       <w:r>
         <w:rPr>
-          <w:rFonts w:ascii="Arial" w:hAnsi="Arial"/>
+          <w:rFonts w:ascii="Arial" w:hAnsi="Arial" w:eastAsia="Arial"/>
           <w:b/>
           <w:sz w:val="24"/>
         </w:rPr>
-        <w:t>FORMULIR PERMINTAAN REALISASI KEGIATAN</w:t>
+        <w:t>{{kop_satker}}</w:t>
       </w:r>
     </w:p>
     <w:p>
       <w:pPr>
+        <w:spacing w:before="0" w:after="0" w:line="240" w:lineRule="auto"/>
         <w:jc w:val="center"/>
       </w:pPr>
       <w:r>
         <w:rPr>
-          <w:rFonts w:ascii="Arial" w:hAnsi="Arial"/>
-          <w:b/>
-          <w:sz w:val="22"/>
-          <w:u w:val="single"/>
+          <w:rFonts w:ascii="Arial" w:hAnsi="Arial" w:eastAsia="Arial"/>
+          <w:b w:val="0"/>
+          <w:sz w:val="20"/>
         </w:rPr>
-        <w:t>{{satker_nama}}</w:t>
+        <w:t>{{alamat_satker}}</w:t>
       </w:r>
     </w:p>
-    <w:p/>
+    <w:p>
+      <w:pPr>
+        <w:spacing w:before="0" w:after="0" w:line="240" w:lineRule="auto"/>
+        <w:jc w:val="left"/>
+      </w:pPr>
+      <w:r>
+        <w:rPr>
+          <w:rFonts w:ascii="Arial" w:hAnsi="Arial" w:eastAsia="Arial"/>
+          <w:b w:val="0"/>
+          <w:sz w:val="12"/>
+        </w:rPr>
+      </w:r>
+    </w:p>
+    <w:p>
+      <w:pPr>
+        <w:spacing w:before="0" w:after="120"/>
+        <w:pBdr>
+          <w:bottom w:val="single" w:sz="12" w:color="000000"/>
+        </w:pBdr>
+      </w:pPr>
+    </w:p>
+    <w:p>
+      <w:pPr>
+        <w:spacing w:before="0" w:after="0" w:line="240" w:lineRule="auto"/>
+        <w:jc w:val="left"/>
+      </w:pPr>
+      <w:r>
+        <w:rPr>
+          <w:rFonts w:ascii="Arial" w:hAnsi="Arial" w:eastAsia="Arial"/>
+          <w:b w:val="0"/>
+          <w:sz w:val="12"/>
+        </w:rPr>
+      </w:r>
+    </w:p>
+    <w:p>
+      <w:pPr>
+        <w:spacing w:before="0" w:after="0" w:line="240" w:lineRule="auto"/>
+        <w:jc w:val="center"/>
+      </w:pPr>
+      <w:r>
+        <w:rPr>
+          <w:rFonts w:ascii="Arial" w:hAnsi="Arial" w:eastAsia="Arial"/>
+          <w:b/>
+          <w:sz w:val="28"/>
+        </w:rPr>
+        <w:t>LEMBAR PERMINTAAN PENCAIRAN DANA</w:t>
+      </w:r>
+    </w:p>
+    <w:p>
+      <w:pPr>
+        <w:spacing w:before="0" w:after="0" w:line="240" w:lineRule="auto"/>
+        <w:jc w:val="center"/>
+      </w:pPr>
+      <w:r>
+        <w:rPr>
+          <w:rFonts w:ascii="Arial" w:hAnsi="Arial" w:eastAsia="Arial"/>
+          <w:b w:val="0"/>
+          <w:sz w:val="22"/>
+        </w:rPr>
+        <w:t>Nomor: {{nomor_dokumen}}</w:t>
+      </w:r>
+    </w:p>
+    <w:p>
+      <w:pPr>
+        <w:spacing w:before="0" w:after="0" w:line="240" w:lineRule="auto"/>
+        <w:jc w:val="left"/>
+      </w:pPr>
+      <w:r>
+        <w:rPr>
+          <w:rFonts w:ascii="Arial" w:hAnsi="Arial" w:eastAsia="Arial"/>
+          <w:b w:val="0"/>
+          <w:sz w:val="12"/>
+        </w:rPr>
+      </w:r>
+    </w:p>
     <w:tbl>
       <w:tblPr>
         <w:tblW w:type="auto" w:w="0"/>
-        <w:tblLayout w:type="autofit"/>
+        <w:jc w:val="left"/>
         <w:tblLook w:firstColumn="1" w:firstRow="1" w:lastColumn="0" w:lastRow="0" w:noHBand="0" w:noVBand="1" w:val="04A0"/>
       </w:tblPr>
       <w:tblGrid>
-        <w:gridCol w:w="1701"/>
-        <w:gridCol w:w="2835"/>
-        <w:gridCol w:w="1984"/>
-        <w:gridCol w:w="3118"/>
+        <w:gridCol w:w="3230"/>
+        <w:gridCol w:w="3230"/>
+        <w:gridCol w:w="3230"/>
       </w:tblGrid>
       <w:tr>
         <w:tc>
           <w:tcPr>
-            <w:tcW w:type="dxa" w:w="2409"/>
+            <w:tcW w:type="dxa" w:w="1984"/>
+            <w:tcBorders>
+              <w:top w:val="nil" w:sz="4" w:color="000000"/>
+              <w:left w:val="nil" w:sz="4" w:color="000000"/>
+              <w:bottom w:val="nil" w:sz="4" w:color="000000"/>
+              <w:right w:val="nil" w:sz="4" w:color="000000"/>
+            </w:tcBorders>
           </w:tcPr>
           <w:p>
+            <w:pPr>
+              <w:spacing w:before="0" w:after="0" w:line="240" w:lineRule="auto"/>
+              <w:jc w:val="left"/>
+            </w:pPr>
             <w:r>
               <w:rPr>
-                <w:rFonts w:ascii="Arial" w:hAnsi="Arial"/>
-                <w:sz w:val="20"/>
+                <w:rFonts w:ascii="Arial" w:hAnsi="Arial" w:eastAsia="Arial"/>
+                <w:b w:val="0"/>
+                <w:sz w:val="22"/>
               </w:rPr>
-              <w:t>Hari/Tanggal</w:t>
+              <w:t>Tanggal</w:t>
             </w:r>
           </w:p>
         </w:tc>
         <w:tc>
           <w:tcPr>
-            <w:tcW w:type="dxa" w:w="2409"/>
+            <w:tcW w:type="dxa" w:w="283"/>
+            <w:tcBorders>
+              <w:top w:val="nil" w:sz="4" w:color="000000"/>
+              <w:left w:val="nil" w:sz="4" w:color="000000"/>
+              <w:bottom w:val="nil" w:sz="4" w:color="000000"/>
+              <w:right w:val="nil" w:sz="4" w:color="000000"/>
+            </w:tcBorders>
           </w:tcPr>
           <w:p>
+            <w:pPr>
+              <w:spacing w:before="0" w:after="0" w:line="240" w:lineRule="auto"/>
+              <w:jc w:val="left"/>
+            </w:pPr>
             <w:r>
               <w:rPr>
-                <w:rFonts w:ascii="Arial" w:hAnsi="Arial"/>
-                <w:sz w:val="20"/>
+                <w:rFonts w:ascii="Arial" w:hAnsi="Arial" w:eastAsia="Arial"/>
+                <w:b w:val="0"/>
+                <w:sz w:val="22"/>
               </w:rPr>
-              <w:t>: {{tanggal_dokumen}}</w:t>
+              <w:t>:</w:t>
             </w:r>
           </w:p>
         </w:tc>
         <w:tc>
           <w:tcPr>
-            <w:tcW w:type="dxa" w:w="2409"/>
+            <w:tcW w:type="dxa" w:w="5669"/>
+            <w:tcBorders>
+              <w:top w:val="nil" w:sz="4" w:color="000000"/>
+              <w:left w:val="nil" w:sz="4" w:color="000000"/>
+              <w:bottom w:val="nil" w:sz="4" w:color="000000"/>
+              <w:right w:val="nil" w:sz="4" w:color="000000"/>
+            </w:tcBorders>
           </w:tcPr>
           <w:p>
+            <w:pPr>
+              <w:spacing w:before="0" w:after="0" w:line="240" w:lineRule="auto"/>
+              <w:jc w:val="left"/>
+            </w:pPr>
             <w:r>
               <w:rPr>
-                <w:rFonts w:ascii="Arial" w:hAnsi="Arial"/>
-                <w:sz w:val="20"/>
+                <w:rFonts w:ascii="Arial" w:hAnsi="Arial" w:eastAsia="Arial"/>
+                <w:b w:val="0"/>
+                <w:sz w:val="22"/>
               </w:rPr>
-              <w:t>Nama Kegiatan :</w:t>
+              <w:t>{{tanggal_dokumen}}</w:t>
+            </w:r>
+          </w:p>
+        </w:tc>
+      </w:tr>
+      <w:tr>
+        <w:tc>
+          <w:tcPr>
+            <w:tcW w:type="dxa" w:w="1984"/>
+            <w:tcBorders>
+              <w:top w:val="nil" w:sz="4" w:color="000000"/>
+              <w:left w:val="nil" w:sz="4" w:color="000000"/>
+              <w:bottom w:val="nil" w:sz="4" w:color="000000"/>
+              <w:right w:val="nil" w:sz="4" w:color="000000"/>
+            </w:tcBorders>
+          </w:tcPr>
+          <w:p>
+            <w:pPr>
+              <w:spacing w:before="0" w:after="0" w:line="240" w:lineRule="auto"/>
+              <w:jc w:val="left"/>
+            </w:pPr>
+            <w:r>
+              <w:rPr>
+                <w:rFonts w:ascii="Arial" w:hAnsi="Arial" w:eastAsia="Arial"/>
+                <w:b w:val="0"/>
+                <w:sz w:val="22"/>
+              </w:rPr>
+              <w:t>Nama Kegiatan</w:t>
             </w:r>
           </w:p>
         </w:tc>
         <w:tc>
           <w:tcPr>
-            <w:tcW w:type="dxa" w:w="2409"/>
+            <w:tcW w:type="dxa" w:w="283"/>
+            <w:tcBorders>
+              <w:top w:val="nil" w:sz="4" w:color="000000"/>
+              <w:left w:val="nil" w:sz="4" w:color="000000"/>
+              <w:bottom w:val="nil" w:sz="4" w:color="000000"/>
+              <w:right w:val="nil" w:sz="4" w:color="000000"/>
+            </w:tcBorders>
           </w:tcPr>
           <w:p>
+            <w:pPr>
+              <w:spacing w:before="0" w:after="0" w:line="240" w:lineRule="auto"/>
+              <w:jc w:val="left"/>
+            </w:pPr>
             <w:r>
               <w:rPr>
-                <w:rFonts w:ascii="Arial" w:hAnsi="Arial"/>
-                <w:sz w:val="20"/>
+                <w:rFonts w:ascii="Arial" w:hAnsi="Arial" w:eastAsia="Arial"/>
+                <w:b w:val="0"/>
+                <w:sz w:val="22"/>
+              </w:rPr>
+              <w:t>:</w:t>
+            </w:r>
+          </w:p>
+        </w:tc>
+        <w:tc>
+          <w:tcPr>
+            <w:tcW w:type="dxa" w:w="5669"/>
+            <w:tcBorders>
+              <w:top w:val="nil" w:sz="4" w:color="000000"/>
+              <w:left w:val="nil" w:sz="4" w:color="000000"/>
+              <w:bottom w:val="nil" w:sz="4" w:color="000000"/>
+              <w:right w:val="nil" w:sz="4" w:color="000000"/>
+            </w:tcBorders>
+          </w:tcPr>
+          <w:p>
+            <w:pPr>
+              <w:spacing w:before="0" w:after="0" w:line="240" w:lineRule="auto"/>
+              <w:jc w:val="left"/>
+            </w:pPr>
+            <w:r>
+              <w:rPr>
+                <w:rFonts w:ascii="Arial" w:hAnsi="Arial" w:eastAsia="Arial"/>
+                <w:b w:val="0"/>
+                <w:sz w:val="22"/>
               </w:rPr>
               <w:t>{{nama_kegiatan}}</w:t>
             </w:r>
@@ -103,55 +273,76 @@
       <w:tr>
         <w:tc>
           <w:tcPr>
-            <w:tcW w:type="dxa" w:w="2409"/>
+            <w:tcW w:type="dxa" w:w="1984"/>
+            <w:tcBorders>
+              <w:top w:val="nil" w:sz="4" w:color="000000"/>
+              <w:left w:val="nil" w:sz="4" w:color="000000"/>
+              <w:bottom w:val="nil" w:sz="4" w:color="000000"/>
+              <w:right w:val="nil" w:sz="4" w:color="000000"/>
+            </w:tcBorders>
           </w:tcPr>
           <w:p>
+            <w:pPr>
+              <w:spacing w:before="0" w:after="0" w:line="240" w:lineRule="auto"/>
+              <w:jc w:val="left"/>
+            </w:pPr>
             <w:r>
               <w:rPr>
-                <w:rFonts w:ascii="Arial" w:hAnsi="Arial"/>
-                <w:sz w:val="20"/>
+                <w:rFonts w:ascii="Arial" w:hAnsi="Arial" w:eastAsia="Arial"/>
+                <w:b w:val="0"/>
+                <w:sz w:val="22"/>
               </w:rPr>
-              <w:t>Unit Kerja</w:t>
+              <w:t>Kode Akun</w:t>
             </w:r>
           </w:p>
         </w:tc>
         <w:tc>
           <w:tcPr>
-            <w:tcW w:type="dxa" w:w="2409"/>
+            <w:tcW w:type="dxa" w:w="283"/>
+            <w:tcBorders>
+              <w:top w:val="nil" w:sz="4" w:color="000000"/>
+              <w:left w:val="nil" w:sz="4" w:color="000000"/>
+              <w:bottom w:val="nil" w:sz="4" w:color="000000"/>
+              <w:right w:val="nil" w:sz="4" w:color="000000"/>
+            </w:tcBorders>
           </w:tcPr>
           <w:p>
+            <w:pPr>
+              <w:spacing w:before="0" w:after="0" w:line="240" w:lineRule="auto"/>
+              <w:jc w:val="left"/>
+            </w:pPr>
             <w:r>
               <w:rPr>
-                <w:rFonts w:ascii="Arial" w:hAnsi="Arial"/>
-                <w:sz w:val="20"/>
+                <w:rFonts w:ascii="Arial" w:hAnsi="Arial" w:eastAsia="Arial"/>
+                <w:b w:val="0"/>
+                <w:sz w:val="22"/>
               </w:rPr>
-              <w:t>: {{unit_kerja}}</w:t>
+              <w:t>:</w:t>
             </w:r>
           </w:p>
         </w:tc>
         <w:tc>
           <w:tcPr>
-            <w:tcW w:type="dxa" w:w="2409"/>
+            <w:tcW w:type="dxa" w:w="5669"/>
+            <w:tcBorders>
+              <w:top w:val="nil" w:sz="4" w:color="000000"/>
+              <w:left w:val="nil" w:sz="4" w:color="000000"/>
+              <w:bottom w:val="nil" w:sz="4" w:color="000000"/>
+              <w:right w:val="nil" w:sz="4" w:color="000000"/>
+            </w:tcBorders>
           </w:tcPr>
           <w:p>
+            <w:pPr>
+              <w:spacing w:before="0" w:after="0" w:line="240" w:lineRule="auto"/>
+              <w:jc w:val="left"/>
+            </w:pPr>
             <w:r>
               <w:rPr>
-                <w:rFonts w:ascii="Arial" w:hAnsi="Arial"/>
-                <w:sz w:val="20"/>
+                <w:rFonts w:ascii="Arial" w:hAnsi="Arial" w:eastAsia="Arial"/>
+                <w:b w:val="0"/>
+                <w:sz w:val="22"/>
               </w:rPr>
-            </w:r>
-          </w:p>
-        </w:tc>
-        <w:tc>
-          <w:tcPr>
-            <w:tcW w:type="dxa" w:w="2409"/>
-          </w:tcPr>
-          <w:p>
-            <w:r>
-              <w:rPr>
-                <w:rFonts w:ascii="Arial" w:hAnsi="Arial"/>
-                <w:sz w:val="20"/>
-              </w:rPr>
+              <w:t>{{kode_akun}}</w:t>
             </w:r>
           </w:p>
         </w:tc>
@@ -159,91 +350,306 @@
       <w:tr>
         <w:tc>
           <w:tcPr>
-            <w:tcW w:type="dxa" w:w="2409"/>
+            <w:tcW w:type="dxa" w:w="1984"/>
+            <w:tcBorders>
+              <w:top w:val="nil" w:sz="4" w:color="000000"/>
+              <w:left w:val="nil" w:sz="4" w:color="000000"/>
+              <w:bottom w:val="nil" w:sz="4" w:color="000000"/>
+              <w:right w:val="nil" w:sz="4" w:color="000000"/>
+            </w:tcBorders>
           </w:tcPr>
           <w:p>
+            <w:pPr>
+              <w:spacing w:before="0" w:after="0" w:line="240" w:lineRule="auto"/>
+              <w:jc w:val="left"/>
+            </w:pPr>
             <w:r>
               <w:rPr>
-                <w:rFonts w:ascii="Arial" w:hAnsi="Arial"/>
-                <w:sz w:val="20"/>
+                <w:rFonts w:ascii="Arial" w:hAnsi="Arial" w:eastAsia="Arial"/>
+                <w:b w:val="0"/>
+                <w:sz w:val="22"/>
               </w:rPr>
-              <w:t>Sumber Dana</w:t>
+              <w:t>Penerima</w:t>
             </w:r>
           </w:p>
         </w:tc>
         <w:tc>
           <w:tcPr>
-            <w:tcW w:type="dxa" w:w="2409"/>
+            <w:tcW w:type="dxa" w:w="283"/>
+            <w:tcBorders>
+              <w:top w:val="nil" w:sz="4" w:color="000000"/>
+              <w:left w:val="nil" w:sz="4" w:color="000000"/>
+              <w:bottom w:val="nil" w:sz="4" w:color="000000"/>
+              <w:right w:val="nil" w:sz="4" w:color="000000"/>
+            </w:tcBorders>
           </w:tcPr>
           <w:p>
+            <w:pPr>
+              <w:spacing w:before="0" w:after="0" w:line="240" w:lineRule="auto"/>
+              <w:jc w:val="left"/>
+            </w:pPr>
             <w:r>
               <w:rPr>
-                <w:rFonts w:ascii="Arial" w:hAnsi="Arial"/>
-                <w:sz w:val="20"/>
+                <w:rFonts w:ascii="Arial" w:hAnsi="Arial" w:eastAsia="Arial"/>
+                <w:b w:val="0"/>
+                <w:sz w:val="22"/>
               </w:rPr>
-              <w:t>: {{sumber_dana}}</w:t>
+              <w:t>:</w:t>
             </w:r>
           </w:p>
         </w:tc>
         <w:tc>
           <w:tcPr>
-            <w:tcW w:type="dxa" w:w="2409"/>
+            <w:tcW w:type="dxa" w:w="5669"/>
+            <w:tcBorders>
+              <w:top w:val="nil" w:sz="4" w:color="000000"/>
+              <w:left w:val="nil" w:sz="4" w:color="000000"/>
+              <w:bottom w:val="nil" w:sz="4" w:color="000000"/>
+              <w:right w:val="nil" w:sz="4" w:color="000000"/>
+            </w:tcBorders>
           </w:tcPr>
           <w:p>
+            <w:pPr>
+              <w:spacing w:before="0" w:after="0" w:line="240" w:lineRule="auto"/>
+              <w:jc w:val="left"/>
+            </w:pPr>
             <w:r>
               <w:rPr>
-                <w:rFonts w:ascii="Arial" w:hAnsi="Arial"/>
-                <w:sz w:val="20"/>
+                <w:rFonts w:ascii="Arial" w:hAnsi="Arial" w:eastAsia="Arial"/>
+                <w:b w:val="0"/>
+                <w:sz w:val="22"/>
               </w:rPr>
+              <w:t>{{penerima_nama}}</w:t>
+            </w:r>
+          </w:p>
+        </w:tc>
+      </w:tr>
+      <w:tr>
+        <w:tc>
+          <w:tcPr>
+            <w:tcW w:type="dxa" w:w="1984"/>
+            <w:tcBorders>
+              <w:top w:val="nil" w:sz="4" w:color="000000"/>
+              <w:left w:val="nil" w:sz="4" w:color="000000"/>
+              <w:bottom w:val="nil" w:sz="4" w:color="000000"/>
+              <w:right w:val="nil" w:sz="4" w:color="000000"/>
+            </w:tcBorders>
+          </w:tcPr>
+          <w:p>
+            <w:pPr>
+              <w:spacing w:before="0" w:after="0" w:line="240" w:lineRule="auto"/>
+              <w:jc w:val="left"/>
+            </w:pPr>
+            <w:r>
+              <w:rPr>
+                <w:rFonts w:ascii="Arial" w:hAnsi="Arial" w:eastAsia="Arial"/>
+                <w:b w:val="0"/>
+                <w:sz w:val="22"/>
+              </w:rPr>
+              <w:t>NIP</w:t>
             </w:r>
           </w:p>
         </w:tc>
         <w:tc>
           <w:tcPr>
-            <w:tcW w:type="dxa" w:w="2409"/>
+            <w:tcW w:type="dxa" w:w="283"/>
+            <w:tcBorders>
+              <w:top w:val="nil" w:sz="4" w:color="000000"/>
+              <w:left w:val="nil" w:sz="4" w:color="000000"/>
+              <w:bottom w:val="nil" w:sz="4" w:color="000000"/>
+              <w:right w:val="nil" w:sz="4" w:color="000000"/>
+            </w:tcBorders>
           </w:tcPr>
           <w:p>
+            <w:pPr>
+              <w:spacing w:before="0" w:after="0" w:line="240" w:lineRule="auto"/>
+              <w:jc w:val="left"/>
+            </w:pPr>
             <w:r>
               <w:rPr>
-                <w:rFonts w:ascii="Arial" w:hAnsi="Arial"/>
-                <w:sz w:val="20"/>
+                <w:rFonts w:ascii="Arial" w:hAnsi="Arial" w:eastAsia="Arial"/>
+                <w:b w:val="0"/>
+                <w:sz w:val="22"/>
               </w:rPr>
+              <w:t>:</w:t>
+            </w:r>
+          </w:p>
+        </w:tc>
+        <w:tc>
+          <w:tcPr>
+            <w:tcW w:type="dxa" w:w="5669"/>
+            <w:tcBorders>
+              <w:top w:val="nil" w:sz="4" w:color="000000"/>
+              <w:left w:val="nil" w:sz="4" w:color="000000"/>
+              <w:bottom w:val="nil" w:sz="4" w:color="000000"/>
+              <w:right w:val="nil" w:sz="4" w:color="000000"/>
+            </w:tcBorders>
+          </w:tcPr>
+          <w:p>
+            <w:pPr>
+              <w:spacing w:before="0" w:after="0" w:line="240" w:lineRule="auto"/>
+              <w:jc w:val="left"/>
+            </w:pPr>
+            <w:r>
+              <w:rPr>
+                <w:rFonts w:ascii="Arial" w:hAnsi="Arial" w:eastAsia="Arial"/>
+                <w:b w:val="0"/>
+                <w:sz w:val="22"/>
+              </w:rPr>
+              <w:t>{{penerima_nip}}</w:t>
+            </w:r>
+          </w:p>
+        </w:tc>
+      </w:tr>
+      <w:tr>
+        <w:tc>
+          <w:tcPr>
+            <w:tcW w:type="dxa" w:w="1984"/>
+            <w:tcBorders>
+              <w:top w:val="nil" w:sz="4" w:color="000000"/>
+              <w:left w:val="nil" w:sz="4" w:color="000000"/>
+              <w:bottom w:val="nil" w:sz="4" w:color="000000"/>
+              <w:right w:val="nil" w:sz="4" w:color="000000"/>
+            </w:tcBorders>
+          </w:tcPr>
+          <w:p>
+            <w:pPr>
+              <w:spacing w:before="0" w:after="0" w:line="240" w:lineRule="auto"/>
+              <w:jc w:val="left"/>
+            </w:pPr>
+            <w:r>
+              <w:rPr>
+                <w:rFonts w:ascii="Arial" w:hAnsi="Arial" w:eastAsia="Arial"/>
+                <w:b w:val="0"/>
+                <w:sz w:val="22"/>
+              </w:rPr>
+              <w:t>Jabatan</w:t>
+            </w:r>
+          </w:p>
+        </w:tc>
+        <w:tc>
+          <w:tcPr>
+            <w:tcW w:type="dxa" w:w="283"/>
+            <w:tcBorders>
+              <w:top w:val="nil" w:sz="4" w:color="000000"/>
+              <w:left w:val="nil" w:sz="4" w:color="000000"/>
+              <w:bottom w:val="nil" w:sz="4" w:color="000000"/>
+              <w:right w:val="nil" w:sz="4" w:color="000000"/>
+            </w:tcBorders>
+          </w:tcPr>
+          <w:p>
+            <w:pPr>
+              <w:spacing w:before="0" w:after="0" w:line="240" w:lineRule="auto"/>
+              <w:jc w:val="left"/>
+            </w:pPr>
+            <w:r>
+              <w:rPr>
+                <w:rFonts w:ascii="Arial" w:hAnsi="Arial" w:eastAsia="Arial"/>
+                <w:b w:val="0"/>
+                <w:sz w:val="22"/>
+              </w:rPr>
+              <w:t>:</w:t>
+            </w:r>
+          </w:p>
+        </w:tc>
+        <w:tc>
+          <w:tcPr>
+            <w:tcW w:type="dxa" w:w="5669"/>
+            <w:tcBorders>
+              <w:top w:val="nil" w:sz="4" w:color="000000"/>
+              <w:left w:val="nil" w:sz="4" w:color="000000"/>
+              <w:bottom w:val="nil" w:sz="4" w:color="000000"/>
+              <w:right w:val="nil" w:sz="4" w:color="000000"/>
+            </w:tcBorders>
+          </w:tcPr>
+          <w:p>
+            <w:pPr>
+              <w:spacing w:before="0" w:after="0" w:line="240" w:lineRule="auto"/>
+              <w:jc w:val="left"/>
+            </w:pPr>
+            <w:r>
+              <w:rPr>
+                <w:rFonts w:ascii="Arial" w:hAnsi="Arial" w:eastAsia="Arial"/>
+                <w:b w:val="0"/>
+                <w:sz w:val="22"/>
+              </w:rPr>
+              <w:t>{{penerima_jabatan}}</w:t>
             </w:r>
           </w:p>
         </w:tc>
       </w:tr>
     </w:tbl>
-    <w:p/>
+    <w:p>
+      <w:pPr>
+        <w:spacing w:before="0" w:after="0" w:line="240" w:lineRule="auto"/>
+        <w:jc w:val="left"/>
+      </w:pPr>
+      <w:r>
+        <w:rPr>
+          <w:rFonts w:ascii="Arial" w:hAnsi="Arial" w:eastAsia="Arial"/>
+          <w:b w:val="0"/>
+          <w:sz w:val="12"/>
+        </w:rPr>
+      </w:r>
+    </w:p>
+    <w:p>
+      <w:pPr>
+        <w:spacing w:before="0" w:after="0" w:line="240" w:lineRule="auto"/>
+        <w:jc w:val="left"/>
+      </w:pPr>
+      <w:r>
+        <w:rPr>
+          <w:rFonts w:ascii="Arial" w:hAnsi="Arial" w:eastAsia="Arial"/>
+          <w:b/>
+          <w:sz w:val="22"/>
+        </w:rPr>
+        <w:t>Rincian Barang/Jasa:</w:t>
+      </w:r>
+    </w:p>
+    <w:p>
+      <w:pPr>
+        <w:spacing w:before="0" w:after="0" w:line="240" w:lineRule="auto"/>
+        <w:jc w:val="left"/>
+      </w:pPr>
+      <w:r>
+        <w:rPr>
+          <w:rFonts w:ascii="Arial" w:hAnsi="Arial" w:eastAsia="Arial"/>
+          <w:b w:val="0"/>
+          <w:sz w:val="6"/>
+        </w:rPr>
+      </w:r>
+    </w:p>
     <w:tbl>
       <w:tblPr>
         <w:tblStyle w:val="TableGrid"/>
         <w:tblW w:type="auto" w:w="0"/>
+        <w:jc w:val="center"/>
         <w:tblLook w:firstColumn="1" w:firstRow="1" w:lastColumn="0" w:lastRow="0" w:noHBand="0" w:noVBand="1" w:val="04A0"/>
       </w:tblPr>
       <w:tblGrid>
-        <w:gridCol w:w="1205"/>
-        <w:gridCol w:w="1205"/>
-        <w:gridCol w:w="1205"/>
-        <w:gridCol w:w="1205"/>
-        <w:gridCol w:w="1205"/>
-        <w:gridCol w:w="1205"/>
-        <w:gridCol w:w="1205"/>
-        <w:gridCol w:w="1205"/>
+        <w:gridCol w:w="1615"/>
+        <w:gridCol w:w="1615"/>
+        <w:gridCol w:w="1615"/>
+        <w:gridCol w:w="1615"/>
+        <w:gridCol w:w="1615"/>
+        <w:gridCol w:w="1615"/>
       </w:tblGrid>
       <w:tr>
         <w:tc>
           <w:tcPr>
-            <w:tcW w:type="dxa" w:w="454"/>
+            <w:tcW w:type="dxa" w:w="567"/>
+            <w:vAlign w:val="center"/>
           </w:tcPr>
           <w:p>
             <w:pPr>
+              <w:spacing w:before="0" w:after="0" w:line="240" w:lineRule="auto"/>
               <w:jc w:val="center"/>
             </w:pPr>
             <w:r>
               <w:rPr>
-                <w:rFonts w:ascii="Arial" w:hAnsi="Arial"/>
+                <w:rFonts w:ascii="Arial" w:hAnsi="Arial" w:eastAsia="Arial"/>
                 <w:b/>
-                <w:sz w:val="18"/>
+                <w:sz w:val="20"/>
               </w:rPr>
               <w:t>No</w:t>
             </w:r>
@@ -251,53 +657,39 @@
         </w:tc>
         <w:tc>
           <w:tcPr>
-            <w:tcW w:type="dxa" w:w="1701"/>
+            <w:tcW w:type="dxa" w:w="3402"/>
+            <w:vAlign w:val="center"/>
           </w:tcPr>
           <w:p>
             <w:pPr>
+              <w:spacing w:before="0" w:after="0" w:line="240" w:lineRule="auto"/>
               <w:jc w:val="center"/>
             </w:pPr>
             <w:r>
               <w:rPr>
-                <w:rFonts w:ascii="Arial" w:hAnsi="Arial"/>
+                <w:rFonts w:ascii="Arial" w:hAnsi="Arial" w:eastAsia="Arial"/>
                 <w:b/>
-                <w:sz w:val="18"/>
+                <w:sz w:val="20"/>
               </w:rPr>
-              <w:t>Nama Barang</w:t>
-            </w:r>
-          </w:p>
-        </w:tc>
-        <w:tc>
-          <w:tcPr>
-            <w:tcW w:type="dxa" w:w="2268"/>
-          </w:tcPr>
-          <w:p>
-            <w:pPr>
-              <w:jc w:val="center"/>
-            </w:pPr>
-            <w:r>
-              <w:rPr>
-                <w:rFonts w:ascii="Arial" w:hAnsi="Arial"/>
-                <w:b/>
-                <w:sz w:val="18"/>
-              </w:rPr>
-              <w:t>Spesifikasi</w:t>
+              <w:t>Uraian</w:t>
             </w:r>
           </w:p>
         </w:tc>
         <w:tc>
           <w:tcPr>
             <w:tcW w:type="dxa" w:w="850"/>
+            <w:vAlign w:val="center"/>
           </w:tcPr>
           <w:p>
             <w:pPr>
+              <w:spacing w:before="0" w:after="0" w:line="240" w:lineRule="auto"/>
               <w:jc w:val="center"/>
             </w:pPr>
             <w:r>
               <w:rPr>
-                <w:rFonts w:ascii="Arial" w:hAnsi="Arial"/>
+                <w:rFonts w:ascii="Arial" w:hAnsi="Arial" w:eastAsia="Arial"/>
                 <w:b/>
-                <w:sz w:val="18"/>
+                <w:sz w:val="20"/>
               </w:rPr>
               <w:t>Volume</w:t>
             </w:r>
@@ -306,16 +698,18 @@
         <w:tc>
           <w:tcPr>
             <w:tcW w:type="dxa" w:w="850"/>
+            <w:vAlign w:val="center"/>
           </w:tcPr>
           <w:p>
             <w:pPr>
+              <w:spacing w:before="0" w:after="0" w:line="240" w:lineRule="auto"/>
               <w:jc w:val="center"/>
             </w:pPr>
             <w:r>
               <w:rPr>
-                <w:rFonts w:ascii="Arial" w:hAnsi="Arial"/>
+                <w:rFonts w:ascii="Arial" w:hAnsi="Arial" w:eastAsia="Arial"/>
                 <w:b/>
-                <w:sz w:val="18"/>
+                <w:sz w:val="20"/>
               </w:rPr>
               <w:t>Satuan</w:t>
             </w:r>
@@ -323,17 +717,19 @@
         </w:tc>
         <w:tc>
           <w:tcPr>
-            <w:tcW w:type="dxa" w:w="1247"/>
+            <w:tcW w:type="dxa" w:w="1417"/>
+            <w:vAlign w:val="center"/>
           </w:tcPr>
           <w:p>
             <w:pPr>
+              <w:spacing w:before="0" w:after="0" w:line="240" w:lineRule="auto"/>
               <w:jc w:val="center"/>
             </w:pPr>
             <w:r>
               <w:rPr>
-                <w:rFonts w:ascii="Arial" w:hAnsi="Arial"/>
+                <w:rFonts w:ascii="Arial" w:hAnsi="Arial" w:eastAsia="Arial"/>
                 <w:b/>
-                <w:sz w:val="18"/>
+                <w:sz w:val="20"/>
               </w:rPr>
               <w:t>Harga Satuan</w:t>
             </w:r>
@@ -342,16 +738,295 @@
         <w:tc>
           <w:tcPr>
             <w:tcW w:type="dxa" w:w="1417"/>
+            <w:vAlign w:val="center"/>
           </w:tcPr>
           <w:p>
             <w:pPr>
+              <w:spacing w:before="0" w:after="0" w:line="240" w:lineRule="auto"/>
               <w:jc w:val="center"/>
             </w:pPr>
             <w:r>
               <w:rPr>
-                <w:rFonts w:ascii="Arial" w:hAnsi="Arial"/>
+                <w:rFonts w:ascii="Arial" w:hAnsi="Arial" w:eastAsia="Arial"/>
                 <w:b/>
-                <w:sz w:val="18"/>
+                <w:sz w:val="20"/>
+              </w:rPr>
+              <w:t>Jumlah</w:t>
+            </w:r>
+          </w:p>
+        </w:tc>
+      </w:tr>
+      <w:tr>
+        <w:tc>
+          <w:tcPr>
+            <w:tcW w:type="dxa" w:w="567"/>
+            <w:vAlign w:val="center"/>
+          </w:tcPr>
+          <w:p>
+            <w:pPr>
+              <w:spacing w:before="0" w:after="0" w:line="240" w:lineRule="auto"/>
+              <w:jc w:val="center"/>
+            </w:pPr>
+            <w:r>
+              <w:rPr>
+                <w:rFonts w:ascii="Arial" w:hAnsi="Arial" w:eastAsia="Arial"/>
+                <w:b w:val="0"/>
+                <w:sz w:val="20"/>
+              </w:rPr>
+              <w:t>{{no}}</w:t>
+            </w:r>
+          </w:p>
+        </w:tc>
+        <w:tc>
+          <w:tcPr>
+            <w:tcW w:type="dxa" w:w="3402"/>
+            <w:vAlign w:val="center"/>
+          </w:tcPr>
+          <w:p>
+            <w:pPr>
+              <w:spacing w:before="0" w:after="0" w:line="240" w:lineRule="auto"/>
+              <w:jc w:val="left"/>
+            </w:pPr>
+            <w:r>
+              <w:rPr>
+                <w:rFonts w:ascii="Arial" w:hAnsi="Arial" w:eastAsia="Arial"/>
+                <w:b w:val="0"/>
+                <w:sz w:val="20"/>
+              </w:rPr>
+              <w:t>{{uraian}}</w:t>
+            </w:r>
+          </w:p>
+        </w:tc>
+        <w:tc>
+          <w:tcPr>
+            <w:tcW w:type="dxa" w:w="850"/>
+            <w:vAlign w:val="center"/>
+          </w:tcPr>
+          <w:p>
+            <w:pPr>
+              <w:spacing w:before="0" w:after="0" w:line="240" w:lineRule="auto"/>
+              <w:jc w:val="center"/>
+            </w:pPr>
+            <w:r>
+              <w:rPr>
+                <w:rFonts w:ascii="Arial" w:hAnsi="Arial" w:eastAsia="Arial"/>
+                <w:b w:val="0"/>
+                <w:sz w:val="20"/>
+              </w:rPr>
+              <w:t>{{volume}}</w:t>
+            </w:r>
+          </w:p>
+        </w:tc>
+        <w:tc>
+          <w:tcPr>
+            <w:tcW w:type="dxa" w:w="850"/>
+            <w:vAlign w:val="center"/>
+          </w:tcPr>
+          <w:p>
+            <w:pPr>
+              <w:spacing w:before="0" w:after="0" w:line="240" w:lineRule="auto"/>
+              <w:jc w:val="center"/>
+            </w:pPr>
+            <w:r>
+              <w:rPr>
+                <w:rFonts w:ascii="Arial" w:hAnsi="Arial" w:eastAsia="Arial"/>
+                <w:b w:val="0"/>
+                <w:sz w:val="20"/>
+              </w:rPr>
+              <w:t>{{satuan}}</w:t>
+            </w:r>
+          </w:p>
+        </w:tc>
+        <w:tc>
+          <w:tcPr>
+            <w:tcW w:type="dxa" w:w="1417"/>
+            <w:vAlign w:val="center"/>
+          </w:tcPr>
+          <w:p>
+            <w:pPr>
+              <w:spacing w:before="0" w:after="0" w:line="240" w:lineRule="auto"/>
+              <w:jc w:val="right"/>
+            </w:pPr>
+            <w:r>
+              <w:rPr>
+                <w:rFonts w:ascii="Arial" w:hAnsi="Arial" w:eastAsia="Arial"/>
+                <w:b w:val="0"/>
+                <w:sz w:val="20"/>
+              </w:rPr>
+              <w:t>{{harga_satuan}}</w:t>
+            </w:r>
+          </w:p>
+        </w:tc>
+        <w:tc>
+          <w:tcPr>
+            <w:tcW w:type="dxa" w:w="1417"/>
+            <w:vAlign w:val="center"/>
+          </w:tcPr>
+          <w:p>
+            <w:pPr>
+              <w:spacing w:before="0" w:after="0" w:line="240" w:lineRule="auto"/>
+              <w:jc w:val="right"/>
+            </w:pPr>
+            <w:r>
+              <w:rPr>
+                <w:rFonts w:ascii="Arial" w:hAnsi="Arial" w:eastAsia="Arial"/>
+                <w:b w:val="0"/>
+                <w:sz w:val="20"/>
+              </w:rPr>
+              <w:t>{{jumlah}}</w:t>
+            </w:r>
+          </w:p>
+        </w:tc>
+      </w:tr>
+    </w:tbl>
+    <w:p>
+      <w:pPr>
+        <w:spacing w:before="0" w:after="0" w:line="240" w:lineRule="auto"/>
+        <w:jc w:val="left"/>
+      </w:pPr>
+      <w:r>
+        <w:rPr>
+          <w:rFonts w:ascii="Arial" w:hAnsi="Arial" w:eastAsia="Arial"/>
+          <w:b w:val="0"/>
+          <w:sz w:val="12"/>
+        </w:rPr>
+      </w:r>
+    </w:p>
+    <w:tbl>
+      <w:tblPr>
+        <w:tblW w:type="auto" w:w="0"/>
+        <w:jc w:val="right"/>
+        <w:tblLook w:firstColumn="1" w:firstRow="1" w:lastColumn="0" w:lastRow="0" w:noHBand="0" w:noVBand="1" w:val="04A0"/>
+      </w:tblPr>
+      <w:tblGrid>
+        <w:gridCol w:w="4844"/>
+        <w:gridCol w:w="4844"/>
+      </w:tblGrid>
+      <w:tr>
+        <w:tc>
+          <w:tcPr>
+            <w:tcW w:type="dxa" w:w="2835"/>
+            <w:tcBorders>
+              <w:top w:val="nil" w:sz="4" w:color="000000"/>
+              <w:left w:val="nil" w:sz="4" w:color="000000"/>
+              <w:bottom w:val="nil" w:sz="4" w:color="000000"/>
+              <w:right w:val="nil" w:sz="4" w:color="000000"/>
+            </w:tcBorders>
+          </w:tcPr>
+          <w:p>
+            <w:pPr>
+              <w:spacing w:before="0" w:after="0" w:line="240" w:lineRule="auto"/>
+              <w:jc w:val="left"/>
+            </w:pPr>
+            <w:r>
+              <w:rPr>
+                <w:rFonts w:ascii="Arial" w:hAnsi="Arial" w:eastAsia="Arial"/>
+                <w:b w:val="0"/>
+                <w:sz w:val="22"/>
+              </w:rPr>
+              <w:t>Sub Total</w:t>
+            </w:r>
+          </w:p>
+        </w:tc>
+        <w:tc>
+          <w:tcPr>
+            <w:tcW w:type="dxa" w:w="1701"/>
+            <w:tcBorders>
+              <w:top w:val="nil" w:sz="4" w:color="000000"/>
+              <w:left w:val="nil" w:sz="4" w:color="000000"/>
+              <w:bottom w:val="nil" w:sz="4" w:color="000000"/>
+              <w:right w:val="nil" w:sz="4" w:color="000000"/>
+            </w:tcBorders>
+          </w:tcPr>
+          <w:p>
+            <w:pPr>
+              <w:spacing w:before="0" w:after="0" w:line="240" w:lineRule="auto"/>
+              <w:jc w:val="right"/>
+            </w:pPr>
+            <w:r>
+              <w:rPr>
+                <w:rFonts w:ascii="Arial" w:hAnsi="Arial" w:eastAsia="Arial"/>
+                <w:b w:val="0"/>
+                <w:sz w:val="22"/>
+              </w:rPr>
+              <w:t>{{subtotal}}</w:t>
+            </w:r>
+          </w:p>
+        </w:tc>
+      </w:tr>
+      <w:tr>
+        <w:tc>
+          <w:tcPr>
+            <w:tcW w:type="dxa" w:w="2835"/>
+            <w:tcBorders>
+              <w:top w:val="nil" w:sz="4" w:color="000000"/>
+              <w:left w:val="nil" w:sz="4" w:color="000000"/>
+              <w:bottom w:val="nil" w:sz="4" w:color="000000"/>
+              <w:right w:val="nil" w:sz="4" w:color="000000"/>
+            </w:tcBorders>
+          </w:tcPr>
+          <w:p>
+            <w:pPr>
+              <w:spacing w:before="0" w:after="0" w:line="240" w:lineRule="auto"/>
+              <w:jc w:val="left"/>
+            </w:pPr>
+            <w:r>
+              <w:rPr>
+                <w:rFonts w:ascii="Arial" w:hAnsi="Arial" w:eastAsia="Arial"/>
+                <w:b w:val="0"/>
+                <w:sz w:val="22"/>
+              </w:rPr>
+              <w:t>PPN ({{ppn_persen}}%)</w:t>
+            </w:r>
+          </w:p>
+        </w:tc>
+        <w:tc>
+          <w:tcPr>
+            <w:tcW w:type="dxa" w:w="1701"/>
+            <w:tcBorders>
+              <w:top w:val="nil" w:sz="4" w:color="000000"/>
+              <w:left w:val="nil" w:sz="4" w:color="000000"/>
+              <w:bottom w:val="nil" w:sz="4" w:color="000000"/>
+              <w:right w:val="nil" w:sz="4" w:color="000000"/>
+            </w:tcBorders>
+          </w:tcPr>
+          <w:p>
+            <w:pPr>
+              <w:spacing w:before="0" w:after="0" w:line="240" w:lineRule="auto"/>
+              <w:jc w:val="right"/>
+            </w:pPr>
+            <w:r>
+              <w:rPr>
+                <w:rFonts w:ascii="Arial" w:hAnsi="Arial" w:eastAsia="Arial"/>
+                <w:b w:val="0"/>
+                <w:sz w:val="22"/>
+              </w:rPr>
+              <w:t>{{ppn_nilai}}</w:t>
+            </w:r>
+          </w:p>
+        </w:tc>
+      </w:tr>
+      <w:tr>
+        <w:tc>
+          <w:tcPr>
+            <w:tcW w:type="dxa" w:w="2835"/>
+            <w:tcBorders>
+              <w:top w:val="nil" w:sz="4" w:color="000000"/>
+              <w:left w:val="nil" w:sz="4" w:color="000000"/>
+              <w:bottom w:val="nil" w:sz="4" w:color="000000"/>
+              <w:right w:val="nil" w:sz="4" w:color="000000"/>
+            </w:tcBorders>
+          </w:tcPr>
+          <w:p>
+            <w:pPr>
+              <w:spacing w:before="0" w:after="0" w:line="240" w:lineRule="auto"/>
+              <w:jc w:val="left"/>
+            </w:pPr>
+            <w:r>
+              <w:rPr>
+                <w:rFonts w:ascii="Arial" w:hAnsi="Arial" w:eastAsia="Arial"/>
+                <w:b w:val="0"/>
+                <w:sz w:val="22"/>
               </w:rPr>
               <w:t>Total</w:t>
             </w:r>
@@ -359,19 +1034,26 @@
         </w:tc>
         <w:tc>
           <w:tcPr>
-            <w:tcW w:type="dxa" w:w="1134"/>
+            <w:tcW w:type="dxa" w:w="1701"/>
+            <w:tcBorders>
+              <w:top w:val="nil" w:sz="4" w:color="000000"/>
+              <w:left w:val="nil" w:sz="4" w:color="000000"/>
+              <w:bottom w:val="nil" w:sz="4" w:color="000000"/>
+              <w:right w:val="nil" w:sz="4" w:color="000000"/>
+            </w:tcBorders>
           </w:tcPr>
           <w:p>
             <w:pPr>
-              <w:jc w:val="center"/>
+              <w:spacing w:before="0" w:after="0" w:line="240" w:lineRule="auto"/>
+              <w:jc w:val="right"/>
             </w:pPr>
             <w:r>
               <w:rPr>
-                <w:rFonts w:ascii="Arial" w:hAnsi="Arial"/>
-                <w:b/>
-                <w:sz w:val="18"/>
+                <w:rFonts w:ascii="Arial" w:hAnsi="Arial" w:eastAsia="Arial"/>
+                <w:b w:val="0"/>
+                <w:sz w:val="22"/>
               </w:rPr>
-              <w:t>Keterangan</w:t>
+              <w:t>{{total_dengan_ppn}}</w:t>
             </w:r>
           </w:p>
         </w:tc>
@@ -379,177 +1061,107 @@
       <w:tr>
         <w:tc>
           <w:tcPr>
-            <w:tcW w:type="dxa" w:w="454"/>
+            <w:tcW w:type="dxa" w:w="2835"/>
+            <w:tcBorders>
+              <w:top w:val="nil" w:sz="4" w:color="000000"/>
+              <w:left w:val="nil" w:sz="4" w:color="000000"/>
+              <w:bottom w:val="nil" w:sz="4" w:color="000000"/>
+              <w:right w:val="nil" w:sz="4" w:color="000000"/>
+            </w:tcBorders>
           </w:tcPr>
           <w:p>
+            <w:pPr>
+              <w:spacing w:before="0" w:after="0" w:line="240" w:lineRule="auto"/>
+              <w:jc w:val="left"/>
+            </w:pPr>
             <w:r>
               <w:rPr>
-                <w:rFonts w:ascii="Arial" w:hAnsi="Arial"/>
-                <w:sz w:val="18"/>
+                <w:rFonts w:ascii="Arial" w:hAnsi="Arial" w:eastAsia="Arial"/>
+                <w:b/>
+                <w:sz w:val="22"/>
               </w:rPr>
-              <w:t>{{rincian_no}}</w:t>
+              <w:t>Uang Muka Diterima ({{uang_muka_persen}}%)</w:t>
             </w:r>
           </w:p>
         </w:tc>
         <w:tc>
           <w:tcPr>
             <w:tcW w:type="dxa" w:w="1701"/>
+            <w:tcBorders>
+              <w:top w:val="nil" w:sz="4" w:color="000000"/>
+              <w:left w:val="nil" w:sz="4" w:color="000000"/>
+              <w:bottom w:val="nil" w:sz="4" w:color="000000"/>
+              <w:right w:val="nil" w:sz="4" w:color="000000"/>
+            </w:tcBorders>
           </w:tcPr>
           <w:p>
+            <w:pPr>
+              <w:spacing w:before="0" w:after="0" w:line="240" w:lineRule="auto"/>
+              <w:jc w:val="right"/>
+            </w:pPr>
             <w:r>
               <w:rPr>
-                <w:rFonts w:ascii="Arial" w:hAnsi="Arial"/>
-                <w:sz w:val="18"/>
+                <w:rFonts w:ascii="Arial" w:hAnsi="Arial" w:eastAsia="Arial"/>
+                <w:b/>
+                <w:sz w:val="22"/>
               </w:rPr>
-              <w:t>{{rincian_nama_barang}}</w:t>
-            </w:r>
-          </w:p>
-        </w:tc>
-        <w:tc>
-          <w:tcPr>
-            <w:tcW w:type="dxa" w:w="2268"/>
-          </w:tcPr>
-          <w:p>
-            <w:r>
-              <w:rPr>
-                <w:rFonts w:ascii="Arial" w:hAnsi="Arial"/>
-                <w:sz w:val="18"/>
-              </w:rPr>
-              <w:t>{{rincian_spesifikasi}}</w:t>
-            </w:r>
-          </w:p>
-        </w:tc>
-        <w:tc>
-          <w:tcPr>
-            <w:tcW w:type="dxa" w:w="850"/>
-          </w:tcPr>
-          <w:p>
-            <w:r>
-              <w:rPr>
-                <w:rFonts w:ascii="Arial" w:hAnsi="Arial"/>
-                <w:sz w:val="18"/>
-              </w:rPr>
-              <w:t>{{rincian_volume}}</w:t>
-            </w:r>
-          </w:p>
-        </w:tc>
-        <w:tc>
-          <w:tcPr>
-            <w:tcW w:type="dxa" w:w="850"/>
-          </w:tcPr>
-          <w:p>
-            <w:r>
-              <w:rPr>
-                <w:rFonts w:ascii="Arial" w:hAnsi="Arial"/>
-                <w:sz w:val="18"/>
-              </w:rPr>
-              <w:t>{{rincian_satuan}}</w:t>
-            </w:r>
-          </w:p>
-        </w:tc>
-        <w:tc>
-          <w:tcPr>
-            <w:tcW w:type="dxa" w:w="1247"/>
-          </w:tcPr>
-          <w:p>
-            <w:r>
-              <w:rPr>
-                <w:rFonts w:ascii="Arial" w:hAnsi="Arial"/>
-                <w:sz w:val="18"/>
-              </w:rPr>
-              <w:t>{{rincian_harga:rupiah_angka}}</w:t>
-            </w:r>
-          </w:p>
-        </w:tc>
-        <w:tc>
-          <w:tcPr>
-            <w:tcW w:type="dxa" w:w="1417"/>
-          </w:tcPr>
-          <w:p>
-            <w:r>
-              <w:rPr>
-                <w:rFonts w:ascii="Arial" w:hAnsi="Arial"/>
-                <w:sz w:val="18"/>
-              </w:rPr>
-              <w:t>{{rincian_jumlah:rupiah_angka}}</w:t>
-            </w:r>
-          </w:p>
-        </w:tc>
-        <w:tc>
-          <w:tcPr>
-            <w:tcW w:type="dxa" w:w="1134"/>
-          </w:tcPr>
-          <w:p>
-            <w:r>
-              <w:rPr>
-                <w:rFonts w:ascii="Arial" w:hAnsi="Arial"/>
-                <w:sz w:val="18"/>
-              </w:rPr>
-              <w:t>{{rincian_keterangan}}</w:t>
+              <w:t>{{uang_muka_nilai}}</w:t>
             </w:r>
           </w:p>
         </w:tc>
       </w:tr>
-      <w:tr>
-        <w:tc>
-          <w:tcPr>
-            <w:tcW w:type="dxa" w:w="1247"/>
-            <w:gridSpan w:val="6"/>
-          </w:tcPr>
-          <w:p>
-            <w:pPr>
-              <w:jc w:val="right"/>
-            </w:pPr>
-            <w:r>
-              <w:rPr>
-                <w:rFonts w:ascii="Arial" w:hAnsi="Arial"/>
-                <w:b/>
-                <w:i/>
-                <w:sz w:val="18"/>
-              </w:rPr>
-              <w:t>TOTAL</w:t>
-            </w:r>
-          </w:p>
-        </w:tc>
-        <w:tc>
-          <w:tcPr>
-            <w:tcW w:type="dxa" w:w="1417"/>
-          </w:tcPr>
-          <w:p>
-            <w:pPr>
-              <w:jc w:val="right"/>
-            </w:pPr>
-            <w:r>
-              <w:rPr>
-                <w:rFonts w:ascii="Arial" w:hAnsi="Arial"/>
-                <w:b/>
-                <w:sz w:val="18"/>
-              </w:rPr>
-              <w:t>{{total:rupiah_angka}}</w:t>
-            </w:r>
-          </w:p>
-        </w:tc>
-        <w:tc>
-          <w:tcPr>
-            <w:tcW w:type="dxa" w:w="1134"/>
-          </w:tcPr>
-          <w:p>
-            <w:r/>
-          </w:p>
-        </w:tc>
-      </w:tr>
     </w:tbl>
-    <w:p/>
     <w:p>
       <w:pPr>
-        <w:jc w:val="right"/>
+        <w:spacing w:before="0" w:after="0" w:line="240" w:lineRule="auto"/>
+        <w:jc w:val="left"/>
       </w:pPr>
       <w:r>
         <w:rPr>
-          <w:rFonts w:ascii="Arial" w:hAnsi="Arial"/>
-          <w:sz w:val="20"/>
+          <w:rFonts w:ascii="Arial" w:hAnsi="Arial" w:eastAsia="Arial"/>
+          <w:b w:val="0"/>
+          <w:sz w:val="24"/>
         </w:rPr>
-        <w:t>{{satker_kota}}, {{tanggal_dokumen}}</w:t>
+      </w:r>
+    </w:p>
+    <w:p>
+      <w:pPr>
+        <w:spacing w:before="0" w:after="0" w:line="240" w:lineRule="auto"/>
+        <w:jc w:val="left"/>
+      </w:pPr>
+      <w:r>
+        <w:rPr>
+          <w:rFonts w:ascii="Arial" w:hAnsi="Arial" w:eastAsia="Arial"/>
+          <w:b w:val="0"/>
+          <w:sz w:val="22"/>
+        </w:rPr>
+        <w:t>Terbilang: {{terbilang}}</w:t>
+      </w:r>
+    </w:p>
+    <w:p>
+      <w:pPr>
+        <w:spacing w:before="0" w:after="0" w:line="240" w:lineRule="auto"/>
+        <w:jc w:val="left"/>
+      </w:pPr>
+      <w:r>
+        <w:rPr>
+          <w:rFonts w:ascii="Arial" w:hAnsi="Arial" w:eastAsia="Arial"/>
+          <w:b w:val="0"/>
+          <w:sz w:val="24"/>
+        </w:rPr>
+      </w:r>
+    </w:p>
+    <w:p>
+      <w:pPr>
+        <w:spacing w:before="0" w:after="0" w:line="240" w:lineRule="auto"/>
+        <w:jc w:val="left"/>
+      </w:pPr>
+      <w:r>
+        <w:rPr>
+          <w:rFonts w:ascii="Arial" w:hAnsi="Arial" w:eastAsia="Arial"/>
+          <w:b w:val="0"/>
+          <w:sz w:val="12"/>
+        </w:rPr>
       </w:r>
     </w:p>
     <w:tbl>
@@ -559,35 +1171,85 @@
         <w:tblLook w:firstColumn="1" w:firstRow="1" w:lastColumn="0" w:lastRow="0" w:noHBand="0" w:noVBand="1" w:val="04A0"/>
       </w:tblPr>
       <w:tblGrid>
-        <w:gridCol w:w="4535"/>
-        <w:gridCol w:w="4535"/>
+        <w:gridCol w:w="3230"/>
+        <w:gridCol w:w="3230"/>
+        <w:gridCol w:w="3230"/>
       </w:tblGrid>
       <w:tr>
         <w:tc>
           <w:tcPr>
-            <w:tcW w:type="dxa" w:w="4819"/>
+            <w:tcW w:type="dxa" w:w="2835"/>
+            <w:tcBorders>
+              <w:top w:val="nil" w:sz="4" w:color="000000"/>
+              <w:left w:val="nil" w:sz="4" w:color="000000"/>
+              <w:bottom w:val="nil" w:sz="4" w:color="000000"/>
+              <w:right w:val="nil" w:sz="4" w:color="000000"/>
+            </w:tcBorders>
           </w:tcPr>
           <w:p>
+            <w:pPr>
+              <w:spacing w:before="0" w:after="0" w:line="240" w:lineRule="auto"/>
+              <w:jc w:val="center"/>
+            </w:pPr>
             <w:r>
               <w:rPr>
-                <w:rFonts w:ascii="Arial" w:hAnsi="Arial"/>
-                <w:sz w:val="20"/>
+                <w:rFonts w:ascii="Arial" w:hAnsi="Arial" w:eastAsia="Arial"/>
+                <w:b w:val="0"/>
+                <w:sz w:val="22"/>
               </w:rPr>
-              <w:t>Yang mengajukan</w:t>
+              <w:t>Pemohon/Penerima,</w:t>
             </w:r>
           </w:p>
         </w:tc>
         <w:tc>
           <w:tcPr>
-            <w:tcW w:type="dxa" w:w="4819"/>
+            <w:tcW w:type="dxa" w:w="2835"/>
+            <w:tcBorders>
+              <w:top w:val="nil" w:sz="4" w:color="000000"/>
+              <w:left w:val="nil" w:sz="4" w:color="000000"/>
+              <w:bottom w:val="nil" w:sz="4" w:color="000000"/>
+              <w:right w:val="nil" w:sz="4" w:color="000000"/>
+            </w:tcBorders>
           </w:tcPr>
           <w:p>
+            <w:pPr>
+              <w:spacing w:before="0" w:after="0" w:line="240" w:lineRule="auto"/>
+              <w:jc w:val="center"/>
+            </w:pPr>
             <w:r>
               <w:rPr>
-                <w:rFonts w:ascii="Arial" w:hAnsi="Arial"/>
-                <w:sz w:val="20"/>
+                <w:rFonts w:ascii="Arial" w:hAnsi="Arial" w:eastAsia="Arial"/>
+                <w:b w:val="0"/>
+                <w:sz w:val="22"/>
               </w:rPr>
-              <w:t>{{jabatan_pengaju}}</w:t>
+              <w:t>Validator,</w:t>
+            </w:r>
+          </w:p>
+        </w:tc>
+        <w:tc>
+          <w:tcPr>
+            <w:tcW w:type="dxa" w:w="2835"/>
+            <w:tcBorders>
+              <w:top w:val="nil" w:sz="4" w:color="000000"/>
+              <w:left w:val="nil" w:sz="4" w:color="000000"/>
+              <w:bottom w:val="nil" w:sz="4" w:color="000000"/>
+              <w:right w:val="nil" w:sz="4" w:color="000000"/>
+            </w:tcBorders>
+          </w:tcPr>
+          <w:p>
+            <w:pPr>
+              <w:spacing w:before="0" w:after="0" w:line="240" w:lineRule="auto"/>
+              <w:jc w:val="center"/>
+            </w:pPr>
+            <w:r>
+              <w:rPr>
+                <w:rFonts w:ascii="Arial" w:hAnsi="Arial" w:eastAsia="Arial"/>
+                <w:b w:val="0"/>
+                <w:sz w:val="22"/>
+              </w:rPr>
+              <w:t>Mengetahui,</w:t>
+              <w:br/>
+              <w:t>Atasan Langsung</w:t>
             </w:r>
           </w:p>
         </w:tc>
@@ -595,27 +1257,321 @@
       <w:tr>
         <w:tc>
           <w:tcPr>
-            <w:tcW w:type="dxa" w:w="4819"/>
+            <w:tcW w:type="dxa" w:w="2835"/>
+            <w:tcBorders>
+              <w:top w:val="nil" w:sz="4" w:color="000000"/>
+              <w:left w:val="nil" w:sz="4" w:color="000000"/>
+              <w:bottom w:val="nil" w:sz="4" w:color="000000"/>
+              <w:right w:val="nil" w:sz="4" w:color="000000"/>
+            </w:tcBorders>
           </w:tcPr>
           <w:p>
+            <w:r/>
+          </w:p>
+        </w:tc>
+        <w:tc>
+          <w:tcPr>
+            <w:tcW w:type="dxa" w:w="2835"/>
+            <w:tcBorders>
+              <w:top w:val="nil" w:sz="4" w:color="000000"/>
+              <w:left w:val="nil" w:sz="4" w:color="000000"/>
+              <w:bottom w:val="nil" w:sz="4" w:color="000000"/>
+              <w:right w:val="nil" w:sz="4" w:color="000000"/>
+            </w:tcBorders>
+          </w:tcPr>
+          <w:p>
+            <w:r/>
+          </w:p>
+        </w:tc>
+        <w:tc>
+          <w:tcPr>
+            <w:tcW w:type="dxa" w:w="2835"/>
+            <w:tcBorders>
+              <w:top w:val="nil" w:sz="4" w:color="000000"/>
+              <w:left w:val="nil" w:sz="4" w:color="000000"/>
+              <w:bottom w:val="nil" w:sz="4" w:color="000000"/>
+              <w:right w:val="nil" w:sz="4" w:color="000000"/>
+            </w:tcBorders>
+          </w:tcPr>
+          <w:p>
+            <w:r/>
+          </w:p>
+        </w:tc>
+      </w:tr>
+      <w:tr>
+        <w:tc>
+          <w:tcPr>
+            <w:tcW w:type="dxa" w:w="2835"/>
+            <w:tcBorders>
+              <w:top w:val="nil" w:sz="4" w:color="000000"/>
+              <w:left w:val="nil" w:sz="4" w:color="000000"/>
+              <w:bottom w:val="nil" w:sz="4" w:color="000000"/>
+              <w:right w:val="nil" w:sz="4" w:color="000000"/>
+            </w:tcBorders>
+          </w:tcPr>
+          <w:p>
+            <w:r/>
+          </w:p>
+        </w:tc>
+        <w:tc>
+          <w:tcPr>
+            <w:tcW w:type="dxa" w:w="2835"/>
+            <w:tcBorders>
+              <w:top w:val="nil" w:sz="4" w:color="000000"/>
+              <w:left w:val="nil" w:sz="4" w:color="000000"/>
+              <w:bottom w:val="nil" w:sz="4" w:color="000000"/>
+              <w:right w:val="nil" w:sz="4" w:color="000000"/>
+            </w:tcBorders>
+          </w:tcPr>
+          <w:p>
+            <w:r/>
+          </w:p>
+        </w:tc>
+        <w:tc>
+          <w:tcPr>
+            <w:tcW w:type="dxa" w:w="2835"/>
+            <w:tcBorders>
+              <w:top w:val="nil" w:sz="4" w:color="000000"/>
+              <w:left w:val="nil" w:sz="4" w:color="000000"/>
+              <w:bottom w:val="nil" w:sz="4" w:color="000000"/>
+              <w:right w:val="nil" w:sz="4" w:color="000000"/>
+            </w:tcBorders>
+          </w:tcPr>
+          <w:p>
+            <w:r/>
+          </w:p>
+        </w:tc>
+      </w:tr>
+      <w:tr>
+        <w:tc>
+          <w:tcPr>
+            <w:tcW w:type="dxa" w:w="2835"/>
+            <w:tcBorders>
+              <w:top w:val="nil" w:sz="4" w:color="000000"/>
+              <w:left w:val="nil" w:sz="4" w:color="000000"/>
+              <w:bottom w:val="nil" w:sz="4" w:color="000000"/>
+              <w:right w:val="nil" w:sz="4" w:color="000000"/>
+            </w:tcBorders>
+          </w:tcPr>
+          <w:p>
+            <w:r/>
+          </w:p>
+        </w:tc>
+        <w:tc>
+          <w:tcPr>
+            <w:tcW w:type="dxa" w:w="2835"/>
+            <w:tcBorders>
+              <w:top w:val="nil" w:sz="4" w:color="000000"/>
+              <w:left w:val="nil" w:sz="4" w:color="000000"/>
+              <w:bottom w:val="nil" w:sz="4" w:color="000000"/>
+              <w:right w:val="nil" w:sz="4" w:color="000000"/>
+            </w:tcBorders>
+          </w:tcPr>
+          <w:p>
+            <w:r/>
+          </w:p>
+        </w:tc>
+        <w:tc>
+          <w:tcPr>
+            <w:tcW w:type="dxa" w:w="2835"/>
+            <w:tcBorders>
+              <w:top w:val="nil" w:sz="4" w:color="000000"/>
+              <w:left w:val="nil" w:sz="4" w:color="000000"/>
+              <w:bottom w:val="nil" w:sz="4" w:color="000000"/>
+              <w:right w:val="nil" w:sz="4" w:color="000000"/>
+            </w:tcBorders>
+          </w:tcPr>
+          <w:p>
+            <w:r/>
+          </w:p>
+        </w:tc>
+      </w:tr>
+      <w:tr>
+        <w:tc>
+          <w:tcPr>
+            <w:tcW w:type="dxa" w:w="2835"/>
+            <w:tcBorders>
+              <w:top w:val="nil" w:sz="4" w:color="000000"/>
+              <w:left w:val="nil" w:sz="4" w:color="000000"/>
+              <w:bottom w:val="nil" w:sz="4" w:color="000000"/>
+              <w:right w:val="nil" w:sz="4" w:color="000000"/>
+            </w:tcBorders>
+          </w:tcPr>
+          <w:p>
+            <w:r/>
+          </w:p>
+        </w:tc>
+        <w:tc>
+          <w:tcPr>
+            <w:tcW w:type="dxa" w:w="2835"/>
+            <w:tcBorders>
+              <w:top w:val="nil" w:sz="4" w:color="000000"/>
+              <w:left w:val="nil" w:sz="4" w:color="000000"/>
+              <w:bottom w:val="nil" w:sz="4" w:color="000000"/>
+              <w:right w:val="nil" w:sz="4" w:color="000000"/>
+            </w:tcBorders>
+          </w:tcPr>
+          <w:p>
+            <w:r/>
+          </w:p>
+        </w:tc>
+        <w:tc>
+          <w:tcPr>
+            <w:tcW w:type="dxa" w:w="2835"/>
+            <w:tcBorders>
+              <w:top w:val="nil" w:sz="4" w:color="000000"/>
+              <w:left w:val="nil" w:sz="4" w:color="000000"/>
+              <w:bottom w:val="nil" w:sz="4" w:color="000000"/>
+              <w:right w:val="nil" w:sz="4" w:color="000000"/>
+            </w:tcBorders>
+          </w:tcPr>
+          <w:p>
+            <w:r/>
+          </w:p>
+        </w:tc>
+      </w:tr>
+      <w:tr>
+        <w:tc>
+          <w:tcPr>
+            <w:tcW w:type="dxa" w:w="2835"/>
+            <w:tcBorders>
+              <w:top w:val="nil" w:sz="4" w:color="000000"/>
+              <w:left w:val="nil" w:sz="4" w:color="000000"/>
+              <w:bottom w:val="nil" w:sz="4" w:color="000000"/>
+              <w:right w:val="nil" w:sz="4" w:color="000000"/>
+            </w:tcBorders>
+          </w:tcPr>
+          <w:p>
+            <w:pPr>
+              <w:spacing w:before="0" w:after="0" w:line="240" w:lineRule="auto"/>
+              <w:jc w:val="center"/>
+            </w:pPr>
             <w:r>
               <w:rPr>
-                <w:rFonts w:ascii="Arial" w:hAnsi="Arial"/>
-                <w:sz w:val="20"/>
+                <w:rFonts w:ascii="Arial" w:hAnsi="Arial" w:eastAsia="Arial"/>
+                <w:b w:val="0"/>
+                <w:sz w:val="22"/>
               </w:rPr>
+              <w:t>{{penerima_nama}}</w:t>
+              <w:br/>
+              <w:t>NIP. {{penerima_nip}}</w:t>
             </w:r>
           </w:p>
         </w:tc>
         <w:tc>
           <w:tcPr>
-            <w:tcW w:type="dxa" w:w="4819"/>
+            <w:tcW w:type="dxa" w:w="2835"/>
+            <w:tcBorders>
+              <w:top w:val="nil" w:sz="4" w:color="000000"/>
+              <w:left w:val="nil" w:sz="4" w:color="000000"/>
+              <w:bottom w:val="nil" w:sz="4" w:color="000000"/>
+              <w:right w:val="nil" w:sz="4" w:color="000000"/>
+            </w:tcBorders>
           </w:tcPr>
           <w:p>
+            <w:pPr>
+              <w:spacing w:before="0" w:after="0" w:line="240" w:lineRule="auto"/>
+              <w:jc w:val="center"/>
+            </w:pPr>
             <w:r>
               <w:rPr>
-                <w:rFonts w:ascii="Arial" w:hAnsi="Arial"/>
-                <w:sz w:val="20"/>
+                <w:rFonts w:ascii="Arial" w:hAnsi="Arial" w:eastAsia="Arial"/>
+                <w:b w:val="0"/>
+                <w:sz w:val="22"/>
               </w:rPr>
+              <w:t>{{validator_nama}}</w:t>
+              <w:br/>
+              <w:t>NIP. {{validator_nip}}</w:t>
+            </w:r>
+          </w:p>
+        </w:tc>
+        <w:tc>
+          <w:tcPr>
+            <w:tcW w:type="dxa" w:w="2835"/>
+            <w:tcBorders>
+              <w:top w:val="nil" w:sz="4" w:color="000000"/>
+              <w:left w:val="nil" w:sz="4" w:color="000000"/>
+              <w:bottom w:val="nil" w:sz="4" w:color="000000"/>
+              <w:right w:val="nil" w:sz="4" w:color="000000"/>
+            </w:tcBorders>
+          </w:tcPr>
+          <w:p>
+            <w:pPr>
+              <w:spacing w:before="0" w:after="0" w:line="240" w:lineRule="auto"/>
+              <w:jc w:val="center"/>
+            </w:pPr>
+            <w:r>
+              <w:rPr>
+                <w:rFonts w:ascii="Arial" w:hAnsi="Arial" w:eastAsia="Arial"/>
+                <w:b w:val="0"/>
+                <w:sz w:val="22"/>
+              </w:rPr>
+              <w:t>{{atasan_nama}}</w:t>
+              <w:br/>
+              <w:t>NIP. {{atasan_nip}}</w:t>
+            </w:r>
+          </w:p>
+        </w:tc>
+      </w:tr>
+    </w:tbl>
+    <w:p>
+      <w:pPr>
+        <w:spacing w:before="0" w:after="0" w:line="240" w:lineRule="auto"/>
+        <w:jc w:val="left"/>
+      </w:pPr>
+      <w:r>
+        <w:rPr>
+          <w:rFonts w:ascii="Arial" w:hAnsi="Arial" w:eastAsia="Arial"/>
+          <w:b w:val="0"/>
+          <w:sz w:val="24"/>
+        </w:rPr>
+      </w:r>
+    </w:p>
+    <w:p>
+      <w:pPr>
+        <w:spacing w:before="0" w:after="0" w:line="240" w:lineRule="auto"/>
+        <w:jc w:val="left"/>
+      </w:pPr>
+      <w:r>
+        <w:rPr>
+          <w:rFonts w:ascii="Arial" w:hAnsi="Arial" w:eastAsia="Arial"/>
+          <w:b w:val="0"/>
+          <w:sz w:val="12"/>
+        </w:rPr>
+      </w:r>
+    </w:p>
+    <w:tbl>
+      <w:tblPr>
+        <w:tblW w:type="auto" w:w="0"/>
+        <w:jc w:val="right"/>
+        <w:tblLook w:firstColumn="1" w:firstRow="1" w:lastColumn="0" w:lastRow="0" w:noHBand="0" w:noVBand="1" w:val="04A0"/>
+      </w:tblPr>
+      <w:tblGrid>
+        <w:gridCol w:w="9689"/>
+      </w:tblGrid>
+      <w:tr>
+        <w:tc>
+          <w:tcPr>
+            <w:tcW w:type="dxa" w:w="3402"/>
+            <w:tcBorders>
+              <w:top w:val="nil" w:sz="4" w:color="000000"/>
+              <w:left w:val="nil" w:sz="4" w:color="000000"/>
+              <w:bottom w:val="nil" w:sz="4" w:color="000000"/>
+              <w:right w:val="nil" w:sz="4" w:color="000000"/>
+            </w:tcBorders>
+          </w:tcPr>
+          <w:p>
+            <w:pPr>
+              <w:spacing w:before="0" w:after="0" w:line="240" w:lineRule="auto"/>
+              <w:jc w:val="center"/>
+            </w:pPr>
+            <w:r>
+              <w:rPr>
+                <w:rFonts w:ascii="Arial" w:hAnsi="Arial" w:eastAsia="Arial"/>
+                <w:b w:val="0"/>
+                <w:sz w:val="22"/>
+              </w:rPr>
+              <w:t>Disetujui oleh:</w:t>
             </w:r>
           </w:p>
         </w:tc>
@@ -623,27 +1579,26 @@
       <w:tr>
         <w:tc>
           <w:tcPr>
-            <w:tcW w:type="dxa" w:w="4819"/>
+            <w:tcW w:type="dxa" w:w="3402"/>
+            <w:tcBorders>
+              <w:top w:val="nil" w:sz="4" w:color="000000"/>
+              <w:left w:val="nil" w:sz="4" w:color="000000"/>
+              <w:bottom w:val="nil" w:sz="4" w:color="000000"/>
+              <w:right w:val="nil" w:sz="4" w:color="000000"/>
+            </w:tcBorders>
           </w:tcPr>
           <w:p>
+            <w:pPr>
+              <w:spacing w:before="0" w:after="0" w:line="240" w:lineRule="auto"/>
+              <w:jc w:val="center"/>
+            </w:pPr>
             <w:r>
               <w:rPr>
-                <w:rFonts w:ascii="Arial" w:hAnsi="Arial"/>
-                <w:sz w:val="20"/>
+                <w:rFonts w:ascii="Arial" w:hAnsi="Arial" w:eastAsia="Arial"/>
+                <w:b w:val="0"/>
+                <w:sz w:val="22"/>
               </w:rPr>
-            </w:r>
-          </w:p>
-        </w:tc>
-        <w:tc>
-          <w:tcPr>
-            <w:tcW w:type="dxa" w:w="4819"/>
-          </w:tcPr>
-          <w:p>
-            <w:r>
-              <w:rPr>
-                <w:rFonts w:ascii="Arial" w:hAnsi="Arial"/>
-                <w:sz w:val="20"/>
-              </w:rPr>
+              <w:t>Pejabat Pembuat Komitmen,</w:t>
             </w:r>
           </w:p>
         </w:tc>
@@ -651,266 +1606,84 @@
       <w:tr>
         <w:tc>
           <w:tcPr>
-            <w:tcW w:type="dxa" w:w="4819"/>
+            <w:tcW w:type="dxa" w:w="3402"/>
+            <w:tcBorders>
+              <w:top w:val="nil" w:sz="4" w:color="000000"/>
+              <w:left w:val="nil" w:sz="4" w:color="000000"/>
+              <w:bottom w:val="nil" w:sz="4" w:color="000000"/>
+              <w:right w:val="nil" w:sz="4" w:color="000000"/>
+            </w:tcBorders>
           </w:tcPr>
           <w:p>
-            <w:r>
-              <w:rPr>
-                <w:rFonts w:ascii="Arial" w:hAnsi="Arial"/>
-                <w:sz w:val="20"/>
-              </w:rPr>
-            </w:r>
-          </w:p>
-        </w:tc>
-        <w:tc>
-          <w:tcPr>
-            <w:tcW w:type="dxa" w:w="4819"/>
-          </w:tcPr>
-          <w:p>
-            <w:r>
-              <w:rPr>
-                <w:rFonts w:ascii="Arial" w:hAnsi="Arial"/>
-                <w:sz w:val="20"/>
-              </w:rPr>
-            </w:r>
+            <w:r/>
           </w:p>
         </w:tc>
       </w:tr>
       <w:tr>
         <w:tc>
           <w:tcPr>
-            <w:tcW w:type="dxa" w:w="4819"/>
+            <w:tcW w:type="dxa" w:w="3402"/>
+            <w:tcBorders>
+              <w:top w:val="nil" w:sz="4" w:color="000000"/>
+              <w:left w:val="nil" w:sz="4" w:color="000000"/>
+              <w:bottom w:val="nil" w:sz="4" w:color="000000"/>
+              <w:right w:val="nil" w:sz="4" w:color="000000"/>
+            </w:tcBorders>
           </w:tcPr>
           <w:p>
-            <w:r>
-              <w:rPr>
-                <w:rFonts w:ascii="Arial" w:hAnsi="Arial"/>
-                <w:sz w:val="20"/>
-              </w:rPr>
-              <w:t>{{penerima_nama}}</w:t>
-            </w:r>
-          </w:p>
-        </w:tc>
-        <w:tc>
-          <w:tcPr>
-            <w:tcW w:type="dxa" w:w="4819"/>
-          </w:tcPr>
-          <w:p>
-            <w:r>
-              <w:rPr>
-                <w:rFonts w:ascii="Arial" w:hAnsi="Arial"/>
-                <w:sz w:val="20"/>
-              </w:rPr>
-              <w:t>{{atasan_pengaju_nama}}</w:t>
-            </w:r>
+            <w:r/>
           </w:p>
         </w:tc>
       </w:tr>
       <w:tr>
         <w:tc>
           <w:tcPr>
-            <w:tcW w:type="dxa" w:w="4819"/>
-          </w:tcPr>
-          <w:p/>
-        </w:tc>
-        <w:tc>
-          <w:tcPr>
-            <w:tcW w:type="dxa" w:w="4819"/>
-          </w:tcPr>
-          <w:p/>
-        </w:tc>
-      </w:tr>
-    </w:tbl>
-    <w:p/>
-    <w:p/>
-    <w:tbl>
-      <w:tblPr>
-        <w:tblW w:type="auto" w:w="0"/>
-        <w:jc w:val="center"/>
-        <w:tblLook w:firstColumn="1" w:firstRow="1" w:lastColumn="0" w:lastRow="0" w:noHBand="0" w:noVBand="1" w:val="04A0"/>
-      </w:tblPr>
-      <w:tblGrid>
-        <w:gridCol w:w="4535"/>
-        <w:gridCol w:w="4535"/>
-      </w:tblGrid>
-      <w:tr>
-        <w:tc>
-          <w:tcPr>
-            <w:tcW w:type="dxa" w:w="4819"/>
+            <w:tcW w:type="dxa" w:w="3402"/>
+            <w:tcBorders>
+              <w:top w:val="nil" w:sz="4" w:color="000000"/>
+              <w:left w:val="nil" w:sz="4" w:color="000000"/>
+              <w:bottom w:val="nil" w:sz="4" w:color="000000"/>
+              <w:right w:val="nil" w:sz="4" w:color="000000"/>
+            </w:tcBorders>
           </w:tcPr>
           <w:p>
-            <w:r>
-              <w:rPr>
-                <w:rFonts w:ascii="Arial" w:hAnsi="Arial"/>
-                <w:sz w:val="20"/>
-              </w:rPr>
-              <w:t>Mengetahui dan Menyetujui</w:t>
-            </w:r>
-          </w:p>
-        </w:tc>
-        <w:tc>
-          <w:tcPr>
-            <w:tcW w:type="dxa" w:w="4819"/>
-          </w:tcPr>
-          <w:p>
-            <w:r>
-              <w:rPr>
-                <w:rFonts w:ascii="Arial" w:hAnsi="Arial"/>
-                <w:sz w:val="20"/>
-              </w:rPr>
-              <w:t>Mengetahui</w:t>
-            </w:r>
+            <w:r/>
           </w:p>
         </w:tc>
       </w:tr>
       <w:tr>
         <w:tc>
           <w:tcPr>
-            <w:tcW w:type="dxa" w:w="4819"/>
+            <w:tcW w:type="dxa" w:w="3402"/>
+            <w:tcBorders>
+              <w:top w:val="nil" w:sz="4" w:color="000000"/>
+              <w:left w:val="nil" w:sz="4" w:color="000000"/>
+              <w:bottom w:val="nil" w:sz="4" w:color="000000"/>
+              <w:right w:val="nil" w:sz="4" w:color="000000"/>
+            </w:tcBorders>
           </w:tcPr>
           <w:p>
+            <w:pPr>
+              <w:spacing w:before="0" w:after="0" w:line="240" w:lineRule="auto"/>
+              <w:jc w:val="center"/>
+            </w:pPr>
             <w:r>
               <w:rPr>
-                <w:rFonts w:ascii="Arial" w:hAnsi="Arial"/>
-                <w:sz w:val="20"/>
-              </w:rPr>
-              <w:t>{{ppk_jabatan}}</w:t>
-            </w:r>
-          </w:p>
-        </w:tc>
-        <w:tc>
-          <w:tcPr>
-            <w:tcW w:type="dxa" w:w="4819"/>
-          </w:tcPr>
-          <w:p>
-            <w:r>
-              <w:rPr>
-                <w:rFonts w:ascii="Arial" w:hAnsi="Arial"/>
-                <w:sz w:val="20"/>
-              </w:rPr>
-              <w:t>{{atasan_penyetuju_jabatan}}</w:t>
-            </w:r>
-          </w:p>
-        </w:tc>
-      </w:tr>
-      <w:tr>
-        <w:tc>
-          <w:tcPr>
-            <w:tcW w:type="dxa" w:w="4819"/>
-          </w:tcPr>
-          <w:p>
-            <w:r>
-              <w:rPr>
-                <w:rFonts w:ascii="Arial" w:hAnsi="Arial"/>
-                <w:sz w:val="20"/>
-              </w:rPr>
-            </w:r>
-          </w:p>
-        </w:tc>
-        <w:tc>
-          <w:tcPr>
-            <w:tcW w:type="dxa" w:w="4819"/>
-          </w:tcPr>
-          <w:p>
-            <w:r>
-              <w:rPr>
-                <w:rFonts w:ascii="Arial" w:hAnsi="Arial"/>
-                <w:sz w:val="20"/>
-              </w:rPr>
-            </w:r>
-          </w:p>
-        </w:tc>
-      </w:tr>
-      <w:tr>
-        <w:tc>
-          <w:tcPr>
-            <w:tcW w:type="dxa" w:w="4819"/>
-          </w:tcPr>
-          <w:p>
-            <w:r>
-              <w:rPr>
-                <w:rFonts w:ascii="Arial" w:hAnsi="Arial"/>
-                <w:sz w:val="20"/>
-              </w:rPr>
-            </w:r>
-          </w:p>
-        </w:tc>
-        <w:tc>
-          <w:tcPr>
-            <w:tcW w:type="dxa" w:w="4819"/>
-          </w:tcPr>
-          <w:p>
-            <w:r>
-              <w:rPr>
-                <w:rFonts w:ascii="Arial" w:hAnsi="Arial"/>
-                <w:sz w:val="20"/>
-              </w:rPr>
-            </w:r>
-          </w:p>
-        </w:tc>
-      </w:tr>
-      <w:tr>
-        <w:tc>
-          <w:tcPr>
-            <w:tcW w:type="dxa" w:w="4819"/>
-          </w:tcPr>
-          <w:p>
-            <w:r>
-              <w:rPr>
-                <w:rFonts w:ascii="Arial" w:hAnsi="Arial"/>
-                <w:sz w:val="20"/>
-              </w:rPr>
-            </w:r>
-          </w:p>
-        </w:tc>
-        <w:tc>
-          <w:tcPr>
-            <w:tcW w:type="dxa" w:w="4819"/>
-          </w:tcPr>
-          <w:p>
-            <w:r>
-              <w:rPr>
-                <w:rFonts w:ascii="Arial" w:hAnsi="Arial"/>
-                <w:sz w:val="20"/>
-              </w:rPr>
-            </w:r>
-          </w:p>
-        </w:tc>
-      </w:tr>
-      <w:tr>
-        <w:tc>
-          <w:tcPr>
-            <w:tcW w:type="dxa" w:w="4819"/>
-          </w:tcPr>
-          <w:p>
-            <w:r>
-              <w:rPr>
-                <w:rFonts w:ascii="Arial" w:hAnsi="Arial"/>
-                <w:sz w:val="20"/>
+                <w:rFonts w:ascii="Arial" w:hAnsi="Arial" w:eastAsia="Arial"/>
+                <w:b w:val="0"/>
+                <w:sz w:val="22"/>
               </w:rPr>
               <w:t>{{ppk_nama}}</w:t>
-            </w:r>
-          </w:p>
-        </w:tc>
-        <w:tc>
-          <w:tcPr>
-            <w:tcW w:type="dxa" w:w="4819"/>
-          </w:tcPr>
-          <w:p>
-            <w:r>
-              <w:rPr>
-                <w:rFonts w:ascii="Arial" w:hAnsi="Arial"/>
-                <w:sz w:val="20"/>
-              </w:rPr>
-              <w:t>{{atasan_penyetuju_nama}}</w:t>
+              <w:br/>
+              <w:t>NIP. {{ppk_nip}}</w:t>
             </w:r>
           </w:p>
         </w:tc>
       </w:tr>
     </w:tbl>
     <w:sectPr>
-      <w:pgSz w:w="11906" w:h="16838"/>
-      <w:pgMar w:top="1134" w:right="1134" w:bottom="850" w:left="1134" w:header="720" w:footer="720" w:gutter="0"/>
+      <w:pgSz w:w="12240" w:h="15840"/>
+      <w:pgMar w:top="1134" w:right="1134" w:bottom="1134" w:left="1417" w:header="720" w:footer="720" w:gutter="0"/>
       <w:cols w:space="720"/>
       <w:docGrid w:linePitch="360"/>
     </w:sectPr>
@@ -1281,6 +2054,13 @@
     <w:name w:val="Normal"/>
     <w:qFormat/>
     <w:rsid w:val="00FC693F"/>
+    <w:pPr>
+      <w:spacing w:before="0" w:after="0" w:line="240" w:lineRule="auto"/>
+    </w:pPr>
+    <w:rPr>
+      <w:rFonts w:ascii="Arial" w:hAnsi="Arial"/>
+      <w:sz w:val="22"/>
+    </w:rPr>
   </w:style>
   <w:style w:type="paragraph" w:styleId="Header">
     <w:name w:val="header"/>

</xml_diff>

<commit_message>
Fix rincian items printing and add Draft button feature
Document Generation Fixes:
- Fix template placeholders to match generator (rincian_no, rincian_uraian, etc.)
- Format rincian harga and jumlah as Rupiah with thousand separators
- Format subtotal, ppn_nilai, total_dengan_ppn, uang_muka_nilai as Rupiah
- Add terbilang (amount in words) to document output

New Features:
- Add "Draft" button to open existing generated document
- Load estimasi_biaya from rincian calculation when opening Kuitansi Uang Muka
- Auto-populate PPN and uang muka percentage from saved data

UI Improvements:
- Add cyan "Draft" button next to "+ Buat" and "Arsip" buttons
- Draft button opens most recent generated document for that kode_dokumen

https://claude.ai/code/session_01L1u8cybJBFHNdrMvCb5b4p
</commit_message>
<xml_diff>
--- a/templates/word/lembar_permintaan.docx
+++ b/templates/word/lembar_permintaan.docx
@@ -773,7 +773,7 @@
                 <w:b w:val="0"/>
                 <w:sz w:val="20"/>
               </w:rPr>
-              <w:t>{{no}}</w:t>
+              <w:t>{{rincian_no}}</w:t>
             </w:r>
           </w:p>
         </w:tc>
@@ -793,7 +793,7 @@
                 <w:b w:val="0"/>
                 <w:sz w:val="20"/>
               </w:rPr>
-              <w:t>{{uraian}}</w:t>
+              <w:t>{{rincian_uraian}}</w:t>
             </w:r>
           </w:p>
         </w:tc>
@@ -813,7 +813,7 @@
                 <w:b w:val="0"/>
                 <w:sz w:val="20"/>
               </w:rPr>
-              <w:t>{{volume}}</w:t>
+              <w:t>{{rincian_volume}}</w:t>
             </w:r>
           </w:p>
         </w:tc>
@@ -833,7 +833,7 @@
                 <w:b w:val="0"/>
                 <w:sz w:val="20"/>
               </w:rPr>
-              <w:t>{{satuan}}</w:t>
+              <w:t>{{rincian_satuan}}</w:t>
             </w:r>
           </w:p>
         </w:tc>
@@ -853,7 +853,7 @@
                 <w:b w:val="0"/>
                 <w:sz w:val="20"/>
               </w:rPr>
-              <w:t>{{harga_satuan}}</w:t>
+              <w:t>{{rincian_harga}}</w:t>
             </w:r>
           </w:p>
         </w:tc>
@@ -873,7 +873,7 @@
                 <w:b w:val="0"/>
                 <w:sz w:val="20"/>
               </w:rPr>
-              <w:t>{{jumlah}}</w:t>
+              <w:t>{{rincian_jumlah}}</w:t>
             </w:r>
           </w:p>
         </w:tc>

</xml_diff>

<commit_message>
Add LBR_REQ template and update Perjalanan Dinas workflow
- Create lembar_permintaan.docx Word template with single spacing
- Table with narrow No column, proper alignment
- Include rincian, totals, and signature sections

Perjalanan Dinas workflow changes:
- Exclude LBR_REQ from Perjalanan Dinas (not needed)
- Fase 1: Upload Surat Tugas (is_arsip) + Draft SPPD
- Remove CHECKLIST_PD from Fase 1, replaced with SPPD

https://claude.ai/code/session_01L1u8cybJBFHNdrMvCb5b4p
</commit_message>
<xml_diff>
--- a/templates/word/lembar_permintaan.docx
+++ b/templates/word/lembar_permintaan.docx
@@ -4,74 +4,49 @@
   <w:body>
     <w:p>
       <w:pPr>
-        <w:spacing w:before="0" w:after="0" w:line="240" w:lineRule="auto"/>
+        <w:spacing w:line="240" w:lineRule="auto" w:before="0" w:after="0"/>
         <w:jc w:val="center"/>
       </w:pPr>
       <w:r>
         <w:rPr>
-          <w:rFonts w:ascii="Arial" w:hAnsi="Arial" w:eastAsia="Arial"/>
           <w:b/>
           <w:sz w:val="24"/>
         </w:rPr>
-        <w:t>{{kop_satker}}</w:t>
+        <w:t>{{kementerian}}</w:t>
       </w:r>
     </w:p>
     <w:p>
       <w:pPr>
-        <w:spacing w:before="0" w:after="0" w:line="240" w:lineRule="auto"/>
+        <w:spacing w:line="240" w:lineRule="auto" w:before="0" w:after="0"/>
         <w:jc w:val="center"/>
       </w:pPr>
       <w:r>
         <w:rPr>
-          <w:rFonts w:ascii="Arial" w:hAnsi="Arial" w:eastAsia="Arial"/>
-          <w:b w:val="0"/>
-          <w:sz w:val="20"/>
+          <w:sz w:val="22"/>
         </w:rPr>
-        <w:t>{{alamat_satker}}</w:t>
+        <w:t>{{satker_nama}}</w:t>
       </w:r>
     </w:p>
     <w:p>
       <w:pPr>
-        <w:spacing w:before="0" w:after="0" w:line="240" w:lineRule="auto"/>
-        <w:jc w:val="left"/>
-      </w:pPr>
-      <w:r>
-        <w:rPr>
-          <w:rFonts w:ascii="Arial" w:hAnsi="Arial" w:eastAsia="Arial"/>
-          <w:b w:val="0"/>
-          <w:sz w:val="12"/>
-        </w:rPr>
-      </w:r>
-    </w:p>
-    <w:p>
-      <w:pPr>
-        <w:spacing w:before="0" w:after="120"/>
-        <w:pBdr>
-          <w:bottom w:val="single" w:sz="12" w:color="000000"/>
-        </w:pBdr>
-      </w:pPr>
-    </w:p>
-    <w:p>
-      <w:pPr>
-        <w:spacing w:before="0" w:after="0" w:line="240" w:lineRule="auto"/>
-        <w:jc w:val="left"/>
-      </w:pPr>
-      <w:r>
-        <w:rPr>
-          <w:rFonts w:ascii="Arial" w:hAnsi="Arial" w:eastAsia="Arial"/>
-          <w:b w:val="0"/>
-          <w:sz w:val="12"/>
-        </w:rPr>
-      </w:r>
-    </w:p>
-    <w:p>
-      <w:pPr>
-        <w:spacing w:before="0" w:after="0" w:line="240" w:lineRule="auto"/>
+        <w:spacing w:line="240" w:lineRule="auto" w:before="0" w:after="0"/>
         <w:jc w:val="center"/>
       </w:pPr>
       <w:r>
         <w:rPr>
-          <w:rFonts w:ascii="Arial" w:hAnsi="Arial" w:eastAsia="Arial"/>
+          <w:sz w:val="16"/>
+        </w:rPr>
+        <w:t>________________________________________________________________________________</w:t>
+      </w:r>
+    </w:p>
+    <w:p/>
+    <w:p>
+      <w:pPr>
+        <w:spacing w:line="240" w:lineRule="auto" w:before="0" w:after="0"/>
+        <w:jc w:val="center"/>
+      </w:pPr>
+      <w:r>
+        <w:rPr>
           <w:b/>
           <w:sz w:val="28"/>
         </w:rPr>
@@ -80,62 +55,135 @@
     </w:p>
     <w:p>
       <w:pPr>
-        <w:spacing w:before="0" w:after="0" w:line="240" w:lineRule="auto"/>
+        <w:spacing w:line="240" w:lineRule="auto" w:before="0" w:after="0"/>
         <w:jc w:val="center"/>
       </w:pPr>
       <w:r>
-        <w:rPr>
-          <w:rFonts w:ascii="Arial" w:hAnsi="Arial" w:eastAsia="Arial"/>
-          <w:b w:val="0"/>
-          <w:sz w:val="22"/>
-        </w:rPr>
         <w:t>Nomor: {{nomor_dokumen}}</w:t>
       </w:r>
     </w:p>
-    <w:p>
-      <w:pPr>
-        <w:spacing w:before="0" w:after="0" w:line="240" w:lineRule="auto"/>
-        <w:jc w:val="left"/>
-      </w:pPr>
-      <w:r>
-        <w:rPr>
-          <w:rFonts w:ascii="Arial" w:hAnsi="Arial" w:eastAsia="Arial"/>
-          <w:b w:val="0"/>
-          <w:sz w:val="12"/>
-        </w:rPr>
-      </w:r>
-    </w:p>
+    <w:p/>
     <w:tbl>
       <w:tblPr>
         <w:tblW w:type="auto" w:w="0"/>
-        <w:jc w:val="left"/>
         <w:tblLook w:firstColumn="1" w:firstRow="1" w:lastColumn="0" w:lastRow="0" w:noHBand="0" w:noVBand="1" w:val="04A0"/>
       </w:tblPr>
       <w:tblGrid>
-        <w:gridCol w:w="3230"/>
-        <w:gridCol w:w="3230"/>
-        <w:gridCol w:w="3230"/>
+        <w:gridCol w:w="2268"/>
+        <w:gridCol w:w="283"/>
+        <w:gridCol w:w="6803"/>
       </w:tblGrid>
       <w:tr>
         <w:tc>
           <w:tcPr>
-            <w:tcW w:type="dxa" w:w="1984"/>
-            <w:tcBorders>
-              <w:top w:val="nil" w:sz="4" w:color="000000"/>
-              <w:left w:val="nil" w:sz="4" w:color="000000"/>
-              <w:bottom w:val="nil" w:sz="4" w:color="000000"/>
-              <w:right w:val="nil" w:sz="4" w:color="000000"/>
-            </w:tcBorders>
+            <w:tcW w:type="dxa" w:w="3324"/>
           </w:tcPr>
           <w:p>
             <w:pPr>
-              <w:spacing w:before="0" w:after="0" w:line="240" w:lineRule="auto"/>
-              <w:jc w:val="left"/>
+              <w:spacing w:line="240" w:lineRule="auto" w:before="0" w:after="0"/>
             </w:pPr>
             <w:r>
               <w:rPr>
-                <w:rFonts w:ascii="Arial" w:hAnsi="Arial" w:eastAsia="Arial"/>
-                <w:b w:val="0"/>
+                <w:sz w:val="22"/>
+              </w:rPr>
+              <w:t>Nama Kegiatan</w:t>
+            </w:r>
+          </w:p>
+        </w:tc>
+        <w:tc>
+          <w:tcPr>
+            <w:tcW w:type="dxa" w:w="3324"/>
+          </w:tcPr>
+          <w:p>
+            <w:pPr>
+              <w:spacing w:line="240" w:lineRule="auto" w:before="0" w:after="0"/>
+            </w:pPr>
+            <w:r>
+              <w:rPr>
+                <w:sz w:val="22"/>
+              </w:rPr>
+              <w:t>:</w:t>
+            </w:r>
+          </w:p>
+        </w:tc>
+        <w:tc>
+          <w:tcPr>
+            <w:tcW w:type="dxa" w:w="3324"/>
+          </w:tcPr>
+          <w:p>
+            <w:pPr>
+              <w:spacing w:line="240" w:lineRule="auto" w:before="0" w:after="0"/>
+            </w:pPr>
+            <w:r>
+              <w:rPr>
+                <w:sz w:val="22"/>
+              </w:rPr>
+              <w:t>{{nama_kegiatan}}</w:t>
+            </w:r>
+          </w:p>
+        </w:tc>
+      </w:tr>
+      <w:tr>
+        <w:tc>
+          <w:tcPr>
+            <w:tcW w:type="dxa" w:w="3324"/>
+          </w:tcPr>
+          <w:p>
+            <w:pPr>
+              <w:spacing w:line="240" w:lineRule="auto" w:before="0" w:after="0"/>
+            </w:pPr>
+            <w:r>
+              <w:rPr>
+                <w:sz w:val="22"/>
+              </w:rPr>
+              <w:t>Kode Akun</w:t>
+            </w:r>
+          </w:p>
+        </w:tc>
+        <w:tc>
+          <w:tcPr>
+            <w:tcW w:type="dxa" w:w="3324"/>
+          </w:tcPr>
+          <w:p>
+            <w:pPr>
+              <w:spacing w:line="240" w:lineRule="auto" w:before="0" w:after="0"/>
+            </w:pPr>
+            <w:r>
+              <w:rPr>
+                <w:sz w:val="22"/>
+              </w:rPr>
+              <w:t>:</w:t>
+            </w:r>
+          </w:p>
+        </w:tc>
+        <w:tc>
+          <w:tcPr>
+            <w:tcW w:type="dxa" w:w="3324"/>
+          </w:tcPr>
+          <w:p>
+            <w:pPr>
+              <w:spacing w:line="240" w:lineRule="auto" w:before="0" w:after="0"/>
+            </w:pPr>
+            <w:r>
+              <w:rPr>
+                <w:sz w:val="22"/>
+              </w:rPr>
+              <w:t>{{kode_akun}}</w:t>
+            </w:r>
+          </w:p>
+        </w:tc>
+      </w:tr>
+      <w:tr>
+        <w:tc>
+          <w:tcPr>
+            <w:tcW w:type="dxa" w:w="3324"/>
+          </w:tcPr>
+          <w:p>
+            <w:pPr>
+              <w:spacing w:line="240" w:lineRule="auto" w:before="0" w:after="0"/>
+            </w:pPr>
+            <w:r>
+              <w:rPr>
                 <w:sz w:val="22"/>
               </w:rPr>
               <w:t>Tanggal</w:t>
@@ -144,23 +192,14 @@
         </w:tc>
         <w:tc>
           <w:tcPr>
-            <w:tcW w:type="dxa" w:w="283"/>
-            <w:tcBorders>
-              <w:top w:val="nil" w:sz="4" w:color="000000"/>
-              <w:left w:val="nil" w:sz="4" w:color="000000"/>
-              <w:bottom w:val="nil" w:sz="4" w:color="000000"/>
-              <w:right w:val="nil" w:sz="4" w:color="000000"/>
-            </w:tcBorders>
+            <w:tcW w:type="dxa" w:w="3324"/>
           </w:tcPr>
           <w:p>
             <w:pPr>
-              <w:spacing w:before="0" w:after="0" w:line="240" w:lineRule="auto"/>
-              <w:jc w:val="left"/>
+              <w:spacing w:line="240" w:lineRule="auto" w:before="0" w:after="0"/>
             </w:pPr>
             <w:r>
               <w:rPr>
-                <w:rFonts w:ascii="Arial" w:hAnsi="Arial" w:eastAsia="Arial"/>
-                <w:b w:val="0"/>
                 <w:sz w:val="22"/>
               </w:rPr>
               <w:t>:</w:t>
@@ -169,23 +208,14 @@
         </w:tc>
         <w:tc>
           <w:tcPr>
-            <w:tcW w:type="dxa" w:w="5669"/>
-            <w:tcBorders>
-              <w:top w:val="nil" w:sz="4" w:color="000000"/>
-              <w:left w:val="nil" w:sz="4" w:color="000000"/>
-              <w:bottom w:val="nil" w:sz="4" w:color="000000"/>
-              <w:right w:val="nil" w:sz="4" w:color="000000"/>
-            </w:tcBorders>
+            <w:tcW w:type="dxa" w:w="3324"/>
           </w:tcPr>
           <w:p>
             <w:pPr>
-              <w:spacing w:before="0" w:after="0" w:line="240" w:lineRule="auto"/>
-              <w:jc w:val="left"/>
+              <w:spacing w:line="240" w:lineRule="auto" w:before="0" w:after="0"/>
             </w:pPr>
             <w:r>
               <w:rPr>
-                <w:rFonts w:ascii="Arial" w:hAnsi="Arial" w:eastAsia="Arial"/>
-                <w:b w:val="0"/>
                 <w:sz w:val="22"/>
               </w:rPr>
               <w:t>{{tanggal_dokumen}}</w:t>
@@ -196,48 +226,30 @@
       <w:tr>
         <w:tc>
           <w:tcPr>
-            <w:tcW w:type="dxa" w:w="1984"/>
-            <w:tcBorders>
-              <w:top w:val="nil" w:sz="4" w:color="000000"/>
-              <w:left w:val="nil" w:sz="4" w:color="000000"/>
-              <w:bottom w:val="nil" w:sz="4" w:color="000000"/>
-              <w:right w:val="nil" w:sz="4" w:color="000000"/>
-            </w:tcBorders>
+            <w:tcW w:type="dxa" w:w="3324"/>
           </w:tcPr>
           <w:p>
             <w:pPr>
-              <w:spacing w:before="0" w:after="0" w:line="240" w:lineRule="auto"/>
-              <w:jc w:val="left"/>
+              <w:spacing w:line="240" w:lineRule="auto" w:before="0" w:after="0"/>
             </w:pPr>
             <w:r>
               <w:rPr>
-                <w:rFonts w:ascii="Arial" w:hAnsi="Arial" w:eastAsia="Arial"/>
-                <w:b w:val="0"/>
                 <w:sz w:val="22"/>
               </w:rPr>
-              <w:t>Nama Kegiatan</w:t>
+              <w:t>Yang Mengajukan</w:t>
             </w:r>
           </w:p>
         </w:tc>
         <w:tc>
           <w:tcPr>
-            <w:tcW w:type="dxa" w:w="283"/>
-            <w:tcBorders>
-              <w:top w:val="nil" w:sz="4" w:color="000000"/>
-              <w:left w:val="nil" w:sz="4" w:color="000000"/>
-              <w:bottom w:val="nil" w:sz="4" w:color="000000"/>
-              <w:right w:val="nil" w:sz="4" w:color="000000"/>
-            </w:tcBorders>
+            <w:tcW w:type="dxa" w:w="3324"/>
           </w:tcPr>
           <w:p>
             <w:pPr>
-              <w:spacing w:before="0" w:after="0" w:line="240" w:lineRule="auto"/>
-              <w:jc w:val="left"/>
+              <w:spacing w:line="240" w:lineRule="auto" w:before="0" w:after="0"/>
             </w:pPr>
             <w:r>
               <w:rPr>
-                <w:rFonts w:ascii="Arial" w:hAnsi="Arial" w:eastAsia="Arial"/>
-                <w:b w:val="0"/>
                 <w:sz w:val="22"/>
               </w:rPr>
               <w:t>:</w:t>
@@ -246,177 +258,14 @@
         </w:tc>
         <w:tc>
           <w:tcPr>
-            <w:tcW w:type="dxa" w:w="5669"/>
-            <w:tcBorders>
-              <w:top w:val="nil" w:sz="4" w:color="000000"/>
-              <w:left w:val="nil" w:sz="4" w:color="000000"/>
-              <w:bottom w:val="nil" w:sz="4" w:color="000000"/>
-              <w:right w:val="nil" w:sz="4" w:color="000000"/>
-            </w:tcBorders>
+            <w:tcW w:type="dxa" w:w="3324"/>
           </w:tcPr>
           <w:p>
             <w:pPr>
-              <w:spacing w:before="0" w:after="0" w:line="240" w:lineRule="auto"/>
-              <w:jc w:val="left"/>
+              <w:spacing w:line="240" w:lineRule="auto" w:before="0" w:after="0"/>
             </w:pPr>
             <w:r>
               <w:rPr>
-                <w:rFonts w:ascii="Arial" w:hAnsi="Arial" w:eastAsia="Arial"/>
-                <w:b w:val="0"/>
-                <w:sz w:val="22"/>
-              </w:rPr>
-              <w:t>{{nama_kegiatan}}</w:t>
-            </w:r>
-          </w:p>
-        </w:tc>
-      </w:tr>
-      <w:tr>
-        <w:tc>
-          <w:tcPr>
-            <w:tcW w:type="dxa" w:w="1984"/>
-            <w:tcBorders>
-              <w:top w:val="nil" w:sz="4" w:color="000000"/>
-              <w:left w:val="nil" w:sz="4" w:color="000000"/>
-              <w:bottom w:val="nil" w:sz="4" w:color="000000"/>
-              <w:right w:val="nil" w:sz="4" w:color="000000"/>
-            </w:tcBorders>
-          </w:tcPr>
-          <w:p>
-            <w:pPr>
-              <w:spacing w:before="0" w:after="0" w:line="240" w:lineRule="auto"/>
-              <w:jc w:val="left"/>
-            </w:pPr>
-            <w:r>
-              <w:rPr>
-                <w:rFonts w:ascii="Arial" w:hAnsi="Arial" w:eastAsia="Arial"/>
-                <w:b w:val="0"/>
-                <w:sz w:val="22"/>
-              </w:rPr>
-              <w:t>Kode Akun</w:t>
-            </w:r>
-          </w:p>
-        </w:tc>
-        <w:tc>
-          <w:tcPr>
-            <w:tcW w:type="dxa" w:w="283"/>
-            <w:tcBorders>
-              <w:top w:val="nil" w:sz="4" w:color="000000"/>
-              <w:left w:val="nil" w:sz="4" w:color="000000"/>
-              <w:bottom w:val="nil" w:sz="4" w:color="000000"/>
-              <w:right w:val="nil" w:sz="4" w:color="000000"/>
-            </w:tcBorders>
-          </w:tcPr>
-          <w:p>
-            <w:pPr>
-              <w:spacing w:before="0" w:after="0" w:line="240" w:lineRule="auto"/>
-              <w:jc w:val="left"/>
-            </w:pPr>
-            <w:r>
-              <w:rPr>
-                <w:rFonts w:ascii="Arial" w:hAnsi="Arial" w:eastAsia="Arial"/>
-                <w:b w:val="0"/>
-                <w:sz w:val="22"/>
-              </w:rPr>
-              <w:t>:</w:t>
-            </w:r>
-          </w:p>
-        </w:tc>
-        <w:tc>
-          <w:tcPr>
-            <w:tcW w:type="dxa" w:w="5669"/>
-            <w:tcBorders>
-              <w:top w:val="nil" w:sz="4" w:color="000000"/>
-              <w:left w:val="nil" w:sz="4" w:color="000000"/>
-              <w:bottom w:val="nil" w:sz="4" w:color="000000"/>
-              <w:right w:val="nil" w:sz="4" w:color="000000"/>
-            </w:tcBorders>
-          </w:tcPr>
-          <w:p>
-            <w:pPr>
-              <w:spacing w:before="0" w:after="0" w:line="240" w:lineRule="auto"/>
-              <w:jc w:val="left"/>
-            </w:pPr>
-            <w:r>
-              <w:rPr>
-                <w:rFonts w:ascii="Arial" w:hAnsi="Arial" w:eastAsia="Arial"/>
-                <w:b w:val="0"/>
-                <w:sz w:val="22"/>
-              </w:rPr>
-              <w:t>{{kode_akun}}</w:t>
-            </w:r>
-          </w:p>
-        </w:tc>
-      </w:tr>
-      <w:tr>
-        <w:tc>
-          <w:tcPr>
-            <w:tcW w:type="dxa" w:w="1984"/>
-            <w:tcBorders>
-              <w:top w:val="nil" w:sz="4" w:color="000000"/>
-              <w:left w:val="nil" w:sz="4" w:color="000000"/>
-              <w:bottom w:val="nil" w:sz="4" w:color="000000"/>
-              <w:right w:val="nil" w:sz="4" w:color="000000"/>
-            </w:tcBorders>
-          </w:tcPr>
-          <w:p>
-            <w:pPr>
-              <w:spacing w:before="0" w:after="0" w:line="240" w:lineRule="auto"/>
-              <w:jc w:val="left"/>
-            </w:pPr>
-            <w:r>
-              <w:rPr>
-                <w:rFonts w:ascii="Arial" w:hAnsi="Arial" w:eastAsia="Arial"/>
-                <w:b w:val="0"/>
-                <w:sz w:val="22"/>
-              </w:rPr>
-              <w:t>Penerima</w:t>
-            </w:r>
-          </w:p>
-        </w:tc>
-        <w:tc>
-          <w:tcPr>
-            <w:tcW w:type="dxa" w:w="283"/>
-            <w:tcBorders>
-              <w:top w:val="nil" w:sz="4" w:color="000000"/>
-              <w:left w:val="nil" w:sz="4" w:color="000000"/>
-              <w:bottom w:val="nil" w:sz="4" w:color="000000"/>
-              <w:right w:val="nil" w:sz="4" w:color="000000"/>
-            </w:tcBorders>
-          </w:tcPr>
-          <w:p>
-            <w:pPr>
-              <w:spacing w:before="0" w:after="0" w:line="240" w:lineRule="auto"/>
-              <w:jc w:val="left"/>
-            </w:pPr>
-            <w:r>
-              <w:rPr>
-                <w:rFonts w:ascii="Arial" w:hAnsi="Arial" w:eastAsia="Arial"/>
-                <w:b w:val="0"/>
-                <w:sz w:val="22"/>
-              </w:rPr>
-              <w:t>:</w:t>
-            </w:r>
-          </w:p>
-        </w:tc>
-        <w:tc>
-          <w:tcPr>
-            <w:tcW w:type="dxa" w:w="5669"/>
-            <w:tcBorders>
-              <w:top w:val="nil" w:sz="4" w:color="000000"/>
-              <w:left w:val="nil" w:sz="4" w:color="000000"/>
-              <w:bottom w:val="nil" w:sz="4" w:color="000000"/>
-              <w:right w:val="nil" w:sz="4" w:color="000000"/>
-            </w:tcBorders>
-          </w:tcPr>
-          <w:p>
-            <w:pPr>
-              <w:spacing w:before="0" w:after="0" w:line="240" w:lineRule="auto"/>
-              <w:jc w:val="left"/>
-            </w:pPr>
-            <w:r>
-              <w:rPr>
-                <w:rFonts w:ascii="Arial" w:hAnsi="Arial" w:eastAsia="Arial"/>
-                <w:b w:val="0"/>
                 <w:sz w:val="22"/>
               </w:rPr>
               <w:t>{{penerima_nama}}</w:t>
@@ -427,23 +276,14 @@
       <w:tr>
         <w:tc>
           <w:tcPr>
-            <w:tcW w:type="dxa" w:w="1984"/>
-            <w:tcBorders>
-              <w:top w:val="nil" w:sz="4" w:color="000000"/>
-              <w:left w:val="nil" w:sz="4" w:color="000000"/>
-              <w:bottom w:val="nil" w:sz="4" w:color="000000"/>
-              <w:right w:val="nil" w:sz="4" w:color="000000"/>
-            </w:tcBorders>
+            <w:tcW w:type="dxa" w:w="3324"/>
           </w:tcPr>
           <w:p>
             <w:pPr>
-              <w:spacing w:before="0" w:after="0" w:line="240" w:lineRule="auto"/>
-              <w:jc w:val="left"/>
+              <w:spacing w:line="240" w:lineRule="auto" w:before="0" w:after="0"/>
             </w:pPr>
             <w:r>
               <w:rPr>
-                <w:rFonts w:ascii="Arial" w:hAnsi="Arial" w:eastAsia="Arial"/>
-                <w:b w:val="0"/>
                 <w:sz w:val="22"/>
               </w:rPr>
               <w:t>NIP</w:t>
@@ -452,23 +292,14 @@
         </w:tc>
         <w:tc>
           <w:tcPr>
-            <w:tcW w:type="dxa" w:w="283"/>
-            <w:tcBorders>
-              <w:top w:val="nil" w:sz="4" w:color="000000"/>
-              <w:left w:val="nil" w:sz="4" w:color="000000"/>
-              <w:bottom w:val="nil" w:sz="4" w:color="000000"/>
-              <w:right w:val="nil" w:sz="4" w:color="000000"/>
-            </w:tcBorders>
+            <w:tcW w:type="dxa" w:w="3324"/>
           </w:tcPr>
           <w:p>
             <w:pPr>
-              <w:spacing w:before="0" w:after="0" w:line="240" w:lineRule="auto"/>
-              <w:jc w:val="left"/>
+              <w:spacing w:line="240" w:lineRule="auto" w:before="0" w:after="0"/>
             </w:pPr>
             <w:r>
               <w:rPr>
-                <w:rFonts w:ascii="Arial" w:hAnsi="Arial" w:eastAsia="Arial"/>
-                <w:b w:val="0"/>
                 <w:sz w:val="22"/>
               </w:rPr>
               <w:t>:</w:t>
@@ -477,23 +308,14 @@
         </w:tc>
         <w:tc>
           <w:tcPr>
-            <w:tcW w:type="dxa" w:w="5669"/>
-            <w:tcBorders>
-              <w:top w:val="nil" w:sz="4" w:color="000000"/>
-              <w:left w:val="nil" w:sz="4" w:color="000000"/>
-              <w:bottom w:val="nil" w:sz="4" w:color="000000"/>
-              <w:right w:val="nil" w:sz="4" w:color="000000"/>
-            </w:tcBorders>
+            <w:tcW w:type="dxa" w:w="3324"/>
           </w:tcPr>
           <w:p>
             <w:pPr>
-              <w:spacing w:before="0" w:after="0" w:line="240" w:lineRule="auto"/>
-              <w:jc w:val="left"/>
+              <w:spacing w:line="240" w:lineRule="auto" w:before="0" w:after="0"/>
             </w:pPr>
             <w:r>
               <w:rPr>
-                <w:rFonts w:ascii="Arial" w:hAnsi="Arial" w:eastAsia="Arial"/>
-                <w:b w:val="0"/>
                 <w:sz w:val="22"/>
               </w:rPr>
               <w:t>{{penerima_nip}}</w:t>
@@ -504,23 +326,14 @@
       <w:tr>
         <w:tc>
           <w:tcPr>
-            <w:tcW w:type="dxa" w:w="1984"/>
-            <w:tcBorders>
-              <w:top w:val="nil" w:sz="4" w:color="000000"/>
-              <w:left w:val="nil" w:sz="4" w:color="000000"/>
-              <w:bottom w:val="nil" w:sz="4" w:color="000000"/>
-              <w:right w:val="nil" w:sz="4" w:color="000000"/>
-            </w:tcBorders>
+            <w:tcW w:type="dxa" w:w="3324"/>
           </w:tcPr>
           <w:p>
             <w:pPr>
-              <w:spacing w:before="0" w:after="0" w:line="240" w:lineRule="auto"/>
-              <w:jc w:val="left"/>
+              <w:spacing w:line="240" w:lineRule="auto" w:before="0" w:after="0"/>
             </w:pPr>
             <w:r>
               <w:rPr>
-                <w:rFonts w:ascii="Arial" w:hAnsi="Arial" w:eastAsia="Arial"/>
-                <w:b w:val="0"/>
                 <w:sz w:val="22"/>
               </w:rPr>
               <w:t>Jabatan</w:t>
@@ -529,23 +342,14 @@
         </w:tc>
         <w:tc>
           <w:tcPr>
-            <w:tcW w:type="dxa" w:w="283"/>
-            <w:tcBorders>
-              <w:top w:val="nil" w:sz="4" w:color="000000"/>
-              <w:left w:val="nil" w:sz="4" w:color="000000"/>
-              <w:bottom w:val="nil" w:sz="4" w:color="000000"/>
-              <w:right w:val="nil" w:sz="4" w:color="000000"/>
-            </w:tcBorders>
+            <w:tcW w:type="dxa" w:w="3324"/>
           </w:tcPr>
           <w:p>
             <w:pPr>
-              <w:spacing w:before="0" w:after="0" w:line="240" w:lineRule="auto"/>
-              <w:jc w:val="left"/>
+              <w:spacing w:line="240" w:lineRule="auto" w:before="0" w:after="0"/>
             </w:pPr>
             <w:r>
               <w:rPr>
-                <w:rFonts w:ascii="Arial" w:hAnsi="Arial" w:eastAsia="Arial"/>
-                <w:b w:val="0"/>
                 <w:sz w:val="22"/>
               </w:rPr>
               <w:t>:</w:t>
@@ -554,23 +358,14 @@
         </w:tc>
         <w:tc>
           <w:tcPr>
-            <w:tcW w:type="dxa" w:w="5669"/>
-            <w:tcBorders>
-              <w:top w:val="nil" w:sz="4" w:color="000000"/>
-              <w:left w:val="nil" w:sz="4" w:color="000000"/>
-              <w:bottom w:val="nil" w:sz="4" w:color="000000"/>
-              <w:right w:val="nil" w:sz="4" w:color="000000"/>
-            </w:tcBorders>
+            <w:tcW w:type="dxa" w:w="3324"/>
           </w:tcPr>
           <w:p>
             <w:pPr>
-              <w:spacing w:before="0" w:after="0" w:line="240" w:lineRule="auto"/>
-              <w:jc w:val="left"/>
+              <w:spacing w:line="240" w:lineRule="auto" w:before="0" w:after="0"/>
             </w:pPr>
             <w:r>
               <w:rPr>
-                <w:rFonts w:ascii="Arial" w:hAnsi="Arial" w:eastAsia="Arial"/>
-                <w:b w:val="0"/>
                 <w:sz w:val="22"/>
               </w:rPr>
               <w:t>{{penerima_jabatan}}</w:t>
@@ -579,44 +374,17 @@
         </w:tc>
       </w:tr>
     </w:tbl>
+    <w:p/>
     <w:p>
       <w:pPr>
-        <w:spacing w:before="0" w:after="0" w:line="240" w:lineRule="auto"/>
-        <w:jc w:val="left"/>
+        <w:spacing w:line="240" w:lineRule="auto" w:before="0" w:after="0"/>
       </w:pPr>
       <w:r>
         <w:rPr>
-          <w:rFonts w:ascii="Arial" w:hAnsi="Arial" w:eastAsia="Arial"/>
-          <w:b w:val="0"/>
-          <w:sz w:val="12"/>
-        </w:rPr>
-      </w:r>
-    </w:p>
-    <w:p>
-      <w:pPr>
-        <w:spacing w:before="0" w:after="0" w:line="240" w:lineRule="auto"/>
-        <w:jc w:val="left"/>
-      </w:pPr>
-      <w:r>
-        <w:rPr>
-          <w:rFonts w:ascii="Arial" w:hAnsi="Arial" w:eastAsia="Arial"/>
           <w:b/>
           <w:sz w:val="22"/>
         </w:rPr>
-        <w:t>Rincian Barang/Jasa:</w:t>
-      </w:r>
-    </w:p>
-    <w:p>
-      <w:pPr>
-        <w:spacing w:before="0" w:after="0" w:line="240" w:lineRule="auto"/>
-        <w:jc w:val="left"/>
-      </w:pPr>
-      <w:r>
-        <w:rPr>
-          <w:rFonts w:ascii="Arial" w:hAnsi="Arial" w:eastAsia="Arial"/>
-          <w:b w:val="0"/>
-          <w:sz w:val="6"/>
-        </w:rPr>
+        <w:t>Rincian Permintaan:</w:t>
       </w:r>
     </w:p>
     <w:tbl>
@@ -627,27 +395,26 @@
         <w:tblLook w:firstColumn="1" w:firstRow="1" w:lastColumn="0" w:lastRow="0" w:noHBand="0" w:noVBand="1" w:val="04A0"/>
       </w:tblPr>
       <w:tblGrid>
-        <w:gridCol w:w="1615"/>
-        <w:gridCol w:w="1615"/>
-        <w:gridCol w:w="1615"/>
-        <w:gridCol w:w="1615"/>
-        <w:gridCol w:w="1615"/>
-        <w:gridCol w:w="1615"/>
+        <w:gridCol w:w="567"/>
+        <w:gridCol w:w="3402"/>
+        <w:gridCol w:w="850"/>
+        <w:gridCol w:w="1134"/>
+        <w:gridCol w:w="1701"/>
+        <w:gridCol w:w="1701"/>
       </w:tblGrid>
       <w:tr>
         <w:tc>
           <w:tcPr>
-            <w:tcW w:type="dxa" w:w="567"/>
+            <w:tcW w:type="dxa" w:w="1662"/>
             <w:vAlign w:val="center"/>
           </w:tcPr>
           <w:p>
             <w:pPr>
-              <w:spacing w:before="0" w:after="0" w:line="240" w:lineRule="auto"/>
+              <w:spacing w:line="240" w:lineRule="auto" w:before="0" w:after="0"/>
               <w:jc w:val="center"/>
             </w:pPr>
             <w:r>
               <w:rPr>
-                <w:rFonts w:ascii="Arial" w:hAnsi="Arial" w:eastAsia="Arial"/>
                 <w:b/>
                 <w:sz w:val="20"/>
               </w:rPr>
@@ -657,17 +424,16 @@
         </w:tc>
         <w:tc>
           <w:tcPr>
-            <w:tcW w:type="dxa" w:w="3402"/>
+            <w:tcW w:type="dxa" w:w="1662"/>
             <w:vAlign w:val="center"/>
           </w:tcPr>
           <w:p>
             <w:pPr>
-              <w:spacing w:before="0" w:after="0" w:line="240" w:lineRule="auto"/>
+              <w:spacing w:line="240" w:lineRule="auto" w:before="0" w:after="0"/>
               <w:jc w:val="center"/>
             </w:pPr>
             <w:r>
               <w:rPr>
-                <w:rFonts w:ascii="Arial" w:hAnsi="Arial" w:eastAsia="Arial"/>
                 <w:b/>
                 <w:sz w:val="20"/>
               </w:rPr>
@@ -677,17 +443,16 @@
         </w:tc>
         <w:tc>
           <w:tcPr>
-            <w:tcW w:type="dxa" w:w="850"/>
+            <w:tcW w:type="dxa" w:w="1662"/>
             <w:vAlign w:val="center"/>
           </w:tcPr>
           <w:p>
             <w:pPr>
-              <w:spacing w:before="0" w:after="0" w:line="240" w:lineRule="auto"/>
+              <w:spacing w:line="240" w:lineRule="auto" w:before="0" w:after="0"/>
               <w:jc w:val="center"/>
             </w:pPr>
             <w:r>
               <w:rPr>
-                <w:rFonts w:ascii="Arial" w:hAnsi="Arial" w:eastAsia="Arial"/>
                 <w:b/>
                 <w:sz w:val="20"/>
               </w:rPr>
@@ -697,17 +462,16 @@
         </w:tc>
         <w:tc>
           <w:tcPr>
-            <w:tcW w:type="dxa" w:w="850"/>
+            <w:tcW w:type="dxa" w:w="1662"/>
             <w:vAlign w:val="center"/>
           </w:tcPr>
           <w:p>
             <w:pPr>
-              <w:spacing w:before="0" w:after="0" w:line="240" w:lineRule="auto"/>
+              <w:spacing w:line="240" w:lineRule="auto" w:before="0" w:after="0"/>
               <w:jc w:val="center"/>
             </w:pPr>
             <w:r>
               <w:rPr>
-                <w:rFonts w:ascii="Arial" w:hAnsi="Arial" w:eastAsia="Arial"/>
                 <w:b/>
                 <w:sz w:val="20"/>
               </w:rPr>
@@ -717,17 +481,16 @@
         </w:tc>
         <w:tc>
           <w:tcPr>
-            <w:tcW w:type="dxa" w:w="1417"/>
+            <w:tcW w:type="dxa" w:w="1662"/>
             <w:vAlign w:val="center"/>
           </w:tcPr>
           <w:p>
             <w:pPr>
-              <w:spacing w:before="0" w:after="0" w:line="240" w:lineRule="auto"/>
+              <w:spacing w:line="240" w:lineRule="auto" w:before="0" w:after="0"/>
               <w:jc w:val="center"/>
             </w:pPr>
             <w:r>
               <w:rPr>
-                <w:rFonts w:ascii="Arial" w:hAnsi="Arial" w:eastAsia="Arial"/>
                 <w:b/>
                 <w:sz w:val="20"/>
               </w:rPr>
@@ -737,17 +500,16 @@
         </w:tc>
         <w:tc>
           <w:tcPr>
-            <w:tcW w:type="dxa" w:w="1417"/>
+            <w:tcW w:type="dxa" w:w="1662"/>
             <w:vAlign w:val="center"/>
           </w:tcPr>
           <w:p>
             <w:pPr>
-              <w:spacing w:before="0" w:after="0" w:line="240" w:lineRule="auto"/>
+              <w:spacing w:line="240" w:lineRule="auto" w:before="0" w:after="0"/>
               <w:jc w:val="center"/>
             </w:pPr>
             <w:r>
               <w:rPr>
-                <w:rFonts w:ascii="Arial" w:hAnsi="Arial" w:eastAsia="Arial"/>
                 <w:b/>
                 <w:sz w:val="20"/>
               </w:rPr>
@@ -759,18 +521,16 @@
       <w:tr>
         <w:tc>
           <w:tcPr>
-            <w:tcW w:type="dxa" w:w="567"/>
+            <w:tcW w:type="dxa" w:w="1662"/>
             <w:vAlign w:val="center"/>
           </w:tcPr>
           <w:p>
             <w:pPr>
-              <w:spacing w:before="0" w:after="0" w:line="240" w:lineRule="auto"/>
-              <w:jc w:val="center"/>
+              <w:spacing w:line="240" w:lineRule="auto" w:before="0" w:after="0"/>
+              <w:jc w:val="right"/>
             </w:pPr>
             <w:r>
               <w:rPr>
-                <w:rFonts w:ascii="Arial" w:hAnsi="Arial" w:eastAsia="Arial"/>
-                <w:b w:val="0"/>
                 <w:sz w:val="20"/>
               </w:rPr>
               <w:t>{{rincian_no}}</w:t>
@@ -779,18 +539,16 @@
         </w:tc>
         <w:tc>
           <w:tcPr>
-            <w:tcW w:type="dxa" w:w="3402"/>
+            <w:tcW w:type="dxa" w:w="1662"/>
             <w:vAlign w:val="center"/>
           </w:tcPr>
           <w:p>
             <w:pPr>
-              <w:spacing w:before="0" w:after="0" w:line="240" w:lineRule="auto"/>
+              <w:spacing w:line="240" w:lineRule="auto" w:before="0" w:after="0"/>
               <w:jc w:val="left"/>
             </w:pPr>
             <w:r>
               <w:rPr>
-                <w:rFonts w:ascii="Arial" w:hAnsi="Arial" w:eastAsia="Arial"/>
-                <w:b w:val="0"/>
                 <w:sz w:val="20"/>
               </w:rPr>
               <w:t>{{rincian_uraian}}</w:t>
@@ -799,18 +557,16 @@
         </w:tc>
         <w:tc>
           <w:tcPr>
-            <w:tcW w:type="dxa" w:w="850"/>
+            <w:tcW w:type="dxa" w:w="1662"/>
             <w:vAlign w:val="center"/>
           </w:tcPr>
           <w:p>
             <w:pPr>
-              <w:spacing w:before="0" w:after="0" w:line="240" w:lineRule="auto"/>
-              <w:jc w:val="center"/>
+              <w:spacing w:line="240" w:lineRule="auto" w:before="0" w:after="0"/>
+              <w:jc w:val="right"/>
             </w:pPr>
             <w:r>
               <w:rPr>
-                <w:rFonts w:ascii="Arial" w:hAnsi="Arial" w:eastAsia="Arial"/>
-                <w:b w:val="0"/>
                 <w:sz w:val="20"/>
               </w:rPr>
               <w:t>{{rincian_volume}}</w:t>
@@ -819,18 +575,16 @@
         </w:tc>
         <w:tc>
           <w:tcPr>
-            <w:tcW w:type="dxa" w:w="850"/>
+            <w:tcW w:type="dxa" w:w="1662"/>
             <w:vAlign w:val="center"/>
           </w:tcPr>
           <w:p>
             <w:pPr>
-              <w:spacing w:before="0" w:after="0" w:line="240" w:lineRule="auto"/>
+              <w:spacing w:line="240" w:lineRule="auto" w:before="0" w:after="0"/>
               <w:jc w:val="center"/>
             </w:pPr>
             <w:r>
               <w:rPr>
-                <w:rFonts w:ascii="Arial" w:hAnsi="Arial" w:eastAsia="Arial"/>
-                <w:b w:val="0"/>
                 <w:sz w:val="20"/>
               </w:rPr>
               <w:t>{{rincian_satuan}}</w:t>
@@ -839,38 +593,34 @@
         </w:tc>
         <w:tc>
           <w:tcPr>
-            <w:tcW w:type="dxa" w:w="1417"/>
+            <w:tcW w:type="dxa" w:w="1662"/>
             <w:vAlign w:val="center"/>
           </w:tcPr>
           <w:p>
             <w:pPr>
-              <w:spacing w:before="0" w:after="0" w:line="240" w:lineRule="auto"/>
+              <w:spacing w:line="240" w:lineRule="auto" w:before="0" w:after="0"/>
               <w:jc w:val="right"/>
             </w:pPr>
             <w:r>
               <w:rPr>
-                <w:rFonts w:ascii="Arial" w:hAnsi="Arial" w:eastAsia="Arial"/>
-                <w:b w:val="0"/>
                 <w:sz w:val="20"/>
               </w:rPr>
-              <w:t>{{rincian_harga}}</w:t>
+              <w:t>{{rincian_harga_satuan}}</w:t>
             </w:r>
           </w:p>
         </w:tc>
         <w:tc>
           <w:tcPr>
-            <w:tcW w:type="dxa" w:w="1417"/>
+            <w:tcW w:type="dxa" w:w="1662"/>
             <w:vAlign w:val="center"/>
           </w:tcPr>
           <w:p>
             <w:pPr>
-              <w:spacing w:before="0" w:after="0" w:line="240" w:lineRule="auto"/>
+              <w:spacing w:line="240" w:lineRule="auto" w:before="0" w:after="0"/>
               <w:jc w:val="right"/>
             </w:pPr>
             <w:r>
               <w:rPr>
-                <w:rFonts w:ascii="Arial" w:hAnsi="Arial" w:eastAsia="Arial"/>
-                <w:b w:val="0"/>
                 <w:sz w:val="20"/>
               </w:rPr>
               <w:t>{{rincian_jumlah}}</w:t>
@@ -879,74 +629,45 @@
         </w:tc>
       </w:tr>
     </w:tbl>
-    <w:p>
-      <w:pPr>
-        <w:spacing w:before="0" w:after="0" w:line="240" w:lineRule="auto"/>
-        <w:jc w:val="left"/>
-      </w:pPr>
-      <w:r>
-        <w:rPr>
-          <w:rFonts w:ascii="Arial" w:hAnsi="Arial" w:eastAsia="Arial"/>
-          <w:b w:val="0"/>
-          <w:sz w:val="12"/>
-        </w:rPr>
-      </w:r>
-    </w:p>
+    <w:p/>
     <w:tbl>
       <w:tblPr>
         <w:tblW w:type="auto" w:w="0"/>
-        <w:jc w:val="right"/>
         <w:tblLook w:firstColumn="1" w:firstRow="1" w:lastColumn="0" w:lastRow="0" w:noHBand="0" w:noVBand="1" w:val="04A0"/>
       </w:tblPr>
       <w:tblGrid>
-        <w:gridCol w:w="4844"/>
-        <w:gridCol w:w="4844"/>
+        <w:gridCol w:w="7370"/>
+        <w:gridCol w:w="1984"/>
       </w:tblGrid>
       <w:tr>
         <w:tc>
           <w:tcPr>
-            <w:tcW w:type="dxa" w:w="2835"/>
-            <w:tcBorders>
-              <w:top w:val="nil" w:sz="4" w:color="000000"/>
-              <w:left w:val="nil" w:sz="4" w:color="000000"/>
-              <w:bottom w:val="nil" w:sz="4" w:color="000000"/>
-              <w:right w:val="nil" w:sz="4" w:color="000000"/>
-            </w:tcBorders>
+            <w:tcW w:type="dxa" w:w="4986"/>
           </w:tcPr>
           <w:p>
             <w:pPr>
-              <w:spacing w:before="0" w:after="0" w:line="240" w:lineRule="auto"/>
-              <w:jc w:val="left"/>
+              <w:spacing w:line="240" w:lineRule="auto" w:before="0" w:after="0"/>
+              <w:jc w:val="right"/>
             </w:pPr>
             <w:r>
               <w:rPr>
-                <w:rFonts w:ascii="Arial" w:hAnsi="Arial" w:eastAsia="Arial"/>
-                <w:b w:val="0"/>
                 <w:sz w:val="22"/>
               </w:rPr>
-              <w:t>Sub Total</w:t>
+              <w:t>SUBTOTAL</w:t>
             </w:r>
           </w:p>
         </w:tc>
         <w:tc>
           <w:tcPr>
-            <w:tcW w:type="dxa" w:w="1701"/>
-            <w:tcBorders>
-              <w:top w:val="nil" w:sz="4" w:color="000000"/>
-              <w:left w:val="nil" w:sz="4" w:color="000000"/>
-              <w:bottom w:val="nil" w:sz="4" w:color="000000"/>
-              <w:right w:val="nil" w:sz="4" w:color="000000"/>
-            </w:tcBorders>
+            <w:tcW w:type="dxa" w:w="4986"/>
           </w:tcPr>
           <w:p>
             <w:pPr>
-              <w:spacing w:before="0" w:after="0" w:line="240" w:lineRule="auto"/>
+              <w:spacing w:line="240" w:lineRule="auto" w:before="0" w:after="0"/>
               <w:jc w:val="right"/>
             </w:pPr>
             <w:r>
               <w:rPr>
-                <w:rFonts w:ascii="Arial" w:hAnsi="Arial" w:eastAsia="Arial"/>
-                <w:b w:val="0"/>
                 <w:sz w:val="22"/>
               </w:rPr>
               <w:t>{{subtotal}}</w:t>
@@ -957,23 +678,15 @@
       <w:tr>
         <w:tc>
           <w:tcPr>
-            <w:tcW w:type="dxa" w:w="2835"/>
-            <w:tcBorders>
-              <w:top w:val="nil" w:sz="4" w:color="000000"/>
-              <w:left w:val="nil" w:sz="4" w:color="000000"/>
-              <w:bottom w:val="nil" w:sz="4" w:color="000000"/>
-              <w:right w:val="nil" w:sz="4" w:color="000000"/>
-            </w:tcBorders>
+            <w:tcW w:type="dxa" w:w="4986"/>
           </w:tcPr>
           <w:p>
             <w:pPr>
-              <w:spacing w:before="0" w:after="0" w:line="240" w:lineRule="auto"/>
-              <w:jc w:val="left"/>
+              <w:spacing w:line="240" w:lineRule="auto" w:before="0" w:after="0"/>
+              <w:jc w:val="right"/>
             </w:pPr>
             <w:r>
               <w:rPr>
-                <w:rFonts w:ascii="Arial" w:hAnsi="Arial" w:eastAsia="Arial"/>
-                <w:b w:val="0"/>
                 <w:sz w:val="22"/>
               </w:rPr>
               <w:t>PPN ({{ppn_persen}}%)</w:t>
@@ -982,23 +695,15 @@
         </w:tc>
         <w:tc>
           <w:tcPr>
-            <w:tcW w:type="dxa" w:w="1701"/>
-            <w:tcBorders>
-              <w:top w:val="nil" w:sz="4" w:color="000000"/>
-              <w:left w:val="nil" w:sz="4" w:color="000000"/>
-              <w:bottom w:val="nil" w:sz="4" w:color="000000"/>
-              <w:right w:val="nil" w:sz="4" w:color="000000"/>
-            </w:tcBorders>
+            <w:tcW w:type="dxa" w:w="4986"/>
           </w:tcPr>
           <w:p>
             <w:pPr>
-              <w:spacing w:before="0" w:after="0" w:line="240" w:lineRule="auto"/>
+              <w:spacing w:line="240" w:lineRule="auto" w:before="0" w:after="0"/>
               <w:jc w:val="right"/>
             </w:pPr>
             <w:r>
               <w:rPr>
-                <w:rFonts w:ascii="Arial" w:hAnsi="Arial" w:eastAsia="Arial"/>
-                <w:b w:val="0"/>
                 <w:sz w:val="22"/>
               </w:rPr>
               <w:t>{{ppn_nilai}}</w:t>
@@ -1009,159 +714,86 @@
       <w:tr>
         <w:tc>
           <w:tcPr>
-            <w:tcW w:type="dxa" w:w="2835"/>
-            <w:tcBorders>
-              <w:top w:val="nil" w:sz="4" w:color="000000"/>
-              <w:left w:val="nil" w:sz="4" w:color="000000"/>
-              <w:bottom w:val="nil" w:sz="4" w:color="000000"/>
-              <w:right w:val="nil" w:sz="4" w:color="000000"/>
-            </w:tcBorders>
+            <w:tcW w:type="dxa" w:w="4986"/>
           </w:tcPr>
           <w:p>
             <w:pPr>
-              <w:spacing w:before="0" w:after="0" w:line="240" w:lineRule="auto"/>
-              <w:jc w:val="left"/>
+              <w:spacing w:line="240" w:lineRule="auto" w:before="0" w:after="0"/>
+              <w:jc w:val="right"/>
             </w:pPr>
             <w:r>
               <w:rPr>
-                <w:rFonts w:ascii="Arial" w:hAnsi="Arial" w:eastAsia="Arial"/>
-                <w:b w:val="0"/>
+                <w:b/>
                 <w:sz w:val="22"/>
               </w:rPr>
-              <w:t>Total</w:t>
+              <w:t>TOTAL PERMINTAAN</w:t>
             </w:r>
           </w:p>
         </w:tc>
         <w:tc>
           <w:tcPr>
-            <w:tcW w:type="dxa" w:w="1701"/>
-            <w:tcBorders>
-              <w:top w:val="nil" w:sz="4" w:color="000000"/>
-              <w:left w:val="nil" w:sz="4" w:color="000000"/>
-              <w:bottom w:val="nil" w:sz="4" w:color="000000"/>
-              <w:right w:val="nil" w:sz="4" w:color="000000"/>
-            </w:tcBorders>
+            <w:tcW w:type="dxa" w:w="4986"/>
           </w:tcPr>
           <w:p>
             <w:pPr>
-              <w:spacing w:before="0" w:after="0" w:line="240" w:lineRule="auto"/>
+              <w:spacing w:line="240" w:lineRule="auto" w:before="0" w:after="0"/>
               <w:jc w:val="right"/>
             </w:pPr>
             <w:r>
               <w:rPr>
-                <w:rFonts w:ascii="Arial" w:hAnsi="Arial" w:eastAsia="Arial"/>
-                <w:b w:val="0"/>
-                <w:sz w:val="22"/>
-              </w:rPr>
-              <w:t>{{total_dengan_ppn}}</w:t>
-            </w:r>
-          </w:p>
-        </w:tc>
-      </w:tr>
-      <w:tr>
-        <w:tc>
-          <w:tcPr>
-            <w:tcW w:type="dxa" w:w="2835"/>
-            <w:tcBorders>
-              <w:top w:val="nil" w:sz="4" w:color="000000"/>
-              <w:left w:val="nil" w:sz="4" w:color="000000"/>
-              <w:bottom w:val="nil" w:sz="4" w:color="000000"/>
-              <w:right w:val="nil" w:sz="4" w:color="000000"/>
-            </w:tcBorders>
-          </w:tcPr>
-          <w:p>
-            <w:pPr>
-              <w:spacing w:before="0" w:after="0" w:line="240" w:lineRule="auto"/>
-              <w:jc w:val="left"/>
-            </w:pPr>
-            <w:r>
-              <w:rPr>
-                <w:rFonts w:ascii="Arial" w:hAnsi="Arial" w:eastAsia="Arial"/>
                 <w:b/>
                 <w:sz w:val="22"/>
               </w:rPr>
-              <w:t>Uang Muka Diterima ({{uang_muka_persen}}%)</w:t>
-            </w:r>
-          </w:p>
-        </w:tc>
-        <w:tc>
-          <w:tcPr>
-            <w:tcW w:type="dxa" w:w="1701"/>
-            <w:tcBorders>
-              <w:top w:val="nil" w:sz="4" w:color="000000"/>
-              <w:left w:val="nil" w:sz="4" w:color="000000"/>
-              <w:bottom w:val="nil" w:sz="4" w:color="000000"/>
-              <w:right w:val="nil" w:sz="4" w:color="000000"/>
-            </w:tcBorders>
-          </w:tcPr>
-          <w:p>
-            <w:pPr>
-              <w:spacing w:before="0" w:after="0" w:line="240" w:lineRule="auto"/>
-              <w:jc w:val="right"/>
-            </w:pPr>
-            <w:r>
-              <w:rPr>
-                <w:rFonts w:ascii="Arial" w:hAnsi="Arial" w:eastAsia="Arial"/>
-                <w:b/>
-                <w:sz w:val="22"/>
-              </w:rPr>
-              <w:t>{{uang_muka_nilai}}</w:t>
+              <w:t>{{grand_total}}</w:t>
             </w:r>
           </w:p>
         </w:tc>
       </w:tr>
     </w:tbl>
+    <w:p/>
     <w:p>
       <w:pPr>
-        <w:spacing w:before="0" w:after="0" w:line="240" w:lineRule="auto"/>
-        <w:jc w:val="left"/>
+        <w:spacing w:line="240" w:lineRule="auto" w:before="0" w:after="0"/>
       </w:pPr>
       <w:r>
         <w:rPr>
-          <w:rFonts w:ascii="Arial" w:hAnsi="Arial" w:eastAsia="Arial"/>
-          <w:b w:val="0"/>
-          <w:sz w:val="24"/>
+          <w:b/>
+          <w:sz w:val="22"/>
         </w:rPr>
+        <w:t xml:space="preserve">Terbilang: </w:t>
+      </w:r>
+      <w:r>
+        <w:rPr>
+          <w:i/>
+          <w:sz w:val="22"/>
+        </w:rPr>
+        <w:t>{{terbilang}}</w:t>
       </w:r>
     </w:p>
+    <w:p/>
+    <w:p/>
     <w:p>
       <w:pPr>
-        <w:spacing w:before="0" w:after="0" w:line="240" w:lineRule="auto"/>
-        <w:jc w:val="left"/>
+        <w:spacing w:line="240" w:lineRule="auto" w:before="0" w:after="0"/>
       </w:pPr>
       <w:r>
         <w:rPr>
-          <w:rFonts w:ascii="Arial" w:hAnsi="Arial" w:eastAsia="Arial"/>
-          <w:b w:val="0"/>
           <w:sz w:val="22"/>
         </w:rPr>
-        <w:t>Terbilang: {{terbilang}}</w:t>
+        <w:t>Demikian permintaan ini disampaikan untuk dapat diproses lebih lanjut.</w:t>
       </w:r>
     </w:p>
+    <w:p/>
     <w:p>
       <w:pPr>
-        <w:spacing w:before="0" w:after="0" w:line="240" w:lineRule="auto"/>
-        <w:jc w:val="left"/>
+        <w:spacing w:line="240" w:lineRule="auto" w:before="0" w:after="0"/>
+        <w:jc w:val="right"/>
       </w:pPr>
       <w:r>
         <w:rPr>
-          <w:rFonts w:ascii="Arial" w:hAnsi="Arial" w:eastAsia="Arial"/>
-          <w:b w:val="0"/>
-          <w:sz w:val="24"/>
+          <w:sz w:val="22"/>
         </w:rPr>
-      </w:r>
-    </w:p>
-    <w:p>
-      <w:pPr>
-        <w:spacing w:before="0" w:after="0" w:line="240" w:lineRule="auto"/>
-        <w:jc w:val="left"/>
-      </w:pPr>
-      <w:r>
-        <w:rPr>
-          <w:rFonts w:ascii="Arial" w:hAnsi="Arial" w:eastAsia="Arial"/>
-          <w:b w:val="0"/>
-          <w:sz w:val="12"/>
-        </w:rPr>
+        <w:t>{{lokasi}}, {{tanggal_dokumen}}</w:t>
       </w:r>
     </w:p>
     <w:tbl>
@@ -1171,85 +803,43 @@
         <w:tblLook w:firstColumn="1" w:firstRow="1" w:lastColumn="0" w:lastRow="0" w:noHBand="0" w:noVBand="1" w:val="04A0"/>
       </w:tblPr>
       <w:tblGrid>
-        <w:gridCol w:w="3230"/>
-        <w:gridCol w:w="3230"/>
-        <w:gridCol w:w="3230"/>
+        <w:gridCol w:w="4535"/>
+        <w:gridCol w:w="4535"/>
       </w:tblGrid>
       <w:tr>
         <w:tc>
           <w:tcPr>
-            <w:tcW w:type="dxa" w:w="2835"/>
-            <w:tcBorders>
-              <w:top w:val="nil" w:sz="4" w:color="000000"/>
-              <w:left w:val="nil" w:sz="4" w:color="000000"/>
-              <w:bottom w:val="nil" w:sz="4" w:color="000000"/>
-              <w:right w:val="nil" w:sz="4" w:color="000000"/>
-            </w:tcBorders>
+            <w:tcW w:type="dxa" w:w="4986"/>
           </w:tcPr>
           <w:p>
             <w:pPr>
-              <w:spacing w:before="0" w:after="0" w:line="240" w:lineRule="auto"/>
+              <w:spacing w:line="240" w:lineRule="auto" w:before="0" w:after="0"/>
               <w:jc w:val="center"/>
             </w:pPr>
             <w:r>
               <w:rPr>
-                <w:rFonts w:ascii="Arial" w:hAnsi="Arial" w:eastAsia="Arial"/>
-                <w:b w:val="0"/>
                 <w:sz w:val="22"/>
               </w:rPr>
-              <w:t>Pemohon/Penerima,</w:t>
+              <w:t>Yang Mengajukan,</w:t>
             </w:r>
           </w:p>
         </w:tc>
         <w:tc>
           <w:tcPr>
-            <w:tcW w:type="dxa" w:w="2835"/>
-            <w:tcBorders>
-              <w:top w:val="nil" w:sz="4" w:color="000000"/>
-              <w:left w:val="nil" w:sz="4" w:color="000000"/>
-              <w:bottom w:val="nil" w:sz="4" w:color="000000"/>
-              <w:right w:val="nil" w:sz="4" w:color="000000"/>
-            </w:tcBorders>
+            <w:tcW w:type="dxa" w:w="4986"/>
           </w:tcPr>
           <w:p>
             <w:pPr>
-              <w:spacing w:before="0" w:after="0" w:line="240" w:lineRule="auto"/>
+              <w:spacing w:line="240" w:lineRule="auto" w:before="0" w:after="0"/>
               <w:jc w:val="center"/>
             </w:pPr>
             <w:r>
               <w:rPr>
-                <w:rFonts w:ascii="Arial" w:hAnsi="Arial" w:eastAsia="Arial"/>
-                <w:b w:val="0"/>
                 <w:sz w:val="22"/>
               </w:rPr>
-              <w:t>Validator,</w:t>
-            </w:r>
-          </w:p>
-        </w:tc>
-        <w:tc>
-          <w:tcPr>
-            <w:tcW w:type="dxa" w:w="2835"/>
-            <w:tcBorders>
-              <w:top w:val="nil" w:sz="4" w:color="000000"/>
-              <w:left w:val="nil" w:sz="4" w:color="000000"/>
-              <w:bottom w:val="nil" w:sz="4" w:color="000000"/>
-              <w:right w:val="nil" w:sz="4" w:color="000000"/>
-            </w:tcBorders>
-          </w:tcPr>
-          <w:p>
-            <w:pPr>
-              <w:spacing w:before="0" w:after="0" w:line="240" w:lineRule="auto"/>
-              <w:jc w:val="center"/>
-            </w:pPr>
-            <w:r>
-              <w:rPr>
-                <w:rFonts w:ascii="Arial" w:hAnsi="Arial" w:eastAsia="Arial"/>
-                <w:b w:val="0"/>
-                <w:sz w:val="22"/>
-              </w:rPr>
-              <w:t>Mengetahui,</w:t>
+              <w:t>Menyetujui,</w:t>
               <w:br/>
-              <w:t>Atasan Langsung</w:t>
+              <w:t>Pejabat Pembuat Komitmen</w:t>
             </w:r>
           </w:p>
         </w:tc>
@@ -1257,199 +847,151 @@
       <w:tr>
         <w:tc>
           <w:tcPr>
-            <w:tcW w:type="dxa" w:w="2835"/>
-            <w:tcBorders>
-              <w:top w:val="nil" w:sz="4" w:color="000000"/>
-              <w:left w:val="nil" w:sz="4" w:color="000000"/>
-              <w:bottom w:val="nil" w:sz="4" w:color="000000"/>
-              <w:right w:val="nil" w:sz="4" w:color="000000"/>
-            </w:tcBorders>
+            <w:tcW w:type="dxa" w:w="4986"/>
           </w:tcPr>
           <w:p>
-            <w:r/>
+            <w:pPr>
+              <w:spacing w:line="240" w:lineRule="auto" w:before="0" w:after="0"/>
+              <w:jc w:val="center"/>
+            </w:pPr>
+            <w:r>
+              <w:rPr>
+                <w:sz w:val="22"/>
+              </w:rPr>
+            </w:r>
           </w:p>
         </w:tc>
         <w:tc>
           <w:tcPr>
-            <w:tcW w:type="dxa" w:w="2835"/>
-            <w:tcBorders>
-              <w:top w:val="nil" w:sz="4" w:color="000000"/>
-              <w:left w:val="nil" w:sz="4" w:color="000000"/>
-              <w:bottom w:val="nil" w:sz="4" w:color="000000"/>
-              <w:right w:val="nil" w:sz="4" w:color="000000"/>
-            </w:tcBorders>
+            <w:tcW w:type="dxa" w:w="4986"/>
           </w:tcPr>
           <w:p>
-            <w:r/>
-          </w:p>
-        </w:tc>
-        <w:tc>
-          <w:tcPr>
-            <w:tcW w:type="dxa" w:w="2835"/>
-            <w:tcBorders>
-              <w:top w:val="nil" w:sz="4" w:color="000000"/>
-              <w:left w:val="nil" w:sz="4" w:color="000000"/>
-              <w:bottom w:val="nil" w:sz="4" w:color="000000"/>
-              <w:right w:val="nil" w:sz="4" w:color="000000"/>
-            </w:tcBorders>
-          </w:tcPr>
-          <w:p>
-            <w:r/>
+            <w:pPr>
+              <w:spacing w:line="240" w:lineRule="auto" w:before="0" w:after="0"/>
+              <w:jc w:val="center"/>
+            </w:pPr>
+            <w:r>
+              <w:rPr>
+                <w:sz w:val="22"/>
+              </w:rPr>
+            </w:r>
           </w:p>
         </w:tc>
       </w:tr>
       <w:tr>
         <w:tc>
           <w:tcPr>
-            <w:tcW w:type="dxa" w:w="2835"/>
-            <w:tcBorders>
-              <w:top w:val="nil" w:sz="4" w:color="000000"/>
-              <w:left w:val="nil" w:sz="4" w:color="000000"/>
-              <w:bottom w:val="nil" w:sz="4" w:color="000000"/>
-              <w:right w:val="nil" w:sz="4" w:color="000000"/>
-            </w:tcBorders>
+            <w:tcW w:type="dxa" w:w="4986"/>
           </w:tcPr>
           <w:p>
-            <w:r/>
+            <w:pPr>
+              <w:spacing w:line="240" w:lineRule="auto" w:before="0" w:after="0"/>
+              <w:jc w:val="center"/>
+            </w:pPr>
+            <w:r>
+              <w:rPr>
+                <w:sz w:val="22"/>
+              </w:rPr>
+            </w:r>
           </w:p>
         </w:tc>
         <w:tc>
           <w:tcPr>
-            <w:tcW w:type="dxa" w:w="2835"/>
-            <w:tcBorders>
-              <w:top w:val="nil" w:sz="4" w:color="000000"/>
-              <w:left w:val="nil" w:sz="4" w:color="000000"/>
-              <w:bottom w:val="nil" w:sz="4" w:color="000000"/>
-              <w:right w:val="nil" w:sz="4" w:color="000000"/>
-            </w:tcBorders>
+            <w:tcW w:type="dxa" w:w="4986"/>
           </w:tcPr>
           <w:p>
-            <w:r/>
-          </w:p>
-        </w:tc>
-        <w:tc>
-          <w:tcPr>
-            <w:tcW w:type="dxa" w:w="2835"/>
-            <w:tcBorders>
-              <w:top w:val="nil" w:sz="4" w:color="000000"/>
-              <w:left w:val="nil" w:sz="4" w:color="000000"/>
-              <w:bottom w:val="nil" w:sz="4" w:color="000000"/>
-              <w:right w:val="nil" w:sz="4" w:color="000000"/>
-            </w:tcBorders>
-          </w:tcPr>
-          <w:p>
-            <w:r/>
+            <w:pPr>
+              <w:spacing w:line="240" w:lineRule="auto" w:before="0" w:after="0"/>
+              <w:jc w:val="center"/>
+            </w:pPr>
+            <w:r>
+              <w:rPr>
+                <w:sz w:val="22"/>
+              </w:rPr>
+            </w:r>
           </w:p>
         </w:tc>
       </w:tr>
       <w:tr>
         <w:tc>
           <w:tcPr>
-            <w:tcW w:type="dxa" w:w="2835"/>
-            <w:tcBorders>
-              <w:top w:val="nil" w:sz="4" w:color="000000"/>
-              <w:left w:val="nil" w:sz="4" w:color="000000"/>
-              <w:bottom w:val="nil" w:sz="4" w:color="000000"/>
-              <w:right w:val="nil" w:sz="4" w:color="000000"/>
-            </w:tcBorders>
+            <w:tcW w:type="dxa" w:w="4986"/>
           </w:tcPr>
           <w:p>
-            <w:r/>
+            <w:pPr>
+              <w:spacing w:line="240" w:lineRule="auto" w:before="0" w:after="0"/>
+              <w:jc w:val="center"/>
+            </w:pPr>
+            <w:r>
+              <w:rPr>
+                <w:sz w:val="22"/>
+              </w:rPr>
+            </w:r>
           </w:p>
         </w:tc>
         <w:tc>
           <w:tcPr>
-            <w:tcW w:type="dxa" w:w="2835"/>
-            <w:tcBorders>
-              <w:top w:val="nil" w:sz="4" w:color="000000"/>
-              <w:left w:val="nil" w:sz="4" w:color="000000"/>
-              <w:bottom w:val="nil" w:sz="4" w:color="000000"/>
-              <w:right w:val="nil" w:sz="4" w:color="000000"/>
-            </w:tcBorders>
+            <w:tcW w:type="dxa" w:w="4986"/>
           </w:tcPr>
           <w:p>
-            <w:r/>
-          </w:p>
-        </w:tc>
-        <w:tc>
-          <w:tcPr>
-            <w:tcW w:type="dxa" w:w="2835"/>
-            <w:tcBorders>
-              <w:top w:val="nil" w:sz="4" w:color="000000"/>
-              <w:left w:val="nil" w:sz="4" w:color="000000"/>
-              <w:bottom w:val="nil" w:sz="4" w:color="000000"/>
-              <w:right w:val="nil" w:sz="4" w:color="000000"/>
-            </w:tcBorders>
-          </w:tcPr>
-          <w:p>
-            <w:r/>
+            <w:pPr>
+              <w:spacing w:line="240" w:lineRule="auto" w:before="0" w:after="0"/>
+              <w:jc w:val="center"/>
+            </w:pPr>
+            <w:r>
+              <w:rPr>
+                <w:sz w:val="22"/>
+              </w:rPr>
+            </w:r>
           </w:p>
         </w:tc>
       </w:tr>
       <w:tr>
         <w:tc>
           <w:tcPr>
-            <w:tcW w:type="dxa" w:w="2835"/>
-            <w:tcBorders>
-              <w:top w:val="nil" w:sz="4" w:color="000000"/>
-              <w:left w:val="nil" w:sz="4" w:color="000000"/>
-              <w:bottom w:val="nil" w:sz="4" w:color="000000"/>
-              <w:right w:val="nil" w:sz="4" w:color="000000"/>
-            </w:tcBorders>
+            <w:tcW w:type="dxa" w:w="4986"/>
           </w:tcPr>
           <w:p>
-            <w:r/>
+            <w:pPr>
+              <w:spacing w:line="240" w:lineRule="auto" w:before="0" w:after="0"/>
+              <w:jc w:val="center"/>
+            </w:pPr>
+            <w:r>
+              <w:rPr>
+                <w:sz w:val="22"/>
+              </w:rPr>
+            </w:r>
           </w:p>
         </w:tc>
         <w:tc>
           <w:tcPr>
-            <w:tcW w:type="dxa" w:w="2835"/>
-            <w:tcBorders>
-              <w:top w:val="nil" w:sz="4" w:color="000000"/>
-              <w:left w:val="nil" w:sz="4" w:color="000000"/>
-              <w:bottom w:val="nil" w:sz="4" w:color="000000"/>
-              <w:right w:val="nil" w:sz="4" w:color="000000"/>
-            </w:tcBorders>
+            <w:tcW w:type="dxa" w:w="4986"/>
           </w:tcPr>
           <w:p>
-            <w:r/>
-          </w:p>
-        </w:tc>
-        <w:tc>
-          <w:tcPr>
-            <w:tcW w:type="dxa" w:w="2835"/>
-            <w:tcBorders>
-              <w:top w:val="nil" w:sz="4" w:color="000000"/>
-              <w:left w:val="nil" w:sz="4" w:color="000000"/>
-              <w:bottom w:val="nil" w:sz="4" w:color="000000"/>
-              <w:right w:val="nil" w:sz="4" w:color="000000"/>
-            </w:tcBorders>
-          </w:tcPr>
-          <w:p>
-            <w:r/>
+            <w:pPr>
+              <w:spacing w:line="240" w:lineRule="auto" w:before="0" w:after="0"/>
+              <w:jc w:val="center"/>
+            </w:pPr>
+            <w:r>
+              <w:rPr>
+                <w:sz w:val="22"/>
+              </w:rPr>
+            </w:r>
           </w:p>
         </w:tc>
       </w:tr>
       <w:tr>
         <w:tc>
           <w:tcPr>
-            <w:tcW w:type="dxa" w:w="2835"/>
-            <w:tcBorders>
-              <w:top w:val="nil" w:sz="4" w:color="000000"/>
-              <w:left w:val="nil" w:sz="4" w:color="000000"/>
-              <w:bottom w:val="nil" w:sz="4" w:color="000000"/>
-              <w:right w:val="nil" w:sz="4" w:color="000000"/>
-            </w:tcBorders>
+            <w:tcW w:type="dxa" w:w="4986"/>
           </w:tcPr>
           <w:p>
             <w:pPr>
-              <w:spacing w:before="0" w:after="0" w:line="240" w:lineRule="auto"/>
+              <w:spacing w:line="240" w:lineRule="auto" w:before="0" w:after="0"/>
               <w:jc w:val="center"/>
             </w:pPr>
             <w:r>
               <w:rPr>
-                <w:rFonts w:ascii="Arial" w:hAnsi="Arial" w:eastAsia="Arial"/>
-                <w:b w:val="0"/>
                 <w:sz w:val="22"/>
               </w:rPr>
               <w:t>{{penerima_nama}}</w:t>
@@ -1460,217 +1002,15 @@
         </w:tc>
         <w:tc>
           <w:tcPr>
-            <w:tcW w:type="dxa" w:w="2835"/>
-            <w:tcBorders>
-              <w:top w:val="nil" w:sz="4" w:color="000000"/>
-              <w:left w:val="nil" w:sz="4" w:color="000000"/>
-              <w:bottom w:val="nil" w:sz="4" w:color="000000"/>
-              <w:right w:val="nil" w:sz="4" w:color="000000"/>
-            </w:tcBorders>
+            <w:tcW w:type="dxa" w:w="4986"/>
           </w:tcPr>
           <w:p>
             <w:pPr>
-              <w:spacing w:before="0" w:after="0" w:line="240" w:lineRule="auto"/>
+              <w:spacing w:line="240" w:lineRule="auto" w:before="0" w:after="0"/>
               <w:jc w:val="center"/>
             </w:pPr>
             <w:r>
               <w:rPr>
-                <w:rFonts w:ascii="Arial" w:hAnsi="Arial" w:eastAsia="Arial"/>
-                <w:b w:val="0"/>
-                <w:sz w:val="22"/>
-              </w:rPr>
-              <w:t>{{validator_nama}}</w:t>
-              <w:br/>
-              <w:t>NIP. {{validator_nip}}</w:t>
-            </w:r>
-          </w:p>
-        </w:tc>
-        <w:tc>
-          <w:tcPr>
-            <w:tcW w:type="dxa" w:w="2835"/>
-            <w:tcBorders>
-              <w:top w:val="nil" w:sz="4" w:color="000000"/>
-              <w:left w:val="nil" w:sz="4" w:color="000000"/>
-              <w:bottom w:val="nil" w:sz="4" w:color="000000"/>
-              <w:right w:val="nil" w:sz="4" w:color="000000"/>
-            </w:tcBorders>
-          </w:tcPr>
-          <w:p>
-            <w:pPr>
-              <w:spacing w:before="0" w:after="0" w:line="240" w:lineRule="auto"/>
-              <w:jc w:val="center"/>
-            </w:pPr>
-            <w:r>
-              <w:rPr>
-                <w:rFonts w:ascii="Arial" w:hAnsi="Arial" w:eastAsia="Arial"/>
-                <w:b w:val="0"/>
-                <w:sz w:val="22"/>
-              </w:rPr>
-              <w:t>{{atasan_nama}}</w:t>
-              <w:br/>
-              <w:t>NIP. {{atasan_nip}}</w:t>
-            </w:r>
-          </w:p>
-        </w:tc>
-      </w:tr>
-    </w:tbl>
-    <w:p>
-      <w:pPr>
-        <w:spacing w:before="0" w:after="0" w:line="240" w:lineRule="auto"/>
-        <w:jc w:val="left"/>
-      </w:pPr>
-      <w:r>
-        <w:rPr>
-          <w:rFonts w:ascii="Arial" w:hAnsi="Arial" w:eastAsia="Arial"/>
-          <w:b w:val="0"/>
-          <w:sz w:val="24"/>
-        </w:rPr>
-      </w:r>
-    </w:p>
-    <w:p>
-      <w:pPr>
-        <w:spacing w:before="0" w:after="0" w:line="240" w:lineRule="auto"/>
-        <w:jc w:val="left"/>
-      </w:pPr>
-      <w:r>
-        <w:rPr>
-          <w:rFonts w:ascii="Arial" w:hAnsi="Arial" w:eastAsia="Arial"/>
-          <w:b w:val="0"/>
-          <w:sz w:val="12"/>
-        </w:rPr>
-      </w:r>
-    </w:p>
-    <w:tbl>
-      <w:tblPr>
-        <w:tblW w:type="auto" w:w="0"/>
-        <w:jc w:val="right"/>
-        <w:tblLook w:firstColumn="1" w:firstRow="1" w:lastColumn="0" w:lastRow="0" w:noHBand="0" w:noVBand="1" w:val="04A0"/>
-      </w:tblPr>
-      <w:tblGrid>
-        <w:gridCol w:w="9689"/>
-      </w:tblGrid>
-      <w:tr>
-        <w:tc>
-          <w:tcPr>
-            <w:tcW w:type="dxa" w:w="3402"/>
-            <w:tcBorders>
-              <w:top w:val="nil" w:sz="4" w:color="000000"/>
-              <w:left w:val="nil" w:sz="4" w:color="000000"/>
-              <w:bottom w:val="nil" w:sz="4" w:color="000000"/>
-              <w:right w:val="nil" w:sz="4" w:color="000000"/>
-            </w:tcBorders>
-          </w:tcPr>
-          <w:p>
-            <w:pPr>
-              <w:spacing w:before="0" w:after="0" w:line="240" w:lineRule="auto"/>
-              <w:jc w:val="center"/>
-            </w:pPr>
-            <w:r>
-              <w:rPr>
-                <w:rFonts w:ascii="Arial" w:hAnsi="Arial" w:eastAsia="Arial"/>
-                <w:b w:val="0"/>
-                <w:sz w:val="22"/>
-              </w:rPr>
-              <w:t>Disetujui oleh:</w:t>
-            </w:r>
-          </w:p>
-        </w:tc>
-      </w:tr>
-      <w:tr>
-        <w:tc>
-          <w:tcPr>
-            <w:tcW w:type="dxa" w:w="3402"/>
-            <w:tcBorders>
-              <w:top w:val="nil" w:sz="4" w:color="000000"/>
-              <w:left w:val="nil" w:sz="4" w:color="000000"/>
-              <w:bottom w:val="nil" w:sz="4" w:color="000000"/>
-              <w:right w:val="nil" w:sz="4" w:color="000000"/>
-            </w:tcBorders>
-          </w:tcPr>
-          <w:p>
-            <w:pPr>
-              <w:spacing w:before="0" w:after="0" w:line="240" w:lineRule="auto"/>
-              <w:jc w:val="center"/>
-            </w:pPr>
-            <w:r>
-              <w:rPr>
-                <w:rFonts w:ascii="Arial" w:hAnsi="Arial" w:eastAsia="Arial"/>
-                <w:b w:val="0"/>
-                <w:sz w:val="22"/>
-              </w:rPr>
-              <w:t>Pejabat Pembuat Komitmen,</w:t>
-            </w:r>
-          </w:p>
-        </w:tc>
-      </w:tr>
-      <w:tr>
-        <w:tc>
-          <w:tcPr>
-            <w:tcW w:type="dxa" w:w="3402"/>
-            <w:tcBorders>
-              <w:top w:val="nil" w:sz="4" w:color="000000"/>
-              <w:left w:val="nil" w:sz="4" w:color="000000"/>
-              <w:bottom w:val="nil" w:sz="4" w:color="000000"/>
-              <w:right w:val="nil" w:sz="4" w:color="000000"/>
-            </w:tcBorders>
-          </w:tcPr>
-          <w:p>
-            <w:r/>
-          </w:p>
-        </w:tc>
-      </w:tr>
-      <w:tr>
-        <w:tc>
-          <w:tcPr>
-            <w:tcW w:type="dxa" w:w="3402"/>
-            <w:tcBorders>
-              <w:top w:val="nil" w:sz="4" w:color="000000"/>
-              <w:left w:val="nil" w:sz="4" w:color="000000"/>
-              <w:bottom w:val="nil" w:sz="4" w:color="000000"/>
-              <w:right w:val="nil" w:sz="4" w:color="000000"/>
-            </w:tcBorders>
-          </w:tcPr>
-          <w:p>
-            <w:r/>
-          </w:p>
-        </w:tc>
-      </w:tr>
-      <w:tr>
-        <w:tc>
-          <w:tcPr>
-            <w:tcW w:type="dxa" w:w="3402"/>
-            <w:tcBorders>
-              <w:top w:val="nil" w:sz="4" w:color="000000"/>
-              <w:left w:val="nil" w:sz="4" w:color="000000"/>
-              <w:bottom w:val="nil" w:sz="4" w:color="000000"/>
-              <w:right w:val="nil" w:sz="4" w:color="000000"/>
-            </w:tcBorders>
-          </w:tcPr>
-          <w:p>
-            <w:r/>
-          </w:p>
-        </w:tc>
-      </w:tr>
-      <w:tr>
-        <w:tc>
-          <w:tcPr>
-            <w:tcW w:type="dxa" w:w="3402"/>
-            <w:tcBorders>
-              <w:top w:val="nil" w:sz="4" w:color="000000"/>
-              <w:left w:val="nil" w:sz="4" w:color="000000"/>
-              <w:bottom w:val="nil" w:sz="4" w:color="000000"/>
-              <w:right w:val="nil" w:sz="4" w:color="000000"/>
-            </w:tcBorders>
-          </w:tcPr>
-          <w:p>
-            <w:pPr>
-              <w:spacing w:before="0" w:after="0" w:line="240" w:lineRule="auto"/>
-              <w:jc w:val="center"/>
-            </w:pPr>
-            <w:r>
-              <w:rPr>
-                <w:rFonts w:ascii="Arial" w:hAnsi="Arial" w:eastAsia="Arial"/>
-                <w:b w:val="0"/>
                 <w:sz w:val="22"/>
               </w:rPr>
               <w:t>{{ppk_nama}}</w:t>
@@ -1683,7 +1023,7 @@
     </w:tbl>
     <w:sectPr>
       <w:pgSz w:w="12240" w:h="15840"/>
-      <w:pgMar w:top="1134" w:right="1134" w:bottom="1134" w:left="1417" w:header="720" w:footer="720" w:gutter="0"/>
+      <w:pgMar w:top="1134" w:right="1134" w:bottom="1134" w:left="1134" w:header="720" w:footer="720" w:gutter="0"/>
       <w:cols w:space="720"/>
       <w:docGrid w:linePitch="360"/>
     </w:sectPr>
@@ -2054,13 +1394,6 @@
     <w:name w:val="Normal"/>
     <w:qFormat/>
     <w:rsid w:val="00FC693F"/>
-    <w:pPr>
-      <w:spacing w:before="0" w:after="0" w:line="240" w:lineRule="auto"/>
-    </w:pPr>
-    <w:rPr>
-      <w:rFonts w:ascii="Arial" w:hAnsi="Arial"/>
-      <w:sz w:val="22"/>
-    </w:rPr>
   </w:style>
   <w:style w:type="paragraph" w:styleId="Header">
     <w:name w:val="header"/>

</xml_diff>

<commit_message>
Update Lembar Permintaan template with correct format
Template changes (sesuai screenshot):
- Header: FORMULIR PERMINTAAN REALISASI KEGIATAN
- Fields: Hari/Tanggal, Unit Kerja, Sumber Dana, Nama Kegiatan
- Tabel rincian: No, Nama Barang, Spesifikasi, Volume, Satuan, Harga Satuan, Total
- Footer totals: SUB TOTAL, PPn %, TOTAL
- 4 tanda tangan: Yang mengajukan, Verifikator, KPA, Mengetahui
- Catatan Bagian Keuangan section

Dialog improvements:
- Add KPA (Kuasa Pengguna Anggaran) fields
- Add Mengetahui fields with jabatan
- Auto-load KPA from satker data

Generator updates:
- Add KPA and Mengetahui data support
- Prepare rincian placeholders (rincian_1_nama to rincian_6_nama)
- Format currency with :rupiah placeholder

https://claude.ai/code/session_01Ah6JAZkTjEmaaRomJjVN6r
</commit_message>
<xml_diff>
--- a/templates/word/lembar_permintaan.docx
+++ b/templates/word/lembar_permintaan.docx
@@ -9,9 +9,10 @@
       <w:r>
         <w:rPr>
           <w:b/>
+          <w:color w:val="8B0000"/>
           <w:sz w:val="24"/>
         </w:rPr>
-        <w:t>KEMENTERIAN/LEMBAGA</w:t>
+        <w:t>FORMULIR PERMINTAAN REALISASI KEGIATAN</w:t>
       </w:r>
     </w:p>
     <w:p>
@@ -21,137 +22,88 @@
       <w:r>
         <w:rPr>
           <w:b/>
-          <w:sz w:val="28"/>
+          <w:color w:val="8B0000"/>
+          <w:sz w:val="24"/>
+          <w:u w:val="single"/>
         </w:rPr>
         <w:t>{{satker_nama}}</w:t>
-      </w:r>
-    </w:p>
-    <w:p>
-      <w:pPr>
-        <w:jc w:val="center"/>
-      </w:pPr>
-      <w:r>
-        <w:rPr>
-          <w:sz w:val="20"/>
-        </w:rPr>
-        <w:t>{{satker_alamat}}</w:t>
-      </w:r>
-    </w:p>
-    <w:p>
-      <w:pPr>
-        <w:jc w:val="center"/>
-      </w:pPr>
-      <w:r>
-        <w:t>──────────────────────────────────────────────────────────────────────</w:t>
-      </w:r>
-    </w:p>
-    <w:p>
-      <w:pPr>
-        <w:jc w:val="center"/>
-      </w:pPr>
-      <w:r>
-        <w:rPr>
-          <w:b/>
-          <w:sz w:val="28"/>
-        </w:rPr>
-        <w:t>LEMBAR PERMINTAAN PENCAIRAN DANA</w:t>
-      </w:r>
-    </w:p>
-    <w:p>
-      <w:pPr>
-        <w:jc w:val="center"/>
-      </w:pPr>
-      <w:r>
-        <w:rPr>
-          <w:sz w:val="22"/>
-        </w:rPr>
-        <w:t>Mekanisme: {{mekanisme}}</w:t>
-      </w:r>
-    </w:p>
-    <w:p/>
-    <w:p>
-      <w:r>
-        <w:t>Nomor</w:t>
-        <w:tab/>
-        <w:tab/>
-        <w:t>: {{nomor_lembar_permintaan}}</w:t>
-        <w:br/>
-      </w:r>
-      <w:r>
-        <w:t>Tanggal</w:t>
-        <w:tab/>
-        <w:tab/>
-        <w:t>: {{tanggal_lembar_permintaan:tanggal_long}}</w:t>
-      </w:r>
-    </w:p>
-    <w:p/>
-    <w:p>
-      <w:r>
-        <w:rPr>
-          <w:b/>
-        </w:rPr>
-        <w:t>Kepada Yth.</w:t>
-        <w:br/>
-      </w:r>
-      <w:r>
-        <w:t>{{ppspm_jabatan}}</w:t>
-        <w:br/>
-      </w:r>
-      <w:r>
-        <w:t>di Tempat</w:t>
-      </w:r>
-    </w:p>
-    <w:p/>
-    <w:p>
-      <w:r>
-        <w:t>Dengan hormat,</w:t>
-        <w:br/>
-        <w:br/>
-      </w:r>
-      <w:r>
-        <w:t>Bersama ini kami mengajukan permintaan pencairan dana untuk keperluan sebagai berikut:</w:t>
       </w:r>
     </w:p>
     <w:p/>
     <w:tbl>
       <w:tblPr>
-        <w:tblStyle w:val="TableGrid"/>
         <w:tblW w:type="auto" w:w="0"/>
+        <w:tblLayout w:type="autofit"/>
         <w:tblLook w:firstColumn="1" w:firstRow="1" w:lastColumn="0" w:lastRow="0" w:noHBand="0" w:noVBand="1" w:val="04A0"/>
       </w:tblPr>
       <w:tblGrid>
-        <w:gridCol w:w="3230"/>
-        <w:gridCol w:w="3230"/>
-        <w:gridCol w:w="3230"/>
+        <w:gridCol w:w="2351"/>
+        <w:gridCol w:w="2351"/>
+        <w:gridCol w:w="2351"/>
+        <w:gridCol w:w="2351"/>
       </w:tblGrid>
       <w:tr>
         <w:tc>
           <w:tcPr>
-            <w:tcW w:type="dxa" w:w="3230"/>
+            <w:tcW w:type="dxa" w:w="2351"/>
           </w:tcPr>
           <w:p>
+            <w:pPr>
+              <w:spacing w:after="0"/>
+            </w:pPr>
             <w:r>
-              <w:t>1.</w:t>
+              <w:rPr>
+                <w:sz w:val="20"/>
+              </w:rPr>
+              <w:t>Hari/Tanggal</w:t>
             </w:r>
           </w:p>
         </w:tc>
         <w:tc>
           <w:tcPr>
-            <w:tcW w:type="dxa" w:w="3230"/>
+            <w:tcW w:type="dxa" w:w="2351"/>
           </w:tcPr>
           <w:p>
+            <w:pPr>
+              <w:spacing w:after="0"/>
+            </w:pPr>
             <w:r>
+              <w:rPr>
+                <w:sz w:val="20"/>
+              </w:rPr>
+              <w:t>: {{tanggal_dokumen:tanggal_panjang}}</w:t>
+            </w:r>
+          </w:p>
+        </w:tc>
+        <w:tc>
+          <w:tcPr>
+            <w:tcW w:type="dxa" w:w="2351"/>
+          </w:tcPr>
+          <w:p>
+            <w:pPr>
+              <w:spacing w:after="0"/>
+            </w:pPr>
+            <w:r>
+              <w:rPr>
+                <w:sz w:val="20"/>
+              </w:rPr>
               <w:t>Nama Kegiatan</w:t>
             </w:r>
           </w:p>
         </w:tc>
         <w:tc>
           <w:tcPr>
-            <w:tcW w:type="dxa" w:w="3230"/>
+            <w:tcW w:type="dxa" w:w="2351"/>
           </w:tcPr>
           <w:p>
+            <w:pPr>
+              <w:spacing w:after="0"/>
+            </w:pPr>
             <w:r>
-              <w:t>{{nama_kegiatan}}</w:t>
+              <w:rPr>
+                <w:sz w:val="20"/>
+              </w:rPr>
+              <w:t>: {{nama_kegiatan}}</w:t>
             </w:r>
           </w:p>
         </w:tc>
@@ -159,31 +111,63 @@
       <w:tr>
         <w:tc>
           <w:tcPr>
-            <w:tcW w:type="dxa" w:w="3230"/>
+            <w:tcW w:type="dxa" w:w="2351"/>
           </w:tcPr>
           <w:p>
+            <w:pPr>
+              <w:spacing w:after="0"/>
+            </w:pPr>
             <w:r>
-              <w:t>2.</w:t>
+              <w:rPr>
+                <w:sz w:val="20"/>
+              </w:rPr>
+              <w:t>Unit Kerja</w:t>
             </w:r>
           </w:p>
         </w:tc>
         <w:tc>
           <w:tcPr>
-            <w:tcW w:type="dxa" w:w="3230"/>
+            <w:tcW w:type="dxa" w:w="2351"/>
           </w:tcPr>
           <w:p>
+            <w:pPr>
+              <w:spacing w:after="0"/>
+            </w:pPr>
             <w:r>
-              <w:t>Jenis Belanja</w:t>
+              <w:rPr>
+                <w:sz w:val="20"/>
+              </w:rPr>
+              <w:t>: {{unit_kerja}}</w:t>
             </w:r>
           </w:p>
         </w:tc>
         <w:tc>
           <w:tcPr>
-            <w:tcW w:type="dxa" w:w="3230"/>
+            <w:tcW w:type="dxa" w:w="2351"/>
           </w:tcPr>
           <w:p>
+            <w:pPr>
+              <w:spacing w:after="0"/>
+            </w:pPr>
             <w:r>
-              <w:t>{{jenis_belanja}}</w:t>
+              <w:rPr>
+                <w:sz w:val="20"/>
+              </w:rPr>
+            </w:r>
+          </w:p>
+        </w:tc>
+        <w:tc>
+          <w:tcPr>
+            <w:tcW w:type="dxa" w:w="2351"/>
+          </w:tcPr>
+          <w:p>
+            <w:pPr>
+              <w:spacing w:after="0"/>
+            </w:pPr>
+            <w:r>
+              <w:rPr>
+                <w:sz w:val="20"/>
+              </w:rPr>
             </w:r>
           </w:p>
         </w:tc>
@@ -191,31 +175,202 @@
       <w:tr>
         <w:tc>
           <w:tcPr>
-            <w:tcW w:type="dxa" w:w="3230"/>
+            <w:tcW w:type="dxa" w:w="2351"/>
           </w:tcPr>
           <w:p>
+            <w:pPr>
+              <w:spacing w:after="0"/>
+            </w:pPr>
             <w:r>
-              <w:t>3.</w:t>
+              <w:rPr>
+                <w:sz w:val="20"/>
+              </w:rPr>
+              <w:t>Sumber Dana</w:t>
             </w:r>
           </w:p>
         </w:tc>
         <w:tc>
           <w:tcPr>
-            <w:tcW w:type="dxa" w:w="3230"/>
+            <w:tcW w:type="dxa" w:w="2351"/>
           </w:tcPr>
           <w:p>
+            <w:pPr>
+              <w:spacing w:after="0"/>
+            </w:pPr>
             <w:r>
-              <w:t>Kode Akun</w:t>
+              <w:rPr>
+                <w:sz w:val="20"/>
+              </w:rPr>
+              <w:t>: {{sumber_dana}}</w:t>
             </w:r>
           </w:p>
         </w:tc>
         <w:tc>
           <w:tcPr>
-            <w:tcW w:type="dxa" w:w="3230"/>
+            <w:tcW w:type="dxa" w:w="2351"/>
           </w:tcPr>
           <w:p>
+            <w:pPr>
+              <w:spacing w:after="0"/>
+            </w:pPr>
             <w:r>
-              <w:t>{{kode_akun}}</w:t>
+              <w:rPr>
+                <w:sz w:val="20"/>
+              </w:rPr>
+            </w:r>
+          </w:p>
+        </w:tc>
+        <w:tc>
+          <w:tcPr>
+            <w:tcW w:type="dxa" w:w="2351"/>
+          </w:tcPr>
+          <w:p>
+            <w:pPr>
+              <w:spacing w:after="0"/>
+            </w:pPr>
+            <w:r>
+              <w:rPr>
+                <w:sz w:val="20"/>
+              </w:rPr>
+            </w:r>
+          </w:p>
+        </w:tc>
+      </w:tr>
+    </w:tbl>
+    <w:p/>
+    <w:tbl>
+      <w:tblPr>
+        <w:tblStyle w:val="TableGrid"/>
+        <w:tblW w:type="auto" w:w="0"/>
+        <w:jc w:val="center"/>
+        <w:tblLook w:firstColumn="1" w:firstRow="1" w:lastColumn="0" w:lastRow="0" w:noHBand="0" w:noVBand="1" w:val="04A0"/>
+      </w:tblPr>
+      <w:tblGrid>
+        <w:gridCol w:w="1344"/>
+        <w:gridCol w:w="1344"/>
+        <w:gridCol w:w="1344"/>
+        <w:gridCol w:w="1344"/>
+        <w:gridCol w:w="1344"/>
+        <w:gridCol w:w="1344"/>
+        <w:gridCol w:w="1344"/>
+      </w:tblGrid>
+      <w:tr>
+        <w:tc>
+          <w:tcPr>
+            <w:tcW w:type="dxa" w:w="454"/>
+          </w:tcPr>
+          <w:p>
+            <w:pPr>
+              <w:jc w:val="center"/>
+            </w:pPr>
+            <w:r>
+              <w:rPr>
+                <w:b/>
+                <w:sz w:val="20"/>
+              </w:rPr>
+              <w:t>No</w:t>
+            </w:r>
+          </w:p>
+        </w:tc>
+        <w:tc>
+          <w:tcPr>
+            <w:tcW w:type="dxa" w:w="2268"/>
+          </w:tcPr>
+          <w:p>
+            <w:pPr>
+              <w:jc w:val="center"/>
+            </w:pPr>
+            <w:r>
+              <w:rPr>
+                <w:b/>
+                <w:sz w:val="20"/>
+              </w:rPr>
+              <w:t>Nama Barang</w:t>
+            </w:r>
+          </w:p>
+        </w:tc>
+        <w:tc>
+          <w:tcPr>
+            <w:tcW w:type="dxa" w:w="1417"/>
+          </w:tcPr>
+          <w:p>
+            <w:pPr>
+              <w:jc w:val="center"/>
+            </w:pPr>
+            <w:r>
+              <w:rPr>
+                <w:b/>
+                <w:sz w:val="20"/>
+              </w:rPr>
+              <w:t>Spesifikasi</w:t>
+            </w:r>
+          </w:p>
+        </w:tc>
+        <w:tc>
+          <w:tcPr>
+            <w:tcW w:type="dxa" w:w="850"/>
+          </w:tcPr>
+          <w:p>
+            <w:pPr>
+              <w:jc w:val="center"/>
+            </w:pPr>
+            <w:r>
+              <w:rPr>
+                <w:b/>
+                <w:sz w:val="20"/>
+              </w:rPr>
+              <w:t>Volume</w:t>
+            </w:r>
+          </w:p>
+        </w:tc>
+        <w:tc>
+          <w:tcPr>
+            <w:tcW w:type="dxa" w:w="850"/>
+          </w:tcPr>
+          <w:p>
+            <w:pPr>
+              <w:jc w:val="center"/>
+            </w:pPr>
+            <w:r>
+              <w:rPr>
+                <w:b/>
+                <w:sz w:val="20"/>
+              </w:rPr>
+              <w:t>Satuan</w:t>
+            </w:r>
+          </w:p>
+        </w:tc>
+        <w:tc>
+          <w:tcPr>
+            <w:tcW w:type="dxa" w:w="1417"/>
+          </w:tcPr>
+          <w:p>
+            <w:pPr>
+              <w:jc w:val="center"/>
+            </w:pPr>
+            <w:r>
+              <w:rPr>
+                <w:b/>
+                <w:sz w:val="20"/>
+              </w:rPr>
+              <w:t>Harga Satuan</w:t>
+            </w:r>
+          </w:p>
+        </w:tc>
+        <w:tc>
+          <w:tcPr>
+            <w:tcW w:type="dxa" w:w="1417"/>
+          </w:tcPr>
+          <w:p>
+            <w:pPr>
+              <w:jc w:val="center"/>
+            </w:pPr>
+            <w:r>
+              <w:rPr>
+                <w:b/>
+                <w:sz w:val="20"/>
+              </w:rPr>
+              <w:t>Total</w:t>
             </w:r>
           </w:p>
         </w:tc>
@@ -223,31 +378,107 @@
       <w:tr>
         <w:tc>
           <w:tcPr>
-            <w:tcW w:type="dxa" w:w="3230"/>
+            <w:tcW w:type="dxa" w:w="454"/>
           </w:tcPr>
           <w:p>
+            <w:pPr>
+              <w:jc w:val="center"/>
+            </w:pPr>
             <w:r>
-              <w:t>4.</w:t>
+              <w:rPr>
+                <w:sz w:val="20"/>
+              </w:rPr>
+              <w:t>1</w:t>
             </w:r>
           </w:p>
         </w:tc>
         <w:tc>
           <w:tcPr>
-            <w:tcW w:type="dxa" w:w="3230"/>
+            <w:tcW w:type="dxa" w:w="2268"/>
           </w:tcPr>
           <w:p>
             <w:r>
-              <w:t>Dasar Hukum/SK</w:t>
+              <w:rPr>
+                <w:sz w:val="20"/>
+              </w:rPr>
+              <w:t>{{rincian_1_nama}}</w:t>
             </w:r>
           </w:p>
         </w:tc>
         <w:tc>
           <w:tcPr>
-            <w:tcW w:type="dxa" w:w="3230"/>
+            <w:tcW w:type="dxa" w:w="1417"/>
           </w:tcPr>
           <w:p>
             <w:r>
-              <w:t>{{jenis_dasar}} Nomor {{nomor_dasar}} Tanggal {{tanggal_dasar:tanggal_long}}</w:t>
+              <w:rPr>
+                <w:sz w:val="20"/>
+              </w:rPr>
+              <w:t>{{rincian_1_spek}}</w:t>
+            </w:r>
+          </w:p>
+        </w:tc>
+        <w:tc>
+          <w:tcPr>
+            <w:tcW w:type="dxa" w:w="850"/>
+          </w:tcPr>
+          <w:p>
+            <w:pPr>
+              <w:jc w:val="center"/>
+            </w:pPr>
+            <w:r>
+              <w:rPr>
+                <w:sz w:val="20"/>
+              </w:rPr>
+              <w:t>{{rincian_1_vol}}</w:t>
+            </w:r>
+          </w:p>
+        </w:tc>
+        <w:tc>
+          <w:tcPr>
+            <w:tcW w:type="dxa" w:w="850"/>
+          </w:tcPr>
+          <w:p>
+            <w:pPr>
+              <w:jc w:val="center"/>
+            </w:pPr>
+            <w:r>
+              <w:rPr>
+                <w:sz w:val="20"/>
+              </w:rPr>
+              <w:t>{{rincian_1_satuan}}</w:t>
+            </w:r>
+          </w:p>
+        </w:tc>
+        <w:tc>
+          <w:tcPr>
+            <w:tcW w:type="dxa" w:w="1417"/>
+          </w:tcPr>
+          <w:p>
+            <w:pPr>
+              <w:jc w:val="right"/>
+            </w:pPr>
+            <w:r>
+              <w:rPr>
+                <w:sz w:val="20"/>
+              </w:rPr>
+              <w:t>{{rincian_1_harga:rupiah}}</w:t>
+            </w:r>
+          </w:p>
+        </w:tc>
+        <w:tc>
+          <w:tcPr>
+            <w:tcW w:type="dxa" w:w="1417"/>
+          </w:tcPr>
+          <w:p>
+            <w:pPr>
+              <w:jc w:val="right"/>
+            </w:pPr>
+            <w:r>
+              <w:rPr>
+                <w:sz w:val="20"/>
+              </w:rPr>
+              <w:t>{{rincian_1_total:rupiah}}</w:t>
             </w:r>
           </w:p>
         </w:tc>
@@ -255,31 +486,107 @@
       <w:tr>
         <w:tc>
           <w:tcPr>
-            <w:tcW w:type="dxa" w:w="3230"/>
+            <w:tcW w:type="dxa" w:w="454"/>
           </w:tcPr>
           <w:p>
+            <w:pPr>
+              <w:jc w:val="center"/>
+            </w:pPr>
             <w:r>
-              <w:t>5.</w:t>
+              <w:rPr>
+                <w:sz w:val="20"/>
+              </w:rPr>
+              <w:t>2</w:t>
             </w:r>
           </w:p>
         </w:tc>
         <w:tc>
           <w:tcPr>
-            <w:tcW w:type="dxa" w:w="3230"/>
+            <w:tcW w:type="dxa" w:w="2268"/>
           </w:tcPr>
           <w:p>
             <w:r>
-              <w:t>Estimasi Biaya</w:t>
+              <w:rPr>
+                <w:sz w:val="20"/>
+              </w:rPr>
+              <w:t>{{rincian_2_nama}}</w:t>
             </w:r>
           </w:p>
         </w:tc>
         <w:tc>
           <w:tcPr>
-            <w:tcW w:type="dxa" w:w="3230"/>
+            <w:tcW w:type="dxa" w:w="1417"/>
           </w:tcPr>
           <w:p>
             <w:r>
-              <w:t>{{estimasi_biaya:rupiah}}</w:t>
+              <w:rPr>
+                <w:sz w:val="20"/>
+              </w:rPr>
+              <w:t>{{rincian_2_spek}}</w:t>
+            </w:r>
+          </w:p>
+        </w:tc>
+        <w:tc>
+          <w:tcPr>
+            <w:tcW w:type="dxa" w:w="850"/>
+          </w:tcPr>
+          <w:p>
+            <w:pPr>
+              <w:jc w:val="center"/>
+            </w:pPr>
+            <w:r>
+              <w:rPr>
+                <w:sz w:val="20"/>
+              </w:rPr>
+              <w:t>{{rincian_2_vol}}</w:t>
+            </w:r>
+          </w:p>
+        </w:tc>
+        <w:tc>
+          <w:tcPr>
+            <w:tcW w:type="dxa" w:w="850"/>
+          </w:tcPr>
+          <w:p>
+            <w:pPr>
+              <w:jc w:val="center"/>
+            </w:pPr>
+            <w:r>
+              <w:rPr>
+                <w:sz w:val="20"/>
+              </w:rPr>
+              <w:t>{{rincian_2_satuan}}</w:t>
+            </w:r>
+          </w:p>
+        </w:tc>
+        <w:tc>
+          <w:tcPr>
+            <w:tcW w:type="dxa" w:w="1417"/>
+          </w:tcPr>
+          <w:p>
+            <w:pPr>
+              <w:jc w:val="right"/>
+            </w:pPr>
+            <w:r>
+              <w:rPr>
+                <w:sz w:val="20"/>
+              </w:rPr>
+              <w:t>{{rincian_2_harga:rupiah}}</w:t>
+            </w:r>
+          </w:p>
+        </w:tc>
+        <w:tc>
+          <w:tcPr>
+            <w:tcW w:type="dxa" w:w="1417"/>
+          </w:tcPr>
+          <w:p>
+            <w:pPr>
+              <w:jc w:val="right"/>
+            </w:pPr>
+            <w:r>
+              <w:rPr>
+                <w:sz w:val="20"/>
+              </w:rPr>
+              <w:t>{{rincian_2_total:rupiah}}</w:t>
             </w:r>
           </w:p>
         </w:tc>
@@ -287,31 +594,107 @@
       <w:tr>
         <w:tc>
           <w:tcPr>
-            <w:tcW w:type="dxa" w:w="3230"/>
+            <w:tcW w:type="dxa" w:w="454"/>
           </w:tcPr>
           <w:p>
+            <w:pPr>
+              <w:jc w:val="center"/>
+            </w:pPr>
             <w:r>
-              <w:t>6.</w:t>
+              <w:rPr>
+                <w:sz w:val="20"/>
+              </w:rPr>
+              <w:t>3</w:t>
             </w:r>
           </w:p>
         </w:tc>
         <w:tc>
           <w:tcPr>
-            <w:tcW w:type="dxa" w:w="3230"/>
+            <w:tcW w:type="dxa" w:w="2268"/>
           </w:tcPr>
           <w:p>
             <w:r>
-              <w:t>Terbilang</w:t>
+              <w:rPr>
+                <w:sz w:val="20"/>
+              </w:rPr>
+              <w:t>{{rincian_3_nama}}</w:t>
             </w:r>
           </w:p>
         </w:tc>
         <w:tc>
           <w:tcPr>
-            <w:tcW w:type="dxa" w:w="3230"/>
+            <w:tcW w:type="dxa" w:w="1417"/>
           </w:tcPr>
           <w:p>
             <w:r>
-              <w:t>{{estimasi_biaya:terbilang}}</w:t>
+              <w:rPr>
+                <w:sz w:val="20"/>
+              </w:rPr>
+              <w:t>{{rincian_3_spek}}</w:t>
+            </w:r>
+          </w:p>
+        </w:tc>
+        <w:tc>
+          <w:tcPr>
+            <w:tcW w:type="dxa" w:w="850"/>
+          </w:tcPr>
+          <w:p>
+            <w:pPr>
+              <w:jc w:val="center"/>
+            </w:pPr>
+            <w:r>
+              <w:rPr>
+                <w:sz w:val="20"/>
+              </w:rPr>
+              <w:t>{{rincian_3_vol}}</w:t>
+            </w:r>
+          </w:p>
+        </w:tc>
+        <w:tc>
+          <w:tcPr>
+            <w:tcW w:type="dxa" w:w="850"/>
+          </w:tcPr>
+          <w:p>
+            <w:pPr>
+              <w:jc w:val="center"/>
+            </w:pPr>
+            <w:r>
+              <w:rPr>
+                <w:sz w:val="20"/>
+              </w:rPr>
+              <w:t>{{rincian_3_satuan}}</w:t>
+            </w:r>
+          </w:p>
+        </w:tc>
+        <w:tc>
+          <w:tcPr>
+            <w:tcW w:type="dxa" w:w="1417"/>
+          </w:tcPr>
+          <w:p>
+            <w:pPr>
+              <w:jc w:val="right"/>
+            </w:pPr>
+            <w:r>
+              <w:rPr>
+                <w:sz w:val="20"/>
+              </w:rPr>
+              <w:t>{{rincian_3_harga:rupiah}}</w:t>
+            </w:r>
+          </w:p>
+        </w:tc>
+        <w:tc>
+          <w:tcPr>
+            <w:tcW w:type="dxa" w:w="1417"/>
+          </w:tcPr>
+          <w:p>
+            <w:pPr>
+              <w:jc w:val="right"/>
+            </w:pPr>
+            <w:r>
+              <w:rPr>
+                <w:sz w:val="20"/>
+              </w:rPr>
+              <w:t>{{rincian_3_total:rupiah}}</w:t>
             </w:r>
           </w:p>
         </w:tc>
@@ -319,31 +702,107 @@
       <w:tr>
         <w:tc>
           <w:tcPr>
-            <w:tcW w:type="dxa" w:w="3230"/>
+            <w:tcW w:type="dxa" w:w="454"/>
           </w:tcPr>
           <w:p>
+            <w:pPr>
+              <w:jc w:val="center"/>
+            </w:pPr>
             <w:r>
-              <w:t>7.</w:t>
+              <w:rPr>
+                <w:sz w:val="20"/>
+              </w:rPr>
+              <w:t>4</w:t>
             </w:r>
           </w:p>
         </w:tc>
         <w:tc>
           <w:tcPr>
-            <w:tcW w:type="dxa" w:w="3230"/>
+            <w:tcW w:type="dxa" w:w="2268"/>
           </w:tcPr>
           <w:p>
             <w:r>
-              <w:t>Penerima/Pelaksana</w:t>
+              <w:rPr>
+                <w:sz w:val="20"/>
+              </w:rPr>
+              <w:t>{{rincian_4_nama}}</w:t>
             </w:r>
           </w:p>
         </w:tc>
         <w:tc>
           <w:tcPr>
-            <w:tcW w:type="dxa" w:w="3230"/>
+            <w:tcW w:type="dxa" w:w="1417"/>
           </w:tcPr>
           <w:p>
             <w:r>
-              <w:t>{{penerima_nama}}</w:t>
+              <w:rPr>
+                <w:sz w:val="20"/>
+              </w:rPr>
+              <w:t>{{rincian_4_spek}}</w:t>
+            </w:r>
+          </w:p>
+        </w:tc>
+        <w:tc>
+          <w:tcPr>
+            <w:tcW w:type="dxa" w:w="850"/>
+          </w:tcPr>
+          <w:p>
+            <w:pPr>
+              <w:jc w:val="center"/>
+            </w:pPr>
+            <w:r>
+              <w:rPr>
+                <w:sz w:val="20"/>
+              </w:rPr>
+              <w:t>{{rincian_4_vol}}</w:t>
+            </w:r>
+          </w:p>
+        </w:tc>
+        <w:tc>
+          <w:tcPr>
+            <w:tcW w:type="dxa" w:w="850"/>
+          </w:tcPr>
+          <w:p>
+            <w:pPr>
+              <w:jc w:val="center"/>
+            </w:pPr>
+            <w:r>
+              <w:rPr>
+                <w:sz w:val="20"/>
+              </w:rPr>
+              <w:t>{{rincian_4_satuan}}</w:t>
+            </w:r>
+          </w:p>
+        </w:tc>
+        <w:tc>
+          <w:tcPr>
+            <w:tcW w:type="dxa" w:w="1417"/>
+          </w:tcPr>
+          <w:p>
+            <w:pPr>
+              <w:jc w:val="right"/>
+            </w:pPr>
+            <w:r>
+              <w:rPr>
+                <w:sz w:val="20"/>
+              </w:rPr>
+              <w:t>{{rincian_4_harga:rupiah}}</w:t>
+            </w:r>
+          </w:p>
+        </w:tc>
+        <w:tc>
+          <w:tcPr>
+            <w:tcW w:type="dxa" w:w="1417"/>
+          </w:tcPr>
+          <w:p>
+            <w:pPr>
+              <w:jc w:val="right"/>
+            </w:pPr>
+            <w:r>
+              <w:rPr>
+                <w:sz w:val="20"/>
+              </w:rPr>
+              <w:t>{{rincian_4_total:rupiah}}</w:t>
             </w:r>
           </w:p>
         </w:tc>
@@ -351,31 +810,107 @@
       <w:tr>
         <w:tc>
           <w:tcPr>
-            <w:tcW w:type="dxa" w:w="3230"/>
+            <w:tcW w:type="dxa" w:w="454"/>
           </w:tcPr>
           <w:p>
+            <w:pPr>
+              <w:jc w:val="center"/>
+            </w:pPr>
             <w:r>
-              <w:t>8.</w:t>
+              <w:rPr>
+                <w:sz w:val="20"/>
+              </w:rPr>
+              <w:t>5</w:t>
             </w:r>
           </w:p>
         </w:tc>
         <w:tc>
           <w:tcPr>
-            <w:tcW w:type="dxa" w:w="3230"/>
+            <w:tcW w:type="dxa" w:w="2268"/>
           </w:tcPr>
           <w:p>
             <w:r>
-              <w:t>NIP</w:t>
+              <w:rPr>
+                <w:sz w:val="20"/>
+              </w:rPr>
+              <w:t>{{rincian_5_nama}}</w:t>
             </w:r>
           </w:p>
         </w:tc>
         <w:tc>
           <w:tcPr>
-            <w:tcW w:type="dxa" w:w="3230"/>
+            <w:tcW w:type="dxa" w:w="1417"/>
           </w:tcPr>
           <w:p>
             <w:r>
-              <w:t>{{penerima_nip:nip}}</w:t>
+              <w:rPr>
+                <w:sz w:val="20"/>
+              </w:rPr>
+              <w:t>{{rincian_5_spek}}</w:t>
+            </w:r>
+          </w:p>
+        </w:tc>
+        <w:tc>
+          <w:tcPr>
+            <w:tcW w:type="dxa" w:w="850"/>
+          </w:tcPr>
+          <w:p>
+            <w:pPr>
+              <w:jc w:val="center"/>
+            </w:pPr>
+            <w:r>
+              <w:rPr>
+                <w:sz w:val="20"/>
+              </w:rPr>
+              <w:t>{{rincian_5_vol}}</w:t>
+            </w:r>
+          </w:p>
+        </w:tc>
+        <w:tc>
+          <w:tcPr>
+            <w:tcW w:type="dxa" w:w="850"/>
+          </w:tcPr>
+          <w:p>
+            <w:pPr>
+              <w:jc w:val="center"/>
+            </w:pPr>
+            <w:r>
+              <w:rPr>
+                <w:sz w:val="20"/>
+              </w:rPr>
+              <w:t>{{rincian_5_satuan}}</w:t>
+            </w:r>
+          </w:p>
+        </w:tc>
+        <w:tc>
+          <w:tcPr>
+            <w:tcW w:type="dxa" w:w="1417"/>
+          </w:tcPr>
+          <w:p>
+            <w:pPr>
+              <w:jc w:val="right"/>
+            </w:pPr>
+            <w:r>
+              <w:rPr>
+                <w:sz w:val="20"/>
+              </w:rPr>
+              <w:t>{{rincian_5_harga:rupiah}}</w:t>
+            </w:r>
+          </w:p>
+        </w:tc>
+        <w:tc>
+          <w:tcPr>
+            <w:tcW w:type="dxa" w:w="1417"/>
+          </w:tcPr>
+          <w:p>
+            <w:pPr>
+              <w:jc w:val="right"/>
+            </w:pPr>
+            <w:r>
+              <w:rPr>
+                <w:sz w:val="20"/>
+              </w:rPr>
+              <w:t>{{rincian_5_total:rupiah}}</w:t>
             </w:r>
           </w:p>
         </w:tc>
@@ -383,31 +918,107 @@
       <w:tr>
         <w:tc>
           <w:tcPr>
-            <w:tcW w:type="dxa" w:w="3230"/>
+            <w:tcW w:type="dxa" w:w="454"/>
           </w:tcPr>
           <w:p>
+            <w:pPr>
+              <w:jc w:val="center"/>
+            </w:pPr>
             <w:r>
-              <w:t>9.</w:t>
+              <w:rPr>
+                <w:sz w:val="20"/>
+              </w:rPr>
+              <w:t>6</w:t>
             </w:r>
           </w:p>
         </w:tc>
         <w:tc>
           <w:tcPr>
-            <w:tcW w:type="dxa" w:w="3230"/>
+            <w:tcW w:type="dxa" w:w="2268"/>
           </w:tcPr>
           <w:p>
             <w:r>
-              <w:t>Jabatan</w:t>
+              <w:rPr>
+                <w:sz w:val="20"/>
+              </w:rPr>
+              <w:t>{{rincian_6_nama}}</w:t>
             </w:r>
           </w:p>
         </w:tc>
         <w:tc>
           <w:tcPr>
-            <w:tcW w:type="dxa" w:w="3230"/>
+            <w:tcW w:type="dxa" w:w="1417"/>
           </w:tcPr>
           <w:p>
             <w:r>
-              <w:t>{{penerima_jabatan}}</w:t>
+              <w:rPr>
+                <w:sz w:val="20"/>
+              </w:rPr>
+              <w:t>{{rincian_6_spek}}</w:t>
+            </w:r>
+          </w:p>
+        </w:tc>
+        <w:tc>
+          <w:tcPr>
+            <w:tcW w:type="dxa" w:w="850"/>
+          </w:tcPr>
+          <w:p>
+            <w:pPr>
+              <w:jc w:val="center"/>
+            </w:pPr>
+            <w:r>
+              <w:rPr>
+                <w:sz w:val="20"/>
+              </w:rPr>
+              <w:t>{{rincian_6_vol}}</w:t>
+            </w:r>
+          </w:p>
+        </w:tc>
+        <w:tc>
+          <w:tcPr>
+            <w:tcW w:type="dxa" w:w="850"/>
+          </w:tcPr>
+          <w:p>
+            <w:pPr>
+              <w:jc w:val="center"/>
+            </w:pPr>
+            <w:r>
+              <w:rPr>
+                <w:sz w:val="20"/>
+              </w:rPr>
+              <w:t>{{rincian_6_satuan}}</w:t>
+            </w:r>
+          </w:p>
+        </w:tc>
+        <w:tc>
+          <w:tcPr>
+            <w:tcW w:type="dxa" w:w="1417"/>
+          </w:tcPr>
+          <w:p>
+            <w:pPr>
+              <w:jc w:val="right"/>
+            </w:pPr>
+            <w:r>
+              <w:rPr>
+                <w:sz w:val="20"/>
+              </w:rPr>
+              <w:t>{{rincian_6_harga:rupiah}}</w:t>
+            </w:r>
+          </w:p>
+        </w:tc>
+        <w:tc>
+          <w:tcPr>
+            <w:tcW w:type="dxa" w:w="1417"/>
+          </w:tcPr>
+          <w:p>
+            <w:pPr>
+              <w:jc w:val="right"/>
+            </w:pPr>
+            <w:r>
+              <w:rPr>
+                <w:sz w:val="20"/>
+              </w:rPr>
+              <w:t>{{rincian_6_total:rupiah}}</w:t>
             </w:r>
           </w:p>
         </w:tc>
@@ -415,31 +1026,107 @@
       <w:tr>
         <w:tc>
           <w:tcPr>
-            <w:tcW w:type="dxa" w:w="3230"/>
+            <w:tcW w:type="dxa" w:w="7256"/>
+            <w:gridSpan w:val="6"/>
           </w:tcPr>
           <w:p>
+            <w:pPr>
+              <w:jc w:val="right"/>
+            </w:pPr>
             <w:r>
-              <w:t>10.</w:t>
+              <w:rPr>
+                <w:i/>
+                <w:sz w:val="20"/>
+              </w:rPr>
+              <w:t>SUB TOTAL</w:t>
             </w:r>
           </w:p>
         </w:tc>
         <w:tc>
           <w:tcPr>
-            <w:tcW w:type="dxa" w:w="3230"/>
+            <w:tcW w:type="dxa" w:w="1417"/>
           </w:tcPr>
           <w:p>
+            <w:pPr>
+              <w:jc w:val="right"/>
+            </w:pPr>
             <w:r>
-              <w:t>Perihal</w:t>
+              <w:rPr>
+                <w:sz w:val="20"/>
+              </w:rPr>
+              <w:t>{{subtotal:rupiah}}</w:t>
+            </w:r>
+          </w:p>
+        </w:tc>
+      </w:tr>
+      <w:tr>
+        <w:tc>
+          <w:tcPr>
+            <w:tcW w:type="dxa" w:w="7256"/>
+            <w:gridSpan w:val="6"/>
+          </w:tcPr>
+          <w:p>
+            <w:pPr>
+              <w:jc w:val="right"/>
+            </w:pPr>
+            <w:r>
+              <w:rPr>
+                <w:i/>
+                <w:sz w:val="20"/>
+              </w:rPr>
+              <w:t>PPn {{ppn_persen}}</w:t>
             </w:r>
           </w:p>
         </w:tc>
         <w:tc>
           <w:tcPr>
-            <w:tcW w:type="dxa" w:w="3230"/>
+            <w:tcW w:type="dxa" w:w="1417"/>
           </w:tcPr>
           <w:p>
+            <w:pPr>
+              <w:jc w:val="right"/>
+            </w:pPr>
             <w:r>
-              <w:t>{{perihal_dasar}}</w:t>
+              <w:rPr>
+                <w:sz w:val="20"/>
+              </w:rPr>
+              <w:t>{{ppn_amount:rupiah}}</w:t>
+            </w:r>
+          </w:p>
+        </w:tc>
+      </w:tr>
+      <w:tr>
+        <w:tc>
+          <w:tcPr>
+            <w:tcW w:type="dxa" w:w="7256"/>
+            <w:gridSpan w:val="6"/>
+          </w:tcPr>
+          <w:p>
+            <w:pPr>
+              <w:jc w:val="right"/>
+            </w:pPr>
+            <w:r>
+              <w:rPr>
+                <w:i/>
+                <w:sz w:val="20"/>
+              </w:rPr>
+              <w:t>TOTAL</w:t>
+            </w:r>
+          </w:p>
+        </w:tc>
+        <w:tc>
+          <w:tcPr>
+            <w:tcW w:type="dxa" w:w="1417"/>
+          </w:tcPr>
+          <w:p>
+            <w:pPr>
+              <w:jc w:val="right"/>
+            </w:pPr>
+            <w:r>
+              <w:rPr>
+                <w:sz w:val="20"/>
+              </w:rPr>
+              <w:t>{{grand_total:rupiah}}</w:t>
             </w:r>
           </w:p>
         </w:tc>
@@ -447,44 +1134,316 @@
     </w:tbl>
     <w:p/>
     <w:p>
-      <w:r>
-        <w:t>Demikian permintaan ini kami sampaikan untuk dapat diproses sesuai ketentuan yang berlaku.</w:t>
-      </w:r>
-    </w:p>
-    <w:p/>
-    <w:p/>
-    <w:p>
       <w:pPr>
         <w:jc w:val="right"/>
       </w:pPr>
       <w:r>
-        <w:t>{{satker_kota}}, {{tanggal_lembar_permintaan:tanggal_long}}</w:t>
-        <w:br/>
-        <w:br/>
+        <w:t>{{satker_kota}}, {{tanggal_dokumen:tanggal_panjang}}</w:t>
       </w:r>
-      <w:r>
-        <w:t>Pejabat Pembuat Komitmen,</w:t>
-        <w:br/>
-        <w:br/>
-        <w:br/>
-        <w:br/>
-        <w:br/>
-      </w:r>
+    </w:p>
+    <w:p/>
+    <w:tbl>
+      <w:tblPr>
+        <w:tblW w:type="auto" w:w="0"/>
+        <w:tblLayout w:type="autofit"/>
+        <w:tblLook w:firstColumn="1" w:firstRow="1" w:lastColumn="0" w:lastRow="0" w:noHBand="0" w:noVBand="1" w:val="04A0"/>
+      </w:tblPr>
+      <w:tblGrid>
+        <w:gridCol w:w="4703"/>
+        <w:gridCol w:w="4703"/>
+      </w:tblGrid>
+      <w:tr>
+        <w:tc>
+          <w:tcPr>
+            <w:tcW w:type="dxa" w:w="4703"/>
+          </w:tcPr>
+          <w:p>
+            <w:r>
+              <w:rPr>
+                <w:sz w:val="20"/>
+              </w:rPr>
+              <w:t>Yang mengajukan</w:t>
+            </w:r>
+          </w:p>
+        </w:tc>
+        <w:tc>
+          <w:tcPr>
+            <w:tcW w:type="dxa" w:w="4703"/>
+          </w:tcPr>
+          <w:p>
+            <w:pPr>
+              <w:jc w:val="right"/>
+            </w:pPr>
+            <w:r>
+              <w:rPr>
+                <w:sz w:val="20"/>
+              </w:rPr>
+              <w:t>Verifikator</w:t>
+            </w:r>
+          </w:p>
+        </w:tc>
+      </w:tr>
+      <w:tr>
+        <w:tc>
+          <w:tcPr>
+            <w:tcW w:type="dxa" w:w="4703"/>
+          </w:tcPr>
+          <w:p>
+            <w:r>
+              <w:rPr>
+                <w:sz w:val="20"/>
+              </w:rPr>
+            </w:r>
+          </w:p>
+        </w:tc>
+        <w:tc>
+          <w:tcPr>
+            <w:tcW w:type="dxa" w:w="4703"/>
+          </w:tcPr>
+          <w:p>
+            <w:r>
+              <w:rPr>
+                <w:sz w:val="20"/>
+              </w:rPr>
+            </w:r>
+          </w:p>
+        </w:tc>
+      </w:tr>
+      <w:tr>
+        <w:tc>
+          <w:tcPr>
+            <w:tcW w:type="dxa" w:w="4703"/>
+          </w:tcPr>
+          <w:p>
+            <w:r>
+              <w:rPr>
+                <w:sz w:val="20"/>
+              </w:rPr>
+            </w:r>
+          </w:p>
+        </w:tc>
+        <w:tc>
+          <w:tcPr>
+            <w:tcW w:type="dxa" w:w="4703"/>
+          </w:tcPr>
+          <w:p>
+            <w:r>
+              <w:rPr>
+                <w:sz w:val="20"/>
+              </w:rPr>
+            </w:r>
+          </w:p>
+        </w:tc>
+      </w:tr>
+      <w:tr>
+        <w:tc>
+          <w:tcPr>
+            <w:tcW w:type="dxa" w:w="4703"/>
+          </w:tcPr>
+          <w:p>
+            <w:r>
+              <w:rPr>
+                <w:sz w:val="20"/>
+                <w:u w:val="single"/>
+              </w:rPr>
+              <w:t>{{penerima_nama}}</w:t>
+            </w:r>
+          </w:p>
+        </w:tc>
+        <w:tc>
+          <w:tcPr>
+            <w:tcW w:type="dxa" w:w="4703"/>
+          </w:tcPr>
+          <w:p>
+            <w:pPr>
+              <w:jc w:val="right"/>
+            </w:pPr>
+            <w:r>
+              <w:rPr>
+                <w:sz w:val="20"/>
+                <w:u w:val="single"/>
+              </w:rPr>
+              <w:t>{{verifikator_nama}}</w:t>
+            </w:r>
+          </w:p>
+        </w:tc>
+      </w:tr>
+      <w:tr>
+        <w:tc>
+          <w:tcPr>
+            <w:tcW w:type="dxa" w:w="4703"/>
+          </w:tcPr>
+          <w:p>
+            <w:r>
+              <w:rPr>
+                <w:sz w:val="20"/>
+              </w:rPr>
+              <w:t>Mengetahui dan Menyetujui</w:t>
+              <w:br/>
+              <w:t>Kuasa Pengguna Anggaran</w:t>
+            </w:r>
+          </w:p>
+        </w:tc>
+        <w:tc>
+          <w:tcPr>
+            <w:tcW w:type="dxa" w:w="4703"/>
+          </w:tcPr>
+          <w:p>
+            <w:pPr>
+              <w:jc w:val="right"/>
+            </w:pPr>
+            <w:r>
+              <w:rPr>
+                <w:sz w:val="20"/>
+              </w:rPr>
+              <w:t>Mengetahui</w:t>
+              <w:br/>
+              <w:t>{{jabatan_mengetahui}}</w:t>
+            </w:r>
+          </w:p>
+        </w:tc>
+      </w:tr>
+      <w:tr>
+        <w:tc>
+          <w:tcPr>
+            <w:tcW w:type="dxa" w:w="4703"/>
+          </w:tcPr>
+          <w:p/>
+        </w:tc>
+        <w:tc>
+          <w:tcPr>
+            <w:tcW w:type="dxa" w:w="4703"/>
+          </w:tcPr>
+          <w:p/>
+        </w:tc>
+      </w:tr>
+      <w:tr>
+        <w:tc>
+          <w:tcPr>
+            <w:tcW w:type="dxa" w:w="4703"/>
+          </w:tcPr>
+          <w:p>
+            <w:r>
+              <w:rPr>
+                <w:sz w:val="20"/>
+              </w:rPr>
+            </w:r>
+          </w:p>
+        </w:tc>
+        <w:tc>
+          <w:tcPr>
+            <w:tcW w:type="dxa" w:w="4703"/>
+          </w:tcPr>
+          <w:p>
+            <w:r>
+              <w:rPr>
+                <w:sz w:val="20"/>
+              </w:rPr>
+            </w:r>
+          </w:p>
+        </w:tc>
+      </w:tr>
+      <w:tr>
+        <w:tc>
+          <w:tcPr>
+            <w:tcW w:type="dxa" w:w="4703"/>
+          </w:tcPr>
+          <w:p>
+            <w:r>
+              <w:rPr>
+                <w:sz w:val="20"/>
+                <w:u w:val="single"/>
+              </w:rPr>
+              <w:t>{{kpa_nama}}</w:t>
+            </w:r>
+          </w:p>
+        </w:tc>
+        <w:tc>
+          <w:tcPr>
+            <w:tcW w:type="dxa" w:w="4703"/>
+          </w:tcPr>
+          <w:p>
+            <w:pPr>
+              <w:jc w:val="right"/>
+            </w:pPr>
+            <w:r>
+              <w:rPr>
+                <w:sz w:val="20"/>
+                <w:u w:val="single"/>
+              </w:rPr>
+              <w:t>{{mengetahui_nama}}</w:t>
+            </w:r>
+          </w:p>
+        </w:tc>
+      </w:tr>
+    </w:tbl>
+    <w:p/>
+    <w:p/>
+    <w:p>
       <w:r>
         <w:rPr>
-          <w:b/>
-          <w:u w:val="single"/>
+          <w:i/>
+          <w:color w:val="8B0000"/>
+          <w:sz w:val="18"/>
         </w:rPr>
-        <w:t>{{ppk_nama}}</w:t>
-        <w:br/>
+        <w:t>Catatan Bagian Keuangan :</w:t>
       </w:r>
+    </w:p>
+    <w:p>
+      <w:pPr>
+        <w:spacing w:after="0"/>
+      </w:pPr>
       <w:r>
-        <w:t>NIP. {{ppk_nip:nip}}</w:t>
+        <w:rPr>
+          <w:i/>
+          <w:color w:val="8B0000"/>
+          <w:sz w:val="18"/>
+        </w:rPr>
+        <w:t>Jumlah dana sesuai MAK</w:t>
+      </w:r>
+    </w:p>
+    <w:p>
+      <w:pPr>
+        <w:spacing w:after="0"/>
+      </w:pPr>
+      <w:r>
+        <w:rPr>
+          <w:i/>
+          <w:color w:val="8B0000"/>
+          <w:sz w:val="18"/>
+        </w:rPr>
+        <w:t>Realisasi  s/d</w:t>
+      </w:r>
+    </w:p>
+    <w:p>
+      <w:pPr>
+        <w:spacing w:after="0"/>
+      </w:pPr>
+      <w:r>
+        <w:rPr>
+          <w:i/>
+          <w:color w:val="8B0000"/>
+          <w:sz w:val="18"/>
+        </w:rPr>
+        <w:t>Sisa Dana</w:t>
+      </w:r>
+    </w:p>
+    <w:p>
+      <w:pPr>
+        <w:spacing w:after="0"/>
+      </w:pPr>
+      <w:r>
+        <w:rPr>
+          <w:i/>
+          <w:color w:val="8B0000"/>
+          <w:sz w:val="18"/>
+        </w:rPr>
+        <w:t>Catatan :  *Coret yang tidk perlu</w:t>
       </w:r>
     </w:p>
     <w:sectPr>
       <w:pgSz w:w="12240" w:h="15840"/>
-      <w:pgMar w:top="1134" w:right="1134" w:bottom="1134" w:left="1417" w:header="720" w:footer="720" w:gutter="0"/>
+      <w:pgMar w:top="1134" w:right="1417" w:bottom="1134" w:left="1417" w:header="720" w:footer="720" w:gutter="0"/>
       <w:cols w:space="720"/>
       <w:docGrid w:linePitch="360"/>
     </w:sectPr>

</xml_diff>

<commit_message>
Add rincian database persistence and single spacing for templates
- Add paket_item methods to database.py for saving/loading rincian
  items across document phases (get_paket_items, save_paket_items,
  add_paket_item, delete_paket_items, get_paket_items_summary)
- Update dokumen_dialog.py to load rincian from database on open
  and save to database after document generation
- Apply single spacing (spasi 1) to all template paragraphs
- Regenerate lembar_permintaan.docx template with updated spacing

https://claude.ai/code/session_01Ah6JAZkTjEmaaRomJjVN6r
</commit_message>
<xml_diff>
--- a/templates/word/lembar_permintaan.docx
+++ b/templates/word/lembar_permintaan.docx
@@ -4,6 +4,7 @@
   <w:body>
     <w:p>
       <w:pPr>
+        <w:spacing w:before="0" w:after="0" w:line="240" w:lineRule="auto"/>
         <w:jc w:val="center"/>
       </w:pPr>
       <w:r>
@@ -17,6 +18,7 @@
     </w:p>
     <w:p>
       <w:pPr>
+        <w:spacing w:before="0" w:after="0" w:line="240" w:lineRule="auto"/>
         <w:jc w:val="center"/>
       </w:pPr>
       <w:r>
@@ -29,7 +31,11 @@
         <w:t>{{satker_nama}}</w:t>
       </w:r>
     </w:p>
-    <w:p/>
+    <w:p>
+      <w:pPr>
+        <w:spacing w:before="0" w:after="0" w:line="240" w:lineRule="auto"/>
+      </w:pPr>
+    </w:p>
     <w:tbl>
       <w:tblPr>
         <w:tblW w:type="auto" w:w="0"/>
@@ -1135,6 +1141,7 @@
     <w:p/>
     <w:p>
       <w:pPr>
+        <w:spacing w:before="0" w:after="0" w:line="240" w:lineRule="auto"/>
         <w:jc w:val="right"/>
       </w:pPr>
       <w:r>
@@ -1380,6 +1387,9 @@
     <w:p/>
     <w:p/>
     <w:p>
+      <w:pPr>
+        <w:spacing w:before="0" w:after="0" w:line="240" w:lineRule="auto"/>
+      </w:pPr>
       <w:r>
         <w:rPr>
           <w:i/>
@@ -1391,7 +1401,7 @@
     </w:p>
     <w:p>
       <w:pPr>
-        <w:spacing w:after="0"/>
+        <w:spacing w:before="0" w:after="0" w:line="240" w:lineRule="auto"/>
       </w:pPr>
       <w:r>
         <w:rPr>
@@ -1404,7 +1414,7 @@
     </w:p>
     <w:p>
       <w:pPr>
-        <w:spacing w:after="0"/>
+        <w:spacing w:before="0" w:after="0" w:line="240" w:lineRule="auto"/>
       </w:pPr>
       <w:r>
         <w:rPr>
@@ -1417,7 +1427,7 @@
     </w:p>
     <w:p>
       <w:pPr>
-        <w:spacing w:after="0"/>
+        <w:spacing w:before="0" w:after="0" w:line="240" w:lineRule="auto"/>
       </w:pPr>
       <w:r>
         <w:rPr>
@@ -1430,7 +1440,7 @@
     </w:p>
     <w:p>
       <w:pPr>
-        <w:spacing w:after="0"/>
+        <w:spacing w:before="0" w:after="0" w:line="240" w:lineRule="auto"/>
       </w:pPr>
       <w:r>
         <w:rPr>

</xml_diff>